<commit_message>
updating DOIs and authors
Added a "How to Cite" component to modules with DOIs. Also tweaked author formats for consistency across modules. (Last, fixed an error in a pair of worksheets for the LoL module.)
</commit_message>
<xml_diff>
--- a/esports/league-of-legends-buffing-nerfing/LoL_Worksheet.docx
+++ b/esports/league-of-legends-buffing-nerfing/LoL_Worksheet.docx
@@ -1,6 +1,6 @@
 
 <file path=word/document.xml><?xml version="1.0" encoding="utf-8"?>
-<w:document xmlns:wpc="http://schemas.microsoft.com/office/word/2010/wordprocessingCanvas" xmlns:cx="http://schemas.microsoft.com/office/drawing/2014/chartex" xmlns:cx1="http://schemas.microsoft.com/office/drawing/2015/9/8/chartex" xmlns:mc="http://schemas.openxmlformats.org/markup-compatibility/2006" xmlns:o="urn:schemas-microsoft-com:office:office" xmlns:r="http://schemas.openxmlformats.org/officeDocument/2006/relationships" xmlns:m="http://schemas.openxmlformats.org/officeDocument/2006/math" xmlns:v="urn:schemas-microsoft-com:vml" xmlns:wp14="http://schemas.microsoft.com/office/word/2010/wordprocessingDrawing" xmlns:wp="http://schemas.openxmlformats.org/drawingml/2006/wordprocessingDrawing" xmlns:w10="urn:schemas-microsoft-com:office:word" xmlns:w="http://schemas.openxmlformats.org/wordprocessingml/2006/main" xmlns:w14="http://schemas.microsoft.com/office/word/2010/wordml" xmlns:w15="http://schemas.microsoft.com/office/word/2012/wordml" xmlns:w16se="http://schemas.microsoft.com/office/word/2015/wordml/symex" xmlns:wpg="http://schemas.microsoft.com/office/word/2010/wordprocessingGroup" xmlns:wpi="http://schemas.microsoft.com/office/word/2010/wordprocessingInk" xmlns:wne="http://schemas.microsoft.com/office/word/2006/wordml" xmlns:wps="http://schemas.microsoft.com/office/word/2010/wordprocessingShape" mc:Ignorable="w14 w15 w16se wp14">
+<w:document xmlns:wpc="http://schemas.microsoft.com/office/word/2010/wordprocessingCanvas" xmlns:cx="http://schemas.microsoft.com/office/drawing/2014/chartex" xmlns:cx1="http://schemas.microsoft.com/office/drawing/2015/9/8/chartex" xmlns:cx2="http://schemas.microsoft.com/office/drawing/2015/10/21/chartex" xmlns:cx3="http://schemas.microsoft.com/office/drawing/2016/5/9/chartex" xmlns:cx4="http://schemas.microsoft.com/office/drawing/2016/5/10/chartex" xmlns:cx5="http://schemas.microsoft.com/office/drawing/2016/5/11/chartex" xmlns:cx6="http://schemas.microsoft.com/office/drawing/2016/5/12/chartex" xmlns:cx7="http://schemas.microsoft.com/office/drawing/2016/5/13/chartex" xmlns:cx8="http://schemas.microsoft.com/office/drawing/2016/5/14/chartex" xmlns:mc="http://schemas.openxmlformats.org/markup-compatibility/2006" xmlns:aink="http://schemas.microsoft.com/office/drawing/2016/ink" xmlns:am3d="http://schemas.microsoft.com/office/drawing/2017/model3d" xmlns:o="urn:schemas-microsoft-com:office:office" xmlns:oel="http://schemas.microsoft.com/office/2019/extlst" xmlns:r="http://schemas.openxmlformats.org/officeDocument/2006/relationships" xmlns:m="http://schemas.openxmlformats.org/officeDocument/2006/math" xmlns:v="urn:schemas-microsoft-com:vml" xmlns:wp14="http://schemas.microsoft.com/office/word/2010/wordprocessingDrawing" xmlns:wp="http://schemas.openxmlformats.org/drawingml/2006/wordprocessingDrawing" xmlns:w10="urn:schemas-microsoft-com:office:word" xmlns:w="http://schemas.openxmlformats.org/wordprocessingml/2006/main" xmlns:w14="http://schemas.microsoft.com/office/word/2010/wordml" xmlns:w15="http://schemas.microsoft.com/office/word/2012/wordml" xmlns:w16cex="http://schemas.microsoft.com/office/word/2018/wordml/cex" xmlns:w16cid="http://schemas.microsoft.com/office/word/2016/wordml/cid" xmlns:w16="http://schemas.microsoft.com/office/word/2018/wordml" xmlns:w16du="http://schemas.microsoft.com/office/word/2023/wordml/word16du" xmlns:w16sdtdh="http://schemas.microsoft.com/office/word/2020/wordml/sdtdatahash" xmlns:w16sdtfl="http://schemas.microsoft.com/office/word/2024/wordml/sdtformatlock" xmlns:w16se="http://schemas.microsoft.com/office/word/2015/wordml/symex" xmlns:wpg="http://schemas.microsoft.com/office/word/2010/wordprocessingGroup" xmlns:wpi="http://schemas.microsoft.com/office/word/2010/wordprocessingInk" xmlns:wne="http://schemas.microsoft.com/office/word/2006/wordml" xmlns:wps="http://schemas.microsoft.com/office/word/2010/wordprocessingShape" mc:Ignorable="w14 w15 w16se w16cid w16 w16cex w16sdtdh w16sdtfl w16du wp14">
   <w:body>
     <w:p>
       <w:pPr>
@@ -323,19 +323,7 @@
         <w:rPr>
           <w:rFonts w:asciiTheme="minorHAnsi" w:hAnsiTheme="minorHAnsi"/>
         </w:rPr>
-        <w:t xml:space="preserve">of </w:t>
-      </w:r>
-      <w:r>
-        <w:rPr>
-          <w:rFonts w:asciiTheme="minorHAnsi" w:hAnsiTheme="minorHAnsi"/>
-        </w:rPr>
-        <w:t>Win Rates</w:t>
-      </w:r>
-      <w:r>
-        <w:rPr>
-          <w:rFonts w:asciiTheme="minorHAnsi" w:hAnsiTheme="minorHAnsi"/>
-        </w:rPr>
-        <w:t xml:space="preserve"> in patch 12.22.</w:t>
+        <w:t>of Win Rates in patch 12.22.</w:t>
       </w:r>
     </w:p>
     <w:p>
@@ -542,7 +530,11 @@
           </mc:Choice>
           <mc:Fallback>
             <w:pict>
-              <v:shape w14:anchorId="29B46977" id="Text Box 2" o:spid="_x0000_s1027" type="#_x0000_t202" style="position:absolute;left:0;text-align:left;margin-left:200.55pt;margin-top:40pt;width:104.3pt;height:48.45pt;z-index:251660288;visibility:visible;mso-wrap-style:square;mso-width-percent:0;mso-height-percent:0;mso-wrap-distance-left:9pt;mso-wrap-distance-top:0;mso-wrap-distance-right:9pt;mso-wrap-distance-bottom:0;mso-position-horizontal:absolute;mso-position-horizontal-relative:text;mso-position-vertical:absolute;mso-position-vertical-relative:text;mso-width-percent:0;mso-height-percent:0;mso-width-relative:margin;mso-height-relative:margin;v-text-anchor:top" o:gfxdata="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" fillcolor="white [3201]" stroked="f" strokeweight=".5pt">
+              <v:shapetype w14:anchorId="29B46977" id="_x0000_t202" coordsize="21600,21600" o:spt="202" path="m,l,21600r21600,l21600,xe">
+                <v:stroke joinstyle="miter"/>
+                <v:path gradientshapeok="t" o:connecttype="rect"/>
+              </v:shapetype>
+              <v:shape id="Text Box 2" o:spid="_x0000_s1027" type="#_x0000_t202" style="position:absolute;left:0;text-align:left;margin-left:200.55pt;margin-top:40pt;width:104.3pt;height:48.45pt;z-index:251660288;visibility:visible;mso-wrap-style:square;mso-width-percent:0;mso-height-percent:0;mso-wrap-distance-left:9pt;mso-wrap-distance-top:0;mso-wrap-distance-right:9pt;mso-wrap-distance-bottom:0;mso-position-horizontal:absolute;mso-position-horizontal-relative:text;mso-position-vertical:absolute;mso-position-vertical-relative:text;mso-width-percent:0;mso-height-percent:0;mso-width-relative:margin;mso-height-relative:margin;v-text-anchor:top" o:gfxdata="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" fillcolor="white [3201]" stroked="f" strokeweight=".5pt">
                 <v:textbox>
                   <w:txbxContent>
                     <w:tbl>
@@ -942,7 +934,7 @@
           </mc:Choice>
           <mc:Fallback>
             <w:pict>
-              <v:shape w14:anchorId="7499B1C0" id="_x0000_s1028" type="#_x0000_t202" style="position:absolute;left:0;text-align:left;margin-left:293.8pt;margin-top:40pt;width:247.6pt;height:44.8pt;z-index:251662336;visibility:visible;mso-wrap-style:square;mso-width-percent:0;mso-height-percent:0;mso-wrap-distance-left:9pt;mso-wrap-distance-top:0;mso-wrap-distance-right:9pt;mso-wrap-distance-bottom:0;mso-position-horizontal:absolute;mso-position-horizontal-relative:text;mso-position-vertical:absolute;mso-position-vertical-relative:text;mso-width-percent:0;mso-height-percent:0;mso-width-relative:margin;mso-height-relative:margin;v-text-anchor:top" o:gfxdata="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" fillcolor="white [3201]" stroked="f" strokeweight=".5pt">
+              <v:shape w14:anchorId="7499B1C0" id="_x0000_s1028" type="#_x0000_t202" style="position:absolute;left:0;text-align:left;margin-left:293.8pt;margin-top:40pt;width:247.6pt;height:44.8pt;z-index:251662336;visibility:visible;mso-wrap-style:square;mso-width-percent:0;mso-height-percent:0;mso-wrap-distance-left:9pt;mso-wrap-distance-top:0;mso-wrap-distance-right:9pt;mso-wrap-distance-bottom:0;mso-position-horizontal:absolute;mso-position-horizontal-relative:text;mso-position-vertical:absolute;mso-position-vertical-relative:text;mso-width-percent:0;mso-height-percent:0;mso-width-relative:margin;mso-height-relative:margin;v-text-anchor:top" o:gfxdata="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" fillcolor="white [3201]" stroked="f" strokeweight=".5pt">
                 <v:textbox>
                   <w:txbxContent>
                     <w:tbl>
@@ -1469,9 +1461,6 @@
                               <w:tc>
                                 <w:tcPr>
                                   <w:tcW w:w="1435" w:type="dxa"/>
-                                  <w:tcBorders>
-                                    <w:bottom w:val="single" w:sz="4" w:space="0" w:color="auto"/>
-                                  </w:tcBorders>
                                 </w:tcPr>
                                 <w:p>
                                   <w:r>
@@ -1488,9 +1477,6 @@
                               <w:tc>
                                 <w:tcPr>
                                   <w:tcW w:w="1350" w:type="dxa"/>
-                                  <w:tcBorders>
-                                    <w:bottom w:val="single" w:sz="4" w:space="0" w:color="auto"/>
-                                  </w:tcBorders>
                                 </w:tcPr>
                                 <w:p>
                                   <w:r>
@@ -1507,38 +1493,62 @@
                               <w:tc>
                                 <w:tcPr>
                                   <w:tcW w:w="1435" w:type="dxa"/>
-                                  <w:tcBorders>
-                                    <w:top w:val="single" w:sz="4" w:space="0" w:color="auto"/>
-                                  </w:tcBorders>
-                                </w:tcPr>
-                                <w:p>
-                                  <w:proofErr w:type="spellStart"/>
-                                  <w:r>
+                                </w:tcPr>
+                                <w:p>
+                                  <w:pPr>
                                     <w:rPr>
                                       <w:rStyle w:val="VerbatimChar"/>
                                       <w:rFonts w:asciiTheme="minorHAnsi" w:hAnsiTheme="minorHAnsi" w:cstheme="minorHAnsi"/>
                                       <w:sz w:val="24"/>
                                       <w:szCs w:val="24"/>
                                     </w:rPr>
-                                    <w:t>Aphelios</w:t>
-                                  </w:r>
-                                  <w:proofErr w:type="spellEnd"/>
+                                  </w:pPr>
+                                  <m:oMath>
+                                    <m:r>
+                                      <w:rPr>
+                                        <w:rStyle w:val="VerbatimChar"/>
+                                        <w:rFonts w:ascii="Cambria Math" w:hAnsi="Cambria Math"/>
+                                        <w:szCs w:val="24"/>
+                                      </w:rPr>
+                                      <m:t>⋮</m:t>
+                                    </m:r>
+                                  </m:oMath>
+                                  <w:r>
+                                    <w:rPr>
+                                      <w:rStyle w:val="VerbatimChar"/>
+                                      <w:szCs w:val="24"/>
+                                    </w:rPr>
+                                    <w:t xml:space="preserve"> </w:t>
+                                  </w:r>
                                 </w:p>
                               </w:tc>
                               <w:tc>
                                 <w:tcPr>
                                   <w:tcW w:w="1350" w:type="dxa"/>
-                                  <w:tcBorders>
-                                    <w:top w:val="single" w:sz="4" w:space="0" w:color="auto"/>
-                                  </w:tcBorders>
-                                </w:tcPr>
-                                <w:p>
-                                  <w:r>
-                                    <w:rPr>
-                                      <w:rFonts w:asciiTheme="minorHAnsi" w:hAnsiTheme="minorHAnsi" w:cstheme="minorHAnsi"/>
-                                      <w:szCs w:val="24"/>
-                                    </w:rPr>
-                                    <w:t>47.5</w:t>
+                                </w:tcPr>
+                                <w:p>
+                                  <w:pPr>
+                                    <w:rPr>
+                                      <w:rFonts w:asciiTheme="minorHAnsi" w:hAnsiTheme="minorHAnsi" w:cstheme="minorHAnsi"/>
+                                      <w:szCs w:val="24"/>
+                                    </w:rPr>
+                                  </w:pPr>
+                                  <m:oMath>
+                                    <m:r>
+                                      <w:rPr>
+                                        <w:rStyle w:val="VerbatimChar"/>
+                                        <w:rFonts w:ascii="Cambria Math" w:hAnsi="Cambria Math"/>
+                                        <w:szCs w:val="24"/>
+                                      </w:rPr>
+                                      <m:t>⋮</m:t>
+                                    </m:r>
+                                  </m:oMath>
+                                  <w:r>
+                                    <w:rPr>
+                                      <w:rFonts w:asciiTheme="minorHAnsi" w:hAnsiTheme="minorHAnsi" w:cstheme="minorHAnsi"/>
+                                      <w:szCs w:val="24"/>
+                                    </w:rPr>
+                                    <w:t xml:space="preserve"> </w:t>
                                   </w:r>
                                 </w:p>
                               </w:tc>
@@ -1557,7 +1567,7 @@
                                       <w:sz w:val="24"/>
                                       <w:szCs w:val="24"/>
                                     </w:rPr>
-                                    <w:t>Azir</w:t>
+                                    <w:t>Aphelios</w:t>
                                   </w:r>
                                   <w:proofErr w:type="spellEnd"/>
                                 </w:p>
@@ -1572,7 +1582,7 @@
                                       <w:rFonts w:asciiTheme="minorHAnsi" w:hAnsiTheme="minorHAnsi" w:cstheme="minorHAnsi"/>
                                       <w:szCs w:val="24"/>
                                     </w:rPr>
-                                    <w:t>47.3</w:t>
+                                    <w:t>47.5</w:t>
                                   </w:r>
                                 </w:p>
                               </w:tc>
@@ -1583,7 +1593,6 @@
                                   <w:tcW w:w="1435" w:type="dxa"/>
                                 </w:tcPr>
                                 <w:p>
-                                  <w:proofErr w:type="spellStart"/>
                                   <w:r>
                                     <w:rPr>
                                       <w:rStyle w:val="VerbatimChar"/>
@@ -1591,9 +1600,40 @@
                                       <w:sz w:val="24"/>
                                       <w:szCs w:val="24"/>
                                     </w:rPr>
+                                    <w:t>Azir</w:t>
+                                  </w:r>
+                                </w:p>
+                              </w:tc>
+                              <w:tc>
+                                <w:tcPr>
+                                  <w:tcW w:w="1350" w:type="dxa"/>
+                                </w:tcPr>
+                                <w:p>
+                                  <w:r>
+                                    <w:rPr>
+                                      <w:rFonts w:asciiTheme="minorHAnsi" w:hAnsiTheme="minorHAnsi" w:cstheme="minorHAnsi"/>
+                                      <w:szCs w:val="24"/>
+                                    </w:rPr>
+                                    <w:t>47.3</w:t>
+                                  </w:r>
+                                </w:p>
+                              </w:tc>
+                            </w:tr>
+                            <w:tr>
+                              <w:tc>
+                                <w:tcPr>
+                                  <w:tcW w:w="1435" w:type="dxa"/>
+                                </w:tcPr>
+                                <w:p>
+                                  <w:r>
+                                    <w:rPr>
+                                      <w:rStyle w:val="VerbatimChar"/>
+                                      <w:rFonts w:asciiTheme="minorHAnsi" w:hAnsiTheme="minorHAnsi" w:cstheme="minorHAnsi"/>
+                                      <w:sz w:val="24"/>
+                                      <w:szCs w:val="24"/>
+                                    </w:rPr>
                                     <w:t>Zeri</w:t>
                                   </w:r>
-                                  <w:proofErr w:type="spellEnd"/>
                                 </w:p>
                               </w:tc>
                               <w:tc>
@@ -1699,7 +1739,7 @@
           </mc:Choice>
           <mc:Fallback>
             <w:pict>
-              <v:shape w14:anchorId="5CEE6DE8" id="Text Box 4" o:spid="_x0000_s1029" type="#_x0000_t202" style="position:absolute;margin-left:386.35pt;margin-top:12.75pt;width:155pt;height:180.7pt;z-index:251664384;visibility:visible;mso-wrap-style:square;mso-width-percent:0;mso-height-percent:0;mso-wrap-distance-left:9pt;mso-wrap-distance-top:0;mso-wrap-distance-right:9pt;mso-wrap-distance-bottom:0;mso-position-horizontal:absolute;mso-position-horizontal-relative:text;mso-position-vertical:absolute;mso-position-vertical-relative:text;mso-width-percent:0;mso-height-percent:0;mso-width-relative:margin;mso-height-relative:margin;v-text-anchor:top" o:gfxdata="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" fillcolor="white [3201]" stroked="f" strokeweight=".5pt">
+              <v:shape w14:anchorId="5CEE6DE8" id="Text Box 4" o:spid="_x0000_s1029" type="#_x0000_t202" style="position:absolute;margin-left:386.35pt;margin-top:12.75pt;width:155pt;height:180.7pt;z-index:251664384;visibility:visible;mso-wrap-style:square;mso-width-percent:0;mso-height-percent:0;mso-wrap-distance-left:9pt;mso-wrap-distance-top:0;mso-wrap-distance-right:9pt;mso-wrap-distance-bottom:0;mso-position-horizontal:absolute;mso-position-horizontal-relative:text;mso-position-vertical:absolute;mso-position-vertical-relative:text;mso-width-percent:0;mso-height-percent:0;mso-width-relative:margin;mso-height-relative:margin;v-text-anchor:top" o:gfxdata="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" fillcolor="white [3201]" stroked="f" strokeweight=".5pt">
                 <v:textbox>
                   <w:txbxContent>
                     <w:tbl>
@@ -1898,9 +1938,6 @@
                         <w:tc>
                           <w:tcPr>
                             <w:tcW w:w="1435" w:type="dxa"/>
-                            <w:tcBorders>
-                              <w:bottom w:val="single" w:sz="4" w:space="0" w:color="auto"/>
-                            </w:tcBorders>
                           </w:tcPr>
                           <w:p>
                             <w:r>
@@ -1917,9 +1954,6 @@
                         <w:tc>
                           <w:tcPr>
                             <w:tcW w:w="1350" w:type="dxa"/>
-                            <w:tcBorders>
-                              <w:bottom w:val="single" w:sz="4" w:space="0" w:color="auto"/>
-                            </w:tcBorders>
                           </w:tcPr>
                           <w:p>
                             <w:r>
@@ -1936,38 +1970,62 @@
                         <w:tc>
                           <w:tcPr>
                             <w:tcW w:w="1435" w:type="dxa"/>
-                            <w:tcBorders>
-                              <w:top w:val="single" w:sz="4" w:space="0" w:color="auto"/>
-                            </w:tcBorders>
-                          </w:tcPr>
-                          <w:p>
-                            <w:proofErr w:type="spellStart"/>
-                            <w:r>
+                          </w:tcPr>
+                          <w:p>
+                            <w:pPr>
                               <w:rPr>
                                 <w:rStyle w:val="VerbatimChar"/>
                                 <w:rFonts w:asciiTheme="minorHAnsi" w:hAnsiTheme="minorHAnsi" w:cstheme="minorHAnsi"/>
                                 <w:sz w:val="24"/>
                                 <w:szCs w:val="24"/>
                               </w:rPr>
-                              <w:t>Aphelios</w:t>
-                            </w:r>
-                            <w:proofErr w:type="spellEnd"/>
+                            </w:pPr>
+                            <m:oMath>
+                              <m:r>
+                                <w:rPr>
+                                  <w:rStyle w:val="VerbatimChar"/>
+                                  <w:rFonts w:ascii="Cambria Math" w:hAnsi="Cambria Math"/>
+                                  <w:szCs w:val="24"/>
+                                </w:rPr>
+                                <m:t>⋮</m:t>
+                              </m:r>
+                            </m:oMath>
+                            <w:r>
+                              <w:rPr>
+                                <w:rStyle w:val="VerbatimChar"/>
+                                <w:szCs w:val="24"/>
+                              </w:rPr>
+                              <w:t xml:space="preserve"> </w:t>
+                            </w:r>
                           </w:p>
                         </w:tc>
                         <w:tc>
                           <w:tcPr>
                             <w:tcW w:w="1350" w:type="dxa"/>
-                            <w:tcBorders>
-                              <w:top w:val="single" w:sz="4" w:space="0" w:color="auto"/>
-                            </w:tcBorders>
-                          </w:tcPr>
-                          <w:p>
-                            <w:r>
-                              <w:rPr>
-                                <w:rFonts w:asciiTheme="minorHAnsi" w:hAnsiTheme="minorHAnsi" w:cstheme="minorHAnsi"/>
-                                <w:szCs w:val="24"/>
-                              </w:rPr>
-                              <w:t>47.5</w:t>
+                          </w:tcPr>
+                          <w:p>
+                            <w:pPr>
+                              <w:rPr>
+                                <w:rFonts w:asciiTheme="minorHAnsi" w:hAnsiTheme="minorHAnsi" w:cstheme="minorHAnsi"/>
+                                <w:szCs w:val="24"/>
+                              </w:rPr>
+                            </w:pPr>
+                            <m:oMath>
+                              <m:r>
+                                <w:rPr>
+                                  <w:rStyle w:val="VerbatimChar"/>
+                                  <w:rFonts w:ascii="Cambria Math" w:hAnsi="Cambria Math"/>
+                                  <w:szCs w:val="24"/>
+                                </w:rPr>
+                                <m:t>⋮</m:t>
+                              </m:r>
+                            </m:oMath>
+                            <w:r>
+                              <w:rPr>
+                                <w:rFonts w:asciiTheme="minorHAnsi" w:hAnsiTheme="minorHAnsi" w:cstheme="minorHAnsi"/>
+                                <w:szCs w:val="24"/>
+                              </w:rPr>
+                              <w:t xml:space="preserve"> </w:t>
                             </w:r>
                           </w:p>
                         </w:tc>
@@ -1986,7 +2044,7 @@
                                 <w:sz w:val="24"/>
                                 <w:szCs w:val="24"/>
                               </w:rPr>
-                              <w:t>Azir</w:t>
+                              <w:t>Aphelios</w:t>
                             </w:r>
                             <w:proofErr w:type="spellEnd"/>
                           </w:p>
@@ -2001,7 +2059,7 @@
                                 <w:rFonts w:asciiTheme="minorHAnsi" w:hAnsiTheme="minorHAnsi" w:cstheme="minorHAnsi"/>
                                 <w:szCs w:val="24"/>
                               </w:rPr>
-                              <w:t>47.3</w:t>
+                              <w:t>47.5</w:t>
                             </w:r>
                           </w:p>
                         </w:tc>
@@ -2012,7 +2070,6 @@
                             <w:tcW w:w="1435" w:type="dxa"/>
                           </w:tcPr>
                           <w:p>
-                            <w:proofErr w:type="spellStart"/>
                             <w:r>
                               <w:rPr>
                                 <w:rStyle w:val="VerbatimChar"/>
@@ -2020,9 +2077,40 @@
                                 <w:sz w:val="24"/>
                                 <w:szCs w:val="24"/>
                               </w:rPr>
+                              <w:t>Azir</w:t>
+                            </w:r>
+                          </w:p>
+                        </w:tc>
+                        <w:tc>
+                          <w:tcPr>
+                            <w:tcW w:w="1350" w:type="dxa"/>
+                          </w:tcPr>
+                          <w:p>
+                            <w:r>
+                              <w:rPr>
+                                <w:rFonts w:asciiTheme="minorHAnsi" w:hAnsiTheme="minorHAnsi" w:cstheme="minorHAnsi"/>
+                                <w:szCs w:val="24"/>
+                              </w:rPr>
+                              <w:t>47.3</w:t>
+                            </w:r>
+                          </w:p>
+                        </w:tc>
+                      </w:tr>
+                      <w:tr>
+                        <w:tc>
+                          <w:tcPr>
+                            <w:tcW w:w="1435" w:type="dxa"/>
+                          </w:tcPr>
+                          <w:p>
+                            <w:r>
+                              <w:rPr>
+                                <w:rStyle w:val="VerbatimChar"/>
+                                <w:rFonts w:asciiTheme="minorHAnsi" w:hAnsiTheme="minorHAnsi" w:cstheme="minorHAnsi"/>
+                                <w:sz w:val="24"/>
+                                <w:szCs w:val="24"/>
+                              </w:rPr>
                               <w:t>Zeri</w:t>
                             </w:r>
-                            <w:proofErr w:type="spellEnd"/>
                           </w:p>
                         </w:tc>
                         <w:tc>
@@ -2769,7 +2857,7 @@
           </mc:Choice>
           <mc:Fallback>
             <w:pict>
-              <v:shape w14:anchorId="5B9A585E" id="_x0000_s1031" type="#_x0000_t202" style="position:absolute;left:0;text-align:left;margin-left:293.8pt;margin-top:41.9pt;width:247.55pt;height:44.8pt;z-index:251670528;visibility:visible;mso-wrap-style:square;mso-width-percent:0;mso-height-percent:0;mso-wrap-distance-left:9pt;mso-wrap-distance-top:0;mso-wrap-distance-right:9pt;mso-wrap-distance-bottom:0;mso-position-horizontal:absolute;mso-position-horizontal-relative:text;mso-position-vertical:absolute;mso-position-vertical-relative:text;mso-width-percent:0;mso-height-percent:0;mso-width-relative:margin;mso-height-relative:margin;v-text-anchor:top" o:gfxdata="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" fillcolor="white [3201]" stroked="f" strokeweight=".5pt">
+              <v:shape w14:anchorId="5B9A585E" id="_x0000_s1031" type="#_x0000_t202" style="position:absolute;left:0;text-align:left;margin-left:293.8pt;margin-top:41.9pt;width:247.55pt;height:44.8pt;z-index:251670528;visibility:visible;mso-wrap-style:square;mso-width-percent:0;mso-height-percent:0;mso-wrap-distance-left:9pt;mso-wrap-distance-top:0;mso-wrap-distance-right:9pt;mso-wrap-distance-bottom:0;mso-position-horizontal:absolute;mso-position-horizontal-relative:text;mso-position-vertical:absolute;mso-position-vertical-relative:text;mso-width-percent:0;mso-height-percent:0;mso-width-relative:margin;mso-height-relative:margin;v-text-anchor:top" o:gfxdata="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" fillcolor="white [3201]" stroked="f" strokeweight=".5pt">
                 <v:textbox>
                   <w:txbxContent>
                     <w:tbl>
@@ -3171,7 +3259,7 @@
           </mc:Choice>
           <mc:Fallback>
             <w:pict>
-              <v:shape w14:anchorId="43B5B7D0" id="_x0000_s1032" type="#_x0000_t202" style="position:absolute;left:0;text-align:left;margin-left:200.55pt;margin-top:41.95pt;width:104.3pt;height:48.45pt;z-index:251669504;visibility:visible;mso-wrap-style:square;mso-width-percent:0;mso-height-percent:0;mso-wrap-distance-left:9pt;mso-wrap-distance-top:0;mso-wrap-distance-right:9pt;mso-wrap-distance-bottom:0;mso-position-horizontal:absolute;mso-position-horizontal-relative:text;mso-position-vertical:absolute;mso-position-vertical-relative:text;mso-width-percent:0;mso-height-percent:0;mso-width-relative:margin;mso-height-relative:margin;v-text-anchor:top" o:gfxdata="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" fillcolor="white [3201]" stroked="f" strokeweight=".5pt">
+              <v:shape w14:anchorId="43B5B7D0" id="_x0000_s1032" type="#_x0000_t202" style="position:absolute;left:0;text-align:left;margin-left:200.55pt;margin-top:41.95pt;width:104.3pt;height:48.45pt;z-index:251669504;visibility:visible;mso-wrap-style:square;mso-width-percent:0;mso-height-percent:0;mso-wrap-distance-left:9pt;mso-wrap-distance-top:0;mso-wrap-distance-right:9pt;mso-wrap-distance-bottom:0;mso-position-horizontal:absolute;mso-position-horizontal-relative:text;mso-position-vertical:absolute;mso-position-vertical-relative:text;mso-width-percent:0;mso-height-percent:0;mso-width-relative:margin;mso-height-relative:margin;v-text-anchor:top" o:gfxdata="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" fillcolor="white [3201]" stroked="f" strokeweight=".5pt">
                 <v:textbox>
                   <w:txbxContent>
                     <w:tbl>
@@ -3329,6 +3417,12 @@
         <w:rPr>
           <w:rFonts w:asciiTheme="minorHAnsi" w:hAnsiTheme="minorHAnsi"/>
         </w:rPr>
+        <w:t xml:space="preserve"> (plus Sion)</w:t>
+      </w:r>
+      <w:r>
+        <w:rPr>
+          <w:rFonts w:asciiTheme="minorHAnsi" w:hAnsiTheme="minorHAnsi"/>
+        </w:rPr>
         <w:t xml:space="preserve"> from Patch 12.23.</w:t>
       </w:r>
     </w:p>
@@ -3357,16 +3451,16 @@
         <mc:AlternateContent>
           <mc:Choice Requires="wps">
             <w:drawing>
-              <wp:anchor distT="0" distB="0" distL="114300" distR="114300" simplePos="0" relativeHeight="251672576" behindDoc="0" locked="0" layoutInCell="1" allowOverlap="1" wp14:anchorId="530B9B81" wp14:editId="42F227B8">
+              <wp:anchor distT="0" distB="0" distL="114300" distR="114300" simplePos="0" relativeHeight="251672576" behindDoc="0" locked="0" layoutInCell="1" allowOverlap="1" wp14:anchorId="530B9B81" wp14:editId="5A695D70">
                 <wp:simplePos x="0" y="0"/>
                 <wp:positionH relativeFrom="column">
-                  <wp:posOffset>4954270</wp:posOffset>
+                  <wp:posOffset>4955528</wp:posOffset>
                 </wp:positionH>
                 <wp:positionV relativeFrom="paragraph">
-                  <wp:posOffset>246380</wp:posOffset>
+                  <wp:posOffset>247975</wp:posOffset>
                 </wp:positionV>
-                <wp:extent cx="1968500" cy="2136140"/>
-                <wp:effectExtent l="0" t="0" r="0" b="0"/>
+                <wp:extent cx="1968500" cy="2721532"/>
+                <wp:effectExtent l="0" t="0" r="0" b="3175"/>
                 <wp:wrapNone/>
                 <wp:docPr id="1697901318" name="Text Box 4"/>
                 <wp:cNvGraphicFramePr/>
@@ -3377,7 +3471,7 @@
                       <wps:spPr>
                         <a:xfrm>
                           <a:off x="0" y="0"/>
-                          <a:ext cx="1968500" cy="2136140"/>
+                          <a:ext cx="1968500" cy="2721532"/>
                         </a:xfrm>
                         <a:prstGeom prst="rect">
                           <a:avLst/>
@@ -3452,6 +3546,7 @@
                                   <w:tcBorders>
                                     <w:top w:val="single" w:sz="4" w:space="0" w:color="auto"/>
                                   </w:tcBorders>
+                                  <w:shd w:val="clear" w:color="auto" w:fill="auto"/>
                                 </w:tcPr>
                                 <w:p>
                                   <w:pPr>
@@ -3476,6 +3571,7 @@
                                   <w:tcBorders>
                                     <w:top w:val="single" w:sz="4" w:space="0" w:color="auto"/>
                                   </w:tcBorders>
+                                  <w:shd w:val="clear" w:color="auto" w:fill="auto"/>
                                 </w:tcPr>
                                 <w:p>
                                   <w:pPr>
@@ -3497,6 +3593,7 @@
                               <w:tc>
                                 <w:tcPr>
                                   <w:tcW w:w="1435" w:type="dxa"/>
+                                  <w:shd w:val="clear" w:color="auto" w:fill="auto"/>
                                 </w:tcPr>
                                 <w:p>
                                   <w:pPr>
@@ -3507,17 +3604,16 @@
                                   <w:r>
                                     <w:rPr>
                                       <w:rStyle w:val="VerbatimChar"/>
-                                      <w:rFonts w:asciiTheme="minorHAnsi" w:hAnsiTheme="minorHAnsi" w:cstheme="minorHAnsi"/>
-                                      <w:sz w:val="24"/>
-                                      <w:szCs w:val="24"/>
-                                    </w:rPr>
-                                    <w:t>Elise</w:t>
+                                      <w:szCs w:val="24"/>
+                                    </w:rPr>
+                                    <w:t>Maoki</w:t>
                                   </w:r>
                                 </w:p>
                               </w:tc>
                               <w:tc>
                                 <w:tcPr>
                                   <w:tcW w:w="1350" w:type="dxa"/>
+                                  <w:shd w:val="clear" w:color="auto" w:fill="auto"/>
                                 </w:tcPr>
                                 <w:p>
                                   <w:pPr>
@@ -3530,7 +3626,7 @@
                                       <w:rFonts w:asciiTheme="minorHAnsi" w:hAnsiTheme="minorHAnsi" w:cstheme="minorHAnsi"/>
                                       <w:szCs w:val="24"/>
                                     </w:rPr>
-                                    <w:t>53.5</w:t>
+                                    <w:t>54.7</w:t>
                                   </w:r>
                                 </w:p>
                               </w:tc>
@@ -3539,6 +3635,7 @@
                               <w:tc>
                                 <w:tcPr>
                                   <w:tcW w:w="1435" w:type="dxa"/>
+                                  <w:shd w:val="clear" w:color="auto" w:fill="auto"/>
                                 </w:tcPr>
                                 <w:p>
                                   <w:pPr>
@@ -3549,17 +3646,16 @@
                                   <w:r>
                                     <w:rPr>
                                       <w:rStyle w:val="VerbatimChar"/>
-                                      <w:rFonts w:asciiTheme="minorHAnsi" w:hAnsiTheme="minorHAnsi" w:cstheme="minorHAnsi"/>
-                                      <w:sz w:val="24"/>
-                                      <w:szCs w:val="24"/>
-                                    </w:rPr>
-                                    <w:t>Fiddlesticks</w:t>
+                                      <w:szCs w:val="24"/>
+                                    </w:rPr>
+                                    <w:t>Dr. Mundo</w:t>
                                   </w:r>
                                 </w:p>
                               </w:tc>
                               <w:tc>
                                 <w:tcPr>
                                   <w:tcW w:w="1350" w:type="dxa"/>
+                                  <w:shd w:val="clear" w:color="auto" w:fill="auto"/>
                                 </w:tcPr>
                                 <w:p>
                                   <w:pPr>
@@ -3572,7 +3668,28 @@
                                       <w:rFonts w:asciiTheme="minorHAnsi" w:hAnsiTheme="minorHAnsi" w:cstheme="minorHAnsi"/>
                                       <w:szCs w:val="24"/>
                                     </w:rPr>
-                                    <w:t>52.8</w:t>
+                                    <w:t>5</w:t>
+                                  </w:r>
+                                  <w:r>
+                                    <w:rPr>
+                                      <w:rFonts w:asciiTheme="minorHAnsi" w:hAnsiTheme="minorHAnsi" w:cstheme="minorHAnsi"/>
+                                      <w:szCs w:val="24"/>
+                                    </w:rPr>
+                                    <w:t>4</w:t>
+                                  </w:r>
+                                  <w:r>
+                                    <w:rPr>
+                                      <w:rFonts w:asciiTheme="minorHAnsi" w:hAnsiTheme="minorHAnsi" w:cstheme="minorHAnsi"/>
+                                      <w:szCs w:val="24"/>
+                                    </w:rPr>
+                                    <w:t>.</w:t>
+                                  </w:r>
+                                  <w:r>
+                                    <w:rPr>
+                                      <w:rFonts w:asciiTheme="minorHAnsi" w:hAnsiTheme="minorHAnsi" w:cstheme="minorHAnsi"/>
+                                      <w:szCs w:val="24"/>
+                                    </w:rPr>
+                                    <w:t>3</w:t>
                                   </w:r>
                                 </w:p>
                               </w:tc>
@@ -3581,6 +3698,70 @@
                               <w:tc>
                                 <w:tcPr>
                                   <w:tcW w:w="1435" w:type="dxa"/>
+                                  <w:shd w:val="clear" w:color="auto" w:fill="auto"/>
+                                </w:tcPr>
+                                <w:p>
+                                  <w:pPr>
+                                    <w:rPr>
+                                      <w:rFonts w:asciiTheme="minorHAnsi" w:hAnsiTheme="minorHAnsi" w:cstheme="minorHAnsi"/>
+                                    </w:rPr>
+                                  </w:pPr>
+                                  <w:r>
+                                    <w:rPr>
+                                      <w:rStyle w:val="VerbatimChar"/>
+                                      <w:szCs w:val="24"/>
+                                    </w:rPr>
+                                    <w:t>Taliyah</w:t>
+                                  </w:r>
+                                </w:p>
+                              </w:tc>
+                              <w:tc>
+                                <w:tcPr>
+                                  <w:tcW w:w="1350" w:type="dxa"/>
+                                  <w:shd w:val="clear" w:color="auto" w:fill="auto"/>
+                                </w:tcPr>
+                                <w:p>
+                                  <w:pPr>
+                                    <w:rPr>
+                                      <w:rFonts w:asciiTheme="minorHAnsi" w:hAnsiTheme="minorHAnsi" w:cstheme="minorHAnsi"/>
+                                    </w:rPr>
+                                  </w:pPr>
+                                  <w:r>
+                                    <w:rPr>
+                                      <w:rFonts w:asciiTheme="minorHAnsi" w:hAnsiTheme="minorHAnsi" w:cstheme="minorHAnsi"/>
+                                      <w:szCs w:val="24"/>
+                                    </w:rPr>
+                                    <w:t>5</w:t>
+                                  </w:r>
+                                  <w:r>
+                                    <w:rPr>
+                                      <w:rFonts w:asciiTheme="minorHAnsi" w:hAnsiTheme="minorHAnsi" w:cstheme="minorHAnsi"/>
+                                      <w:szCs w:val="24"/>
+                                    </w:rPr>
+                                    <w:t>4</w:t>
+                                  </w:r>
+                                  <w:r>
+                                    <w:rPr>
+                                      <w:rFonts w:asciiTheme="minorHAnsi" w:hAnsiTheme="minorHAnsi" w:cstheme="minorHAnsi"/>
+                                      <w:szCs w:val="24"/>
+                                    </w:rPr>
+                                    <w:t>.</w:t>
+                                  </w:r>
+                                  <w:r>
+                                    <w:rPr>
+                                      <w:rFonts w:asciiTheme="minorHAnsi" w:hAnsiTheme="minorHAnsi" w:cstheme="minorHAnsi"/>
+                                      <w:szCs w:val="24"/>
+                                    </w:rPr>
+                                    <w:t>2</w:t>
+                                  </w:r>
+                                </w:p>
+                              </w:tc>
+                            </w:tr>
+                            <w:tr>
+                              <w:tc>
+                                <w:tcPr>
+                                  <w:tcW w:w="1435" w:type="dxa"/>
+                                  <w:shd w:val="clear" w:color="auto" w:fill="auto"/>
                                 </w:tcPr>
                                 <w:p>
                                   <w:pPr>
@@ -3592,11 +3773,9 @@
                                   <w:r>
                                     <w:rPr>
                                       <w:rStyle w:val="VerbatimChar"/>
-                                      <w:rFonts w:asciiTheme="minorHAnsi" w:hAnsiTheme="minorHAnsi" w:cstheme="minorHAnsi"/>
-                                      <w:sz w:val="24"/>
-                                      <w:szCs w:val="24"/>
-                                    </w:rPr>
-                                    <w:t>Kled</w:t>
+                                      <w:szCs w:val="24"/>
+                                    </w:rPr>
+                                    <w:t>Kassadin</w:t>
                                   </w:r>
                                   <w:proofErr w:type="spellEnd"/>
                                 </w:p>
@@ -3604,6 +3783,7 @@
                               <w:tc>
                                 <w:tcPr>
                                   <w:tcW w:w="1350" w:type="dxa"/>
+                                  <w:shd w:val="clear" w:color="auto" w:fill="auto"/>
                                 </w:tcPr>
                                 <w:p>
                                   <w:pPr>
@@ -3616,7 +3796,13 @@
                                       <w:rFonts w:asciiTheme="minorHAnsi" w:hAnsiTheme="minorHAnsi" w:cstheme="minorHAnsi"/>
                                       <w:szCs w:val="24"/>
                                     </w:rPr>
-                                    <w:t>52.8</w:t>
+                                    <w:t>5</w:t>
+                                  </w:r>
+                                  <w:r>
+                                    <w:rPr>
+                                      <w:rFonts w:asciiTheme="minorHAnsi" w:hAnsiTheme="minorHAnsi" w:cstheme="minorHAnsi"/>
+                                    </w:rPr>
+                                    <w:t>4.0</w:t>
                                   </w:r>
                                 </w:p>
                               </w:tc>
@@ -3625,9 +3811,187 @@
                               <w:tc>
                                 <w:tcPr>
                                   <w:tcW w:w="1435" w:type="dxa"/>
-                                  <w:tcBorders>
-                                    <w:bottom w:val="single" w:sz="4" w:space="0" w:color="auto"/>
-                                  </w:tcBorders>
+                                  <w:shd w:val="clear" w:color="auto" w:fill="auto"/>
+                                </w:tcPr>
+                                <w:p>
+                                  <w:pPr>
+                                    <w:rPr>
+                                      <w:rStyle w:val="VerbatimChar"/>
+                                      <w:szCs w:val="24"/>
+                                    </w:rPr>
+                                  </w:pPr>
+                                  <m:oMath>
+                                    <m:r>
+                                      <w:rPr>
+                                        <w:rStyle w:val="VerbatimChar"/>
+                                        <w:rFonts w:ascii="Cambria Math" w:hAnsi="Cambria Math"/>
+                                        <w:szCs w:val="24"/>
+                                      </w:rPr>
+                                      <m:t>⋮</m:t>
+                                    </m:r>
+                                  </m:oMath>
+                                  <w:r>
+                                    <w:rPr>
+                                      <w:rStyle w:val="VerbatimChar"/>
+                                      <w:szCs w:val="24"/>
+                                    </w:rPr>
+                                    <w:t xml:space="preserve"> </w:t>
+                                  </w:r>
+                                </w:p>
+                              </w:tc>
+                              <w:tc>
+                                <w:tcPr>
+                                  <w:tcW w:w="1350" w:type="dxa"/>
+                                  <w:shd w:val="clear" w:color="auto" w:fill="auto"/>
+                                </w:tcPr>
+                                <w:p>
+                                  <w:pPr>
+                                    <w:rPr>
+                                      <w:rFonts w:asciiTheme="minorHAnsi" w:hAnsiTheme="minorHAnsi" w:cstheme="minorHAnsi"/>
+                                      <w:szCs w:val="24"/>
+                                    </w:rPr>
+                                  </w:pPr>
+                                  <m:oMath>
+                                    <m:r>
+                                      <w:rPr>
+                                        <w:rStyle w:val="VerbatimChar"/>
+                                        <w:rFonts w:ascii="Cambria Math" w:hAnsi="Cambria Math"/>
+                                        <w:szCs w:val="24"/>
+                                      </w:rPr>
+                                      <m:t>⋮</m:t>
+                                    </m:r>
+                                  </m:oMath>
+                                  <w:r>
+                                    <w:rPr>
+                                      <w:rFonts w:asciiTheme="minorHAnsi" w:hAnsiTheme="minorHAnsi" w:cstheme="minorHAnsi"/>
+                                      <w:szCs w:val="24"/>
+                                    </w:rPr>
+                                    <w:t xml:space="preserve"> </w:t>
+                                  </w:r>
+                                </w:p>
+                              </w:tc>
+                            </w:tr>
+                            <w:tr>
+                              <w:tc>
+                                <w:tcPr>
+                                  <w:tcW w:w="1435" w:type="dxa"/>
+                                  <w:shd w:val="clear" w:color="auto" w:fill="auto"/>
+                                </w:tcPr>
+                                <w:p>
+                                  <w:pPr>
+                                    <w:rPr>
+                                      <w:rStyle w:val="VerbatimChar"/>
+                                      <w:szCs w:val="24"/>
+                                    </w:rPr>
+                                  </w:pPr>
+                                  <w:r>
+                                    <w:rPr>
+                                      <w:rStyle w:val="VerbatimChar"/>
+                                      <w:szCs w:val="24"/>
+                                    </w:rPr>
+                                    <w:t>Sion</w:t>
+                                  </w:r>
+                                </w:p>
+                              </w:tc>
+                              <w:tc>
+                                <w:tcPr>
+                                  <w:tcW w:w="1350" w:type="dxa"/>
+                                  <w:shd w:val="clear" w:color="auto" w:fill="auto"/>
+                                </w:tcPr>
+                                <w:p>
+                                  <w:pPr>
+                                    <w:rPr>
+                                      <w:rFonts w:asciiTheme="minorHAnsi" w:hAnsiTheme="minorHAnsi" w:cstheme="minorHAnsi"/>
+                                      <w:szCs w:val="24"/>
+                                    </w:rPr>
+                                  </w:pPr>
+                                  <w:r>
+                                    <w:rPr>
+                                      <w:rFonts w:asciiTheme="minorHAnsi" w:hAnsiTheme="minorHAnsi" w:cstheme="minorHAnsi"/>
+                                      <w:szCs w:val="24"/>
+                                    </w:rPr>
+                                    <w:t>4</w:t>
+                                  </w:r>
+                                  <w:r>
+                                    <w:rPr>
+                                      <w:rFonts w:asciiTheme="minorHAnsi" w:hAnsiTheme="minorHAnsi" w:cstheme="minorHAnsi"/>
+                                    </w:rPr>
+                                    <w:t>8.9</w:t>
+                                  </w:r>
+                                </w:p>
+                              </w:tc>
+                            </w:tr>
+                            <w:tr>
+                              <w:tc>
+                                <w:tcPr>
+                                  <w:tcW w:w="1435" w:type="dxa"/>
+                                  <w:shd w:val="clear" w:color="auto" w:fill="auto"/>
+                                </w:tcPr>
+                                <w:p>
+                                  <w:pPr>
+                                    <w:jc w:val="both"/>
+                                    <w:rPr>
+                                      <w:rStyle w:val="VerbatimChar"/>
+                                      <w:szCs w:val="24"/>
+                                    </w:rPr>
+                                  </w:pPr>
+                                  <m:oMath>
+                                    <m:r>
+                                      <w:rPr>
+                                        <w:rStyle w:val="VerbatimChar"/>
+                                        <w:rFonts w:ascii="Cambria Math" w:hAnsi="Cambria Math"/>
+                                        <w:szCs w:val="24"/>
+                                      </w:rPr>
+                                      <m:t>⋮</m:t>
+                                    </m:r>
+                                  </m:oMath>
+                                  <w:r>
+                                    <w:rPr>
+                                      <w:rStyle w:val="VerbatimChar"/>
+                                      <w:szCs w:val="24"/>
+                                    </w:rPr>
+                                    <w:t xml:space="preserve"> </w:t>
+                                  </w:r>
+                                </w:p>
+                              </w:tc>
+                              <w:tc>
+                                <w:tcPr>
+                                  <w:tcW w:w="1350" w:type="dxa"/>
+                                  <w:shd w:val="clear" w:color="auto" w:fill="auto"/>
+                                </w:tcPr>
+                                <w:p>
+                                  <w:pPr>
+                                    <w:jc w:val="both"/>
+                                    <w:rPr>
+                                      <w:rFonts w:asciiTheme="minorHAnsi" w:hAnsiTheme="minorHAnsi" w:cstheme="minorHAnsi"/>
+                                      <w:szCs w:val="24"/>
+                                    </w:rPr>
+                                  </w:pPr>
+                                  <m:oMath>
+                                    <m:r>
+                                      <w:rPr>
+                                        <w:rStyle w:val="VerbatimChar"/>
+                                        <w:rFonts w:ascii="Cambria Math" w:hAnsi="Cambria Math"/>
+                                        <w:szCs w:val="24"/>
+                                      </w:rPr>
+                                      <m:t>⋮</m:t>
+                                    </m:r>
+                                  </m:oMath>
+                                  <w:r>
+                                    <w:rPr>
+                                      <w:rFonts w:asciiTheme="minorHAnsi" w:hAnsiTheme="minorHAnsi" w:cstheme="minorHAnsi"/>
+                                      <w:szCs w:val="24"/>
+                                    </w:rPr>
+                                    <w:t xml:space="preserve"> </w:t>
+                                  </w:r>
+                                </w:p>
+                              </w:tc>
+                            </w:tr>
+                            <w:tr>
+                              <w:tc>
+                                <w:tcPr>
+                                  <w:tcW w:w="1435" w:type="dxa"/>
+                                  <w:shd w:val="clear" w:color="auto" w:fill="auto"/>
                                 </w:tcPr>
                                 <w:p>
                                   <w:pPr>
@@ -3638,12 +4002,9 @@
                                   <w:proofErr w:type="spellStart"/>
                                   <w:r>
                                     <w:rPr>
-                                      <w:rStyle w:val="VerbatimChar"/>
-                                      <w:rFonts w:asciiTheme="minorHAnsi" w:hAnsiTheme="minorHAnsi" w:cstheme="minorHAnsi"/>
-                                      <w:sz w:val="24"/>
-                                      <w:szCs w:val="24"/>
-                                    </w:rPr>
-                                    <w:t>Kog'Maw</w:t>
+                                      <w:rFonts w:asciiTheme="minorHAnsi" w:hAnsiTheme="minorHAnsi" w:cstheme="minorHAnsi"/>
+                                    </w:rPr>
+                                    <w:t>Kathus</w:t>
                                   </w:r>
                                   <w:proofErr w:type="spellEnd"/>
                                 </w:p>
@@ -3651,9 +4012,7 @@
                               <w:tc>
                                 <w:tcPr>
                                   <w:tcW w:w="1350" w:type="dxa"/>
-                                  <w:tcBorders>
-                                    <w:bottom w:val="single" w:sz="4" w:space="0" w:color="auto"/>
-                                  </w:tcBorders>
+                                  <w:shd w:val="clear" w:color="auto" w:fill="auto"/>
                                 </w:tcPr>
                                 <w:p>
                                   <w:pPr>
@@ -3666,7 +4025,14 @@
                                       <w:rFonts w:asciiTheme="minorHAnsi" w:hAnsiTheme="minorHAnsi" w:cstheme="minorHAnsi"/>
                                       <w:szCs w:val="24"/>
                                     </w:rPr>
-                                    <w:t>52.2</w:t>
+                                    <w:t>48</w:t>
+                                  </w:r>
+                                  <w:r>
+                                    <w:rPr>
+                                      <w:rFonts w:asciiTheme="minorHAnsi" w:hAnsiTheme="minorHAnsi" w:cstheme="minorHAnsi"/>
+                                      <w:szCs w:val="24"/>
+                                    </w:rPr>
+                                    <w:t>.1</w:t>
                                   </w:r>
                                 </w:p>
                               </w:tc>
@@ -3675,9 +4041,158 @@
                               <w:tc>
                                 <w:tcPr>
                                   <w:tcW w:w="1435" w:type="dxa"/>
-                                  <w:tcBorders>
-                                    <w:top w:val="single" w:sz="4" w:space="0" w:color="auto"/>
-                                  </w:tcBorders>
+                                  <w:shd w:val="clear" w:color="auto" w:fill="auto"/>
+                                </w:tcPr>
+                                <w:p>
+                                  <w:pPr>
+                                    <w:rPr>
+                                      <w:rFonts w:asciiTheme="minorHAnsi" w:hAnsiTheme="minorHAnsi" w:cstheme="minorHAnsi"/>
+                                    </w:rPr>
+                                  </w:pPr>
+                                  <w:r>
+                                    <w:rPr>
+                                      <w:rStyle w:val="VerbatimChar"/>
+                                      <w:szCs w:val="24"/>
+                                    </w:rPr>
+                                    <w:t>Akali</w:t>
+                                  </w:r>
+                                </w:p>
+                              </w:tc>
+                              <w:tc>
+                                <w:tcPr>
+                                  <w:tcW w:w="1350" w:type="dxa"/>
+                                  <w:shd w:val="clear" w:color="auto" w:fill="auto"/>
+                                </w:tcPr>
+                                <w:p>
+                                  <w:pPr>
+                                    <w:rPr>
+                                      <w:rFonts w:asciiTheme="minorHAnsi" w:hAnsiTheme="minorHAnsi" w:cstheme="minorHAnsi"/>
+                                    </w:rPr>
+                                  </w:pPr>
+                                  <w:r>
+                                    <w:rPr>
+                                      <w:rFonts w:asciiTheme="minorHAnsi" w:hAnsiTheme="minorHAnsi" w:cstheme="minorHAnsi"/>
+                                      <w:szCs w:val="24"/>
+                                    </w:rPr>
+                                    <w:t>4</w:t>
+                                  </w:r>
+                                  <w:r>
+                                    <w:rPr>
+                                      <w:rFonts w:asciiTheme="minorHAnsi" w:hAnsiTheme="minorHAnsi" w:cstheme="minorHAnsi"/>
+                                      <w:szCs w:val="24"/>
+                                    </w:rPr>
+                                    <w:t>7</w:t>
+                                  </w:r>
+                                  <w:r>
+                                    <w:rPr>
+                                      <w:rFonts w:asciiTheme="minorHAnsi" w:hAnsiTheme="minorHAnsi" w:cstheme="minorHAnsi"/>
+                                      <w:szCs w:val="24"/>
+                                    </w:rPr>
+                                    <w:t>.</w:t>
+                                  </w:r>
+                                  <w:r>
+                                    <w:rPr>
+                                      <w:rFonts w:asciiTheme="minorHAnsi" w:hAnsiTheme="minorHAnsi" w:cstheme="minorHAnsi"/>
+                                      <w:szCs w:val="24"/>
+                                    </w:rPr>
+                                    <w:t>7</w:t>
+                                  </w:r>
+                                </w:p>
+                              </w:tc>
+                            </w:tr>
+                            <w:tr>
+                              <w:tc>
+                                <w:tcPr>
+                                  <w:tcW w:w="1435" w:type="dxa"/>
+                                  <w:shd w:val="clear" w:color="auto" w:fill="auto"/>
+                                </w:tcPr>
+                                <w:p>
+                                  <w:pPr>
+                                    <w:rPr>
+                                      <w:rFonts w:asciiTheme="minorHAnsi" w:hAnsiTheme="minorHAnsi" w:cstheme="minorHAnsi"/>
+                                    </w:rPr>
+                                  </w:pPr>
+                                  <w:r>
+                                    <w:rPr>
+                                      <w:rStyle w:val="VerbatimChar"/>
+                                      <w:rFonts w:asciiTheme="minorHAnsi" w:hAnsiTheme="minorHAnsi" w:cstheme="minorHAnsi"/>
+                                      <w:sz w:val="24"/>
+                                      <w:szCs w:val="24"/>
+                                    </w:rPr>
+                                    <w:t>Azir</w:t>
+                                  </w:r>
+                                </w:p>
+                              </w:tc>
+                              <w:tc>
+                                <w:tcPr>
+                                  <w:tcW w:w="1350" w:type="dxa"/>
+                                  <w:shd w:val="clear" w:color="auto" w:fill="auto"/>
+                                </w:tcPr>
+                                <w:p>
+                                  <w:pPr>
+                                    <w:rPr>
+                                      <w:rFonts w:asciiTheme="minorHAnsi" w:hAnsiTheme="minorHAnsi" w:cstheme="minorHAnsi"/>
+                                    </w:rPr>
+                                  </w:pPr>
+                                  <w:r>
+                                    <w:rPr>
+                                      <w:rFonts w:asciiTheme="minorHAnsi" w:hAnsiTheme="minorHAnsi" w:cstheme="minorHAnsi"/>
+                                      <w:szCs w:val="24"/>
+                                    </w:rPr>
+                                    <w:t>47.5</w:t>
+                                  </w:r>
+                                </w:p>
+                              </w:tc>
+                            </w:tr>
+                            <w:tr>
+                              <w:tc>
+                                <w:tcPr>
+                                  <w:tcW w:w="1435" w:type="dxa"/>
+                                  <w:shd w:val="clear" w:color="auto" w:fill="auto"/>
+                                </w:tcPr>
+                                <w:p>
+                                  <w:pPr>
+                                    <w:rPr>
+                                      <w:rFonts w:asciiTheme="minorHAnsi" w:hAnsiTheme="minorHAnsi" w:cstheme="minorHAnsi"/>
+                                    </w:rPr>
+                                  </w:pPr>
+                                  <w:r>
+                                    <w:rPr>
+                                      <w:rStyle w:val="VerbatimChar"/>
+                                      <w:rFonts w:asciiTheme="minorHAnsi" w:hAnsiTheme="minorHAnsi" w:cstheme="minorHAnsi"/>
+                                      <w:sz w:val="24"/>
+                                      <w:szCs w:val="24"/>
+                                    </w:rPr>
+                                    <w:t>Pantheon</w:t>
+                                  </w:r>
+                                </w:p>
+                              </w:tc>
+                              <w:tc>
+                                <w:tcPr>
+                                  <w:tcW w:w="1350" w:type="dxa"/>
+                                  <w:shd w:val="clear" w:color="auto" w:fill="auto"/>
+                                </w:tcPr>
+                                <w:p>
+                                  <w:pPr>
+                                    <w:rPr>
+                                      <w:rFonts w:asciiTheme="minorHAnsi" w:hAnsiTheme="minorHAnsi" w:cstheme="minorHAnsi"/>
+                                    </w:rPr>
+                                  </w:pPr>
+                                  <w:r>
+                                    <w:rPr>
+                                      <w:rFonts w:asciiTheme="minorHAnsi" w:hAnsiTheme="minorHAnsi" w:cstheme="minorHAnsi"/>
+                                      <w:szCs w:val="24"/>
+                                    </w:rPr>
+                                    <w:t>46.7</w:t>
+                                  </w:r>
+                                </w:p>
+                              </w:tc>
+                            </w:tr>
+                            <w:tr>
+                              <w:tc>
+                                <w:tcPr>
+                                  <w:tcW w:w="1435" w:type="dxa"/>
+                                  <w:shd w:val="clear" w:color="auto" w:fill="auto"/>
                                 </w:tcPr>
                                 <w:p>
                                   <w:pPr>
@@ -3693,7 +4208,7 @@
                                       <w:sz w:val="24"/>
                                       <w:szCs w:val="24"/>
                                     </w:rPr>
-                                    <w:t>Zeri</w:t>
+                                    <w:t>Aphelios</w:t>
                                   </w:r>
                                   <w:proofErr w:type="spellEnd"/>
                                 </w:p>
@@ -3701,181 +4216,7 @@
                               <w:tc>
                                 <w:tcPr>
                                   <w:tcW w:w="1350" w:type="dxa"/>
-                                  <w:tcBorders>
-                                    <w:top w:val="single" w:sz="4" w:space="0" w:color="auto"/>
-                                  </w:tcBorders>
-                                </w:tcPr>
-                                <w:p>
-                                  <w:pPr>
-                                    <w:rPr>
-                                      <w:rFonts w:asciiTheme="minorHAnsi" w:hAnsiTheme="minorHAnsi" w:cstheme="minorHAnsi"/>
-                                    </w:rPr>
-                                  </w:pPr>
-                                  <w:r>
-                                    <w:rPr>
-                                      <w:rFonts w:asciiTheme="minorHAnsi" w:hAnsiTheme="minorHAnsi" w:cstheme="minorHAnsi"/>
-                                      <w:szCs w:val="24"/>
-                                    </w:rPr>
-                                    <w:t>51.1</w:t>
-                                  </w:r>
-                                </w:p>
-                              </w:tc>
-                            </w:tr>
-                            <w:tr>
-                              <w:tc>
-                                <w:tcPr>
-                                  <w:tcW w:w="1435" w:type="dxa"/>
-                                </w:tcPr>
-                                <w:p>
-                                  <w:pPr>
-                                    <w:rPr>
-                                      <w:rFonts w:asciiTheme="minorHAnsi" w:hAnsiTheme="minorHAnsi" w:cstheme="minorHAnsi"/>
-                                    </w:rPr>
-                                  </w:pPr>
-                                  <w:r>
-                                    <w:rPr>
-                                      <w:rStyle w:val="VerbatimChar"/>
-                                      <w:rFonts w:asciiTheme="minorHAnsi" w:hAnsiTheme="minorHAnsi" w:cstheme="minorHAnsi"/>
-                                      <w:sz w:val="24"/>
-                                      <w:szCs w:val="24"/>
-                                    </w:rPr>
-                                    <w:t>Sion</w:t>
-                                  </w:r>
-                                </w:p>
-                              </w:tc>
-                              <w:tc>
-                                <w:tcPr>
-                                  <w:tcW w:w="1350" w:type="dxa"/>
-                                </w:tcPr>
-                                <w:p>
-                                  <w:pPr>
-                                    <w:rPr>
-                                      <w:rFonts w:asciiTheme="minorHAnsi" w:hAnsiTheme="minorHAnsi" w:cstheme="minorHAnsi"/>
-                                    </w:rPr>
-                                  </w:pPr>
-                                  <w:r>
-                                    <w:rPr>
-                                      <w:rFonts w:asciiTheme="minorHAnsi" w:hAnsiTheme="minorHAnsi" w:cstheme="minorHAnsi"/>
-                                      <w:szCs w:val="24"/>
-                                    </w:rPr>
-                                    <w:t>48.9</w:t>
-                                  </w:r>
-                                </w:p>
-                              </w:tc>
-                            </w:tr>
-                            <w:tr>
-                              <w:tc>
-                                <w:tcPr>
-                                  <w:tcW w:w="1435" w:type="dxa"/>
-                                </w:tcPr>
-                                <w:p>
-                                  <w:pPr>
-                                    <w:rPr>
-                                      <w:rFonts w:asciiTheme="minorHAnsi" w:hAnsiTheme="minorHAnsi" w:cstheme="minorHAnsi"/>
-                                    </w:rPr>
-                                  </w:pPr>
-                                  <w:proofErr w:type="spellStart"/>
-                                  <w:r>
-                                    <w:rPr>
-                                      <w:rStyle w:val="VerbatimChar"/>
-                                      <w:rFonts w:asciiTheme="minorHAnsi" w:hAnsiTheme="minorHAnsi" w:cstheme="minorHAnsi"/>
-                                      <w:sz w:val="24"/>
-                                      <w:szCs w:val="24"/>
-                                    </w:rPr>
-                                    <w:t>Azir</w:t>
-                                  </w:r>
-                                  <w:proofErr w:type="spellEnd"/>
-                                </w:p>
-                              </w:tc>
-                              <w:tc>
-                                <w:tcPr>
-                                  <w:tcW w:w="1350" w:type="dxa"/>
-                                </w:tcPr>
-                                <w:p>
-                                  <w:pPr>
-                                    <w:rPr>
-                                      <w:rFonts w:asciiTheme="minorHAnsi" w:hAnsiTheme="minorHAnsi" w:cstheme="minorHAnsi"/>
-                                    </w:rPr>
-                                  </w:pPr>
-                                  <w:r>
-                                    <w:rPr>
-                                      <w:rFonts w:asciiTheme="minorHAnsi" w:hAnsiTheme="minorHAnsi" w:cstheme="minorHAnsi"/>
-                                      <w:szCs w:val="24"/>
-                                    </w:rPr>
-                                    <w:t>47.5</w:t>
-                                  </w:r>
-                                </w:p>
-                              </w:tc>
-                            </w:tr>
-                            <w:tr>
-                              <w:tc>
-                                <w:tcPr>
-                                  <w:tcW w:w="1435" w:type="dxa"/>
-                                </w:tcPr>
-                                <w:p>
-                                  <w:pPr>
-                                    <w:rPr>
-                                      <w:rFonts w:asciiTheme="minorHAnsi" w:hAnsiTheme="minorHAnsi" w:cstheme="minorHAnsi"/>
-                                    </w:rPr>
-                                  </w:pPr>
-                                  <w:r>
-                                    <w:rPr>
-                                      <w:rStyle w:val="VerbatimChar"/>
-                                      <w:rFonts w:asciiTheme="minorHAnsi" w:hAnsiTheme="minorHAnsi" w:cstheme="minorHAnsi"/>
-                                      <w:sz w:val="24"/>
-                                      <w:szCs w:val="24"/>
-                                    </w:rPr>
-                                    <w:t>Pantheon</w:t>
-                                  </w:r>
-                                </w:p>
-                              </w:tc>
-                              <w:tc>
-                                <w:tcPr>
-                                  <w:tcW w:w="1350" w:type="dxa"/>
-                                </w:tcPr>
-                                <w:p>
-                                  <w:pPr>
-                                    <w:rPr>
-                                      <w:rFonts w:asciiTheme="minorHAnsi" w:hAnsiTheme="minorHAnsi" w:cstheme="minorHAnsi"/>
-                                    </w:rPr>
-                                  </w:pPr>
-                                  <w:r>
-                                    <w:rPr>
-                                      <w:rFonts w:asciiTheme="minorHAnsi" w:hAnsiTheme="minorHAnsi" w:cstheme="minorHAnsi"/>
-                                      <w:szCs w:val="24"/>
-                                    </w:rPr>
-                                    <w:t>46.7</w:t>
-                                  </w:r>
-                                </w:p>
-                              </w:tc>
-                            </w:tr>
-                            <w:tr>
-                              <w:tc>
-                                <w:tcPr>
-                                  <w:tcW w:w="1435" w:type="dxa"/>
-                                </w:tcPr>
-                                <w:p>
-                                  <w:pPr>
-                                    <w:rPr>
-                                      <w:rFonts w:asciiTheme="minorHAnsi" w:hAnsiTheme="minorHAnsi" w:cstheme="minorHAnsi"/>
-                                    </w:rPr>
-                                  </w:pPr>
-                                  <w:proofErr w:type="spellStart"/>
-                                  <w:r>
-                                    <w:rPr>
-                                      <w:rStyle w:val="VerbatimChar"/>
-                                      <w:rFonts w:asciiTheme="minorHAnsi" w:hAnsiTheme="minorHAnsi" w:cstheme="minorHAnsi"/>
-                                      <w:sz w:val="24"/>
-                                      <w:szCs w:val="24"/>
-                                    </w:rPr>
-                                    <w:t>Aphelios</w:t>
-                                  </w:r>
-                                  <w:proofErr w:type="spellEnd"/>
-                                </w:p>
-                              </w:tc>
-                              <w:tc>
-                                <w:tcPr>
-                                  <w:tcW w:w="1350" w:type="dxa"/>
+                                  <w:shd w:val="clear" w:color="auto" w:fill="auto"/>
                                 </w:tcPr>
                                 <w:p>
                                   <w:pPr>
@@ -3917,7 +4258,7 @@
           </mc:Choice>
           <mc:Fallback>
             <w:pict>
-              <v:shape w14:anchorId="530B9B81" id="_x0000_s1033" type="#_x0000_t202" style="position:absolute;left:0;text-align:left;margin-left:390.1pt;margin-top:19.4pt;width:155pt;height:168.2pt;z-index:251672576;visibility:visible;mso-wrap-style:square;mso-width-percent:0;mso-height-percent:0;mso-wrap-distance-left:9pt;mso-wrap-distance-top:0;mso-wrap-distance-right:9pt;mso-wrap-distance-bottom:0;mso-position-horizontal:absolute;mso-position-horizontal-relative:text;mso-position-vertical:absolute;mso-position-vertical-relative:text;mso-width-percent:0;mso-height-percent:0;mso-width-relative:margin;mso-height-relative:margin;v-text-anchor:top" o:gfxdata="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" fillcolor="white [3201]" stroked="f" strokeweight=".5pt">
+              <v:shape w14:anchorId="530B9B81" id="_x0000_s1033" type="#_x0000_t202" style="position:absolute;left:0;text-align:left;margin-left:390.2pt;margin-top:19.55pt;width:155pt;height:214.3pt;z-index:251672576;visibility:visible;mso-wrap-style:square;mso-width-percent:0;mso-height-percent:0;mso-wrap-distance-left:9pt;mso-wrap-distance-top:0;mso-wrap-distance-right:9pt;mso-wrap-distance-bottom:0;mso-position-horizontal:absolute;mso-position-horizontal-relative:text;mso-position-vertical:absolute;mso-position-vertical-relative:text;mso-width-percent:0;mso-height-percent:0;mso-width-relative:margin;mso-height-relative:margin;v-text-anchor:top" o:gfxdata="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" fillcolor="white [3201]" stroked="f" strokeweight=".5pt">
                 <v:textbox>
                   <w:txbxContent>
                     <w:tbl>
@@ -3981,6 +4322,7 @@
                             <w:tcBorders>
                               <w:top w:val="single" w:sz="4" w:space="0" w:color="auto"/>
                             </w:tcBorders>
+                            <w:shd w:val="clear" w:color="auto" w:fill="auto"/>
                           </w:tcPr>
                           <w:p>
                             <w:pPr>
@@ -4005,6 +4347,7 @@
                             <w:tcBorders>
                               <w:top w:val="single" w:sz="4" w:space="0" w:color="auto"/>
                             </w:tcBorders>
+                            <w:shd w:val="clear" w:color="auto" w:fill="auto"/>
                           </w:tcPr>
                           <w:p>
                             <w:pPr>
@@ -4026,6 +4369,7 @@
                         <w:tc>
                           <w:tcPr>
                             <w:tcW w:w="1435" w:type="dxa"/>
+                            <w:shd w:val="clear" w:color="auto" w:fill="auto"/>
                           </w:tcPr>
                           <w:p>
                             <w:pPr>
@@ -4036,17 +4380,16 @@
                             <w:r>
                               <w:rPr>
                                 <w:rStyle w:val="VerbatimChar"/>
-                                <w:rFonts w:asciiTheme="minorHAnsi" w:hAnsiTheme="minorHAnsi" w:cstheme="minorHAnsi"/>
-                                <w:sz w:val="24"/>
-                                <w:szCs w:val="24"/>
-                              </w:rPr>
-                              <w:t>Elise</w:t>
+                                <w:szCs w:val="24"/>
+                              </w:rPr>
+                              <w:t>Maoki</w:t>
                             </w:r>
                           </w:p>
                         </w:tc>
                         <w:tc>
                           <w:tcPr>
                             <w:tcW w:w="1350" w:type="dxa"/>
+                            <w:shd w:val="clear" w:color="auto" w:fill="auto"/>
                           </w:tcPr>
                           <w:p>
                             <w:pPr>
@@ -4059,7 +4402,7 @@
                                 <w:rFonts w:asciiTheme="minorHAnsi" w:hAnsiTheme="minorHAnsi" w:cstheme="minorHAnsi"/>
                                 <w:szCs w:val="24"/>
                               </w:rPr>
-                              <w:t>53.5</w:t>
+                              <w:t>54.7</w:t>
                             </w:r>
                           </w:p>
                         </w:tc>
@@ -4068,6 +4411,7 @@
                         <w:tc>
                           <w:tcPr>
                             <w:tcW w:w="1435" w:type="dxa"/>
+                            <w:shd w:val="clear" w:color="auto" w:fill="auto"/>
                           </w:tcPr>
                           <w:p>
                             <w:pPr>
@@ -4078,17 +4422,16 @@
                             <w:r>
                               <w:rPr>
                                 <w:rStyle w:val="VerbatimChar"/>
-                                <w:rFonts w:asciiTheme="minorHAnsi" w:hAnsiTheme="minorHAnsi" w:cstheme="minorHAnsi"/>
-                                <w:sz w:val="24"/>
-                                <w:szCs w:val="24"/>
-                              </w:rPr>
-                              <w:t>Fiddlesticks</w:t>
+                                <w:szCs w:val="24"/>
+                              </w:rPr>
+                              <w:t>Dr. Mundo</w:t>
                             </w:r>
                           </w:p>
                         </w:tc>
                         <w:tc>
                           <w:tcPr>
                             <w:tcW w:w="1350" w:type="dxa"/>
+                            <w:shd w:val="clear" w:color="auto" w:fill="auto"/>
                           </w:tcPr>
                           <w:p>
                             <w:pPr>
@@ -4101,7 +4444,28 @@
                                 <w:rFonts w:asciiTheme="minorHAnsi" w:hAnsiTheme="minorHAnsi" w:cstheme="minorHAnsi"/>
                                 <w:szCs w:val="24"/>
                               </w:rPr>
-                              <w:t>52.8</w:t>
+                              <w:t>5</w:t>
+                            </w:r>
+                            <w:r>
+                              <w:rPr>
+                                <w:rFonts w:asciiTheme="minorHAnsi" w:hAnsiTheme="minorHAnsi" w:cstheme="minorHAnsi"/>
+                                <w:szCs w:val="24"/>
+                              </w:rPr>
+                              <w:t>4</w:t>
+                            </w:r>
+                            <w:r>
+                              <w:rPr>
+                                <w:rFonts w:asciiTheme="minorHAnsi" w:hAnsiTheme="minorHAnsi" w:cstheme="minorHAnsi"/>
+                                <w:szCs w:val="24"/>
+                              </w:rPr>
+                              <w:t>.</w:t>
+                            </w:r>
+                            <w:r>
+                              <w:rPr>
+                                <w:rFonts w:asciiTheme="minorHAnsi" w:hAnsiTheme="minorHAnsi" w:cstheme="minorHAnsi"/>
+                                <w:szCs w:val="24"/>
+                              </w:rPr>
+                              <w:t>3</w:t>
                             </w:r>
                           </w:p>
                         </w:tc>
@@ -4110,6 +4474,70 @@
                         <w:tc>
                           <w:tcPr>
                             <w:tcW w:w="1435" w:type="dxa"/>
+                            <w:shd w:val="clear" w:color="auto" w:fill="auto"/>
+                          </w:tcPr>
+                          <w:p>
+                            <w:pPr>
+                              <w:rPr>
+                                <w:rFonts w:asciiTheme="minorHAnsi" w:hAnsiTheme="minorHAnsi" w:cstheme="minorHAnsi"/>
+                              </w:rPr>
+                            </w:pPr>
+                            <w:r>
+                              <w:rPr>
+                                <w:rStyle w:val="VerbatimChar"/>
+                                <w:szCs w:val="24"/>
+                              </w:rPr>
+                              <w:t>Taliyah</w:t>
+                            </w:r>
+                          </w:p>
+                        </w:tc>
+                        <w:tc>
+                          <w:tcPr>
+                            <w:tcW w:w="1350" w:type="dxa"/>
+                            <w:shd w:val="clear" w:color="auto" w:fill="auto"/>
+                          </w:tcPr>
+                          <w:p>
+                            <w:pPr>
+                              <w:rPr>
+                                <w:rFonts w:asciiTheme="minorHAnsi" w:hAnsiTheme="minorHAnsi" w:cstheme="minorHAnsi"/>
+                              </w:rPr>
+                            </w:pPr>
+                            <w:r>
+                              <w:rPr>
+                                <w:rFonts w:asciiTheme="minorHAnsi" w:hAnsiTheme="minorHAnsi" w:cstheme="minorHAnsi"/>
+                                <w:szCs w:val="24"/>
+                              </w:rPr>
+                              <w:t>5</w:t>
+                            </w:r>
+                            <w:r>
+                              <w:rPr>
+                                <w:rFonts w:asciiTheme="minorHAnsi" w:hAnsiTheme="minorHAnsi" w:cstheme="minorHAnsi"/>
+                                <w:szCs w:val="24"/>
+                              </w:rPr>
+                              <w:t>4</w:t>
+                            </w:r>
+                            <w:r>
+                              <w:rPr>
+                                <w:rFonts w:asciiTheme="minorHAnsi" w:hAnsiTheme="minorHAnsi" w:cstheme="minorHAnsi"/>
+                                <w:szCs w:val="24"/>
+                              </w:rPr>
+                              <w:t>.</w:t>
+                            </w:r>
+                            <w:r>
+                              <w:rPr>
+                                <w:rFonts w:asciiTheme="minorHAnsi" w:hAnsiTheme="minorHAnsi" w:cstheme="minorHAnsi"/>
+                                <w:szCs w:val="24"/>
+                              </w:rPr>
+                              <w:t>2</w:t>
+                            </w:r>
+                          </w:p>
+                        </w:tc>
+                      </w:tr>
+                      <w:tr>
+                        <w:tc>
+                          <w:tcPr>
+                            <w:tcW w:w="1435" w:type="dxa"/>
+                            <w:shd w:val="clear" w:color="auto" w:fill="auto"/>
                           </w:tcPr>
                           <w:p>
                             <w:pPr>
@@ -4121,11 +4549,9 @@
                             <w:r>
                               <w:rPr>
                                 <w:rStyle w:val="VerbatimChar"/>
-                                <w:rFonts w:asciiTheme="minorHAnsi" w:hAnsiTheme="minorHAnsi" w:cstheme="minorHAnsi"/>
-                                <w:sz w:val="24"/>
-                                <w:szCs w:val="24"/>
-                              </w:rPr>
-                              <w:t>Kled</w:t>
+                                <w:szCs w:val="24"/>
+                              </w:rPr>
+                              <w:t>Kassadin</w:t>
                             </w:r>
                             <w:proofErr w:type="spellEnd"/>
                           </w:p>
@@ -4133,6 +4559,7 @@
                         <w:tc>
                           <w:tcPr>
                             <w:tcW w:w="1350" w:type="dxa"/>
+                            <w:shd w:val="clear" w:color="auto" w:fill="auto"/>
                           </w:tcPr>
                           <w:p>
                             <w:pPr>
@@ -4145,7 +4572,13 @@
                                 <w:rFonts w:asciiTheme="minorHAnsi" w:hAnsiTheme="minorHAnsi" w:cstheme="minorHAnsi"/>
                                 <w:szCs w:val="24"/>
                               </w:rPr>
-                              <w:t>52.8</w:t>
+                              <w:t>5</w:t>
+                            </w:r>
+                            <w:r>
+                              <w:rPr>
+                                <w:rFonts w:asciiTheme="minorHAnsi" w:hAnsiTheme="minorHAnsi" w:cstheme="minorHAnsi"/>
+                              </w:rPr>
+                              <w:t>4.0</w:t>
                             </w:r>
                           </w:p>
                         </w:tc>
@@ -4154,9 +4587,187 @@
                         <w:tc>
                           <w:tcPr>
                             <w:tcW w:w="1435" w:type="dxa"/>
-                            <w:tcBorders>
-                              <w:bottom w:val="single" w:sz="4" w:space="0" w:color="auto"/>
-                            </w:tcBorders>
+                            <w:shd w:val="clear" w:color="auto" w:fill="auto"/>
+                          </w:tcPr>
+                          <w:p>
+                            <w:pPr>
+                              <w:rPr>
+                                <w:rStyle w:val="VerbatimChar"/>
+                                <w:szCs w:val="24"/>
+                              </w:rPr>
+                            </w:pPr>
+                            <m:oMath>
+                              <m:r>
+                                <w:rPr>
+                                  <w:rStyle w:val="VerbatimChar"/>
+                                  <w:rFonts w:ascii="Cambria Math" w:hAnsi="Cambria Math"/>
+                                  <w:szCs w:val="24"/>
+                                </w:rPr>
+                                <m:t>⋮</m:t>
+                              </m:r>
+                            </m:oMath>
+                            <w:r>
+                              <w:rPr>
+                                <w:rStyle w:val="VerbatimChar"/>
+                                <w:szCs w:val="24"/>
+                              </w:rPr>
+                              <w:t xml:space="preserve"> </w:t>
+                            </w:r>
+                          </w:p>
+                        </w:tc>
+                        <w:tc>
+                          <w:tcPr>
+                            <w:tcW w:w="1350" w:type="dxa"/>
+                            <w:shd w:val="clear" w:color="auto" w:fill="auto"/>
+                          </w:tcPr>
+                          <w:p>
+                            <w:pPr>
+                              <w:rPr>
+                                <w:rFonts w:asciiTheme="minorHAnsi" w:hAnsiTheme="minorHAnsi" w:cstheme="minorHAnsi"/>
+                                <w:szCs w:val="24"/>
+                              </w:rPr>
+                            </w:pPr>
+                            <m:oMath>
+                              <m:r>
+                                <w:rPr>
+                                  <w:rStyle w:val="VerbatimChar"/>
+                                  <w:rFonts w:ascii="Cambria Math" w:hAnsi="Cambria Math"/>
+                                  <w:szCs w:val="24"/>
+                                </w:rPr>
+                                <m:t>⋮</m:t>
+                              </m:r>
+                            </m:oMath>
+                            <w:r>
+                              <w:rPr>
+                                <w:rFonts w:asciiTheme="minorHAnsi" w:hAnsiTheme="minorHAnsi" w:cstheme="minorHAnsi"/>
+                                <w:szCs w:val="24"/>
+                              </w:rPr>
+                              <w:t xml:space="preserve"> </w:t>
+                            </w:r>
+                          </w:p>
+                        </w:tc>
+                      </w:tr>
+                      <w:tr>
+                        <w:tc>
+                          <w:tcPr>
+                            <w:tcW w:w="1435" w:type="dxa"/>
+                            <w:shd w:val="clear" w:color="auto" w:fill="auto"/>
+                          </w:tcPr>
+                          <w:p>
+                            <w:pPr>
+                              <w:rPr>
+                                <w:rStyle w:val="VerbatimChar"/>
+                                <w:szCs w:val="24"/>
+                              </w:rPr>
+                            </w:pPr>
+                            <w:r>
+                              <w:rPr>
+                                <w:rStyle w:val="VerbatimChar"/>
+                                <w:szCs w:val="24"/>
+                              </w:rPr>
+                              <w:t>Sion</w:t>
+                            </w:r>
+                          </w:p>
+                        </w:tc>
+                        <w:tc>
+                          <w:tcPr>
+                            <w:tcW w:w="1350" w:type="dxa"/>
+                            <w:shd w:val="clear" w:color="auto" w:fill="auto"/>
+                          </w:tcPr>
+                          <w:p>
+                            <w:pPr>
+                              <w:rPr>
+                                <w:rFonts w:asciiTheme="minorHAnsi" w:hAnsiTheme="minorHAnsi" w:cstheme="minorHAnsi"/>
+                                <w:szCs w:val="24"/>
+                              </w:rPr>
+                            </w:pPr>
+                            <w:r>
+                              <w:rPr>
+                                <w:rFonts w:asciiTheme="minorHAnsi" w:hAnsiTheme="minorHAnsi" w:cstheme="minorHAnsi"/>
+                                <w:szCs w:val="24"/>
+                              </w:rPr>
+                              <w:t>4</w:t>
+                            </w:r>
+                            <w:r>
+                              <w:rPr>
+                                <w:rFonts w:asciiTheme="minorHAnsi" w:hAnsiTheme="minorHAnsi" w:cstheme="minorHAnsi"/>
+                              </w:rPr>
+                              <w:t>8.9</w:t>
+                            </w:r>
+                          </w:p>
+                        </w:tc>
+                      </w:tr>
+                      <w:tr>
+                        <w:tc>
+                          <w:tcPr>
+                            <w:tcW w:w="1435" w:type="dxa"/>
+                            <w:shd w:val="clear" w:color="auto" w:fill="auto"/>
+                          </w:tcPr>
+                          <w:p>
+                            <w:pPr>
+                              <w:jc w:val="both"/>
+                              <w:rPr>
+                                <w:rStyle w:val="VerbatimChar"/>
+                                <w:szCs w:val="24"/>
+                              </w:rPr>
+                            </w:pPr>
+                            <m:oMath>
+                              <m:r>
+                                <w:rPr>
+                                  <w:rStyle w:val="VerbatimChar"/>
+                                  <w:rFonts w:ascii="Cambria Math" w:hAnsi="Cambria Math"/>
+                                  <w:szCs w:val="24"/>
+                                </w:rPr>
+                                <m:t>⋮</m:t>
+                              </m:r>
+                            </m:oMath>
+                            <w:r>
+                              <w:rPr>
+                                <w:rStyle w:val="VerbatimChar"/>
+                                <w:szCs w:val="24"/>
+                              </w:rPr>
+                              <w:t xml:space="preserve"> </w:t>
+                            </w:r>
+                          </w:p>
+                        </w:tc>
+                        <w:tc>
+                          <w:tcPr>
+                            <w:tcW w:w="1350" w:type="dxa"/>
+                            <w:shd w:val="clear" w:color="auto" w:fill="auto"/>
+                          </w:tcPr>
+                          <w:p>
+                            <w:pPr>
+                              <w:jc w:val="both"/>
+                              <w:rPr>
+                                <w:rFonts w:asciiTheme="minorHAnsi" w:hAnsiTheme="minorHAnsi" w:cstheme="minorHAnsi"/>
+                                <w:szCs w:val="24"/>
+                              </w:rPr>
+                            </w:pPr>
+                            <m:oMath>
+                              <m:r>
+                                <w:rPr>
+                                  <w:rStyle w:val="VerbatimChar"/>
+                                  <w:rFonts w:ascii="Cambria Math" w:hAnsi="Cambria Math"/>
+                                  <w:szCs w:val="24"/>
+                                </w:rPr>
+                                <m:t>⋮</m:t>
+                              </m:r>
+                            </m:oMath>
+                            <w:r>
+                              <w:rPr>
+                                <w:rFonts w:asciiTheme="minorHAnsi" w:hAnsiTheme="minorHAnsi" w:cstheme="minorHAnsi"/>
+                                <w:szCs w:val="24"/>
+                              </w:rPr>
+                              <w:t xml:space="preserve"> </w:t>
+                            </w:r>
+                          </w:p>
+                        </w:tc>
+                      </w:tr>
+                      <w:tr>
+                        <w:tc>
+                          <w:tcPr>
+                            <w:tcW w:w="1435" w:type="dxa"/>
+                            <w:shd w:val="clear" w:color="auto" w:fill="auto"/>
                           </w:tcPr>
                           <w:p>
                             <w:pPr>
@@ -4167,12 +4778,9 @@
                             <w:proofErr w:type="spellStart"/>
                             <w:r>
                               <w:rPr>
-                                <w:rStyle w:val="VerbatimChar"/>
-                                <w:rFonts w:asciiTheme="minorHAnsi" w:hAnsiTheme="minorHAnsi" w:cstheme="minorHAnsi"/>
-                                <w:sz w:val="24"/>
-                                <w:szCs w:val="24"/>
-                              </w:rPr>
-                              <w:t>Kog'Maw</w:t>
+                                <w:rFonts w:asciiTheme="minorHAnsi" w:hAnsiTheme="minorHAnsi" w:cstheme="minorHAnsi"/>
+                              </w:rPr>
+                              <w:t>Kathus</w:t>
                             </w:r>
                             <w:proofErr w:type="spellEnd"/>
                           </w:p>
@@ -4180,9 +4788,7 @@
                         <w:tc>
                           <w:tcPr>
                             <w:tcW w:w="1350" w:type="dxa"/>
-                            <w:tcBorders>
-                              <w:bottom w:val="single" w:sz="4" w:space="0" w:color="auto"/>
-                            </w:tcBorders>
+                            <w:shd w:val="clear" w:color="auto" w:fill="auto"/>
                           </w:tcPr>
                           <w:p>
                             <w:pPr>
@@ -4195,7 +4801,14 @@
                                 <w:rFonts w:asciiTheme="minorHAnsi" w:hAnsiTheme="minorHAnsi" w:cstheme="minorHAnsi"/>
                                 <w:szCs w:val="24"/>
                               </w:rPr>
-                              <w:t>52.2</w:t>
+                              <w:t>48</w:t>
+                            </w:r>
+                            <w:r>
+                              <w:rPr>
+                                <w:rFonts w:asciiTheme="minorHAnsi" w:hAnsiTheme="minorHAnsi" w:cstheme="minorHAnsi"/>
+                                <w:szCs w:val="24"/>
+                              </w:rPr>
+                              <w:t>.1</w:t>
                             </w:r>
                           </w:p>
                         </w:tc>
@@ -4204,9 +4817,158 @@
                         <w:tc>
                           <w:tcPr>
                             <w:tcW w:w="1435" w:type="dxa"/>
-                            <w:tcBorders>
-                              <w:top w:val="single" w:sz="4" w:space="0" w:color="auto"/>
-                            </w:tcBorders>
+                            <w:shd w:val="clear" w:color="auto" w:fill="auto"/>
+                          </w:tcPr>
+                          <w:p>
+                            <w:pPr>
+                              <w:rPr>
+                                <w:rFonts w:asciiTheme="minorHAnsi" w:hAnsiTheme="minorHAnsi" w:cstheme="minorHAnsi"/>
+                              </w:rPr>
+                            </w:pPr>
+                            <w:r>
+                              <w:rPr>
+                                <w:rStyle w:val="VerbatimChar"/>
+                                <w:szCs w:val="24"/>
+                              </w:rPr>
+                              <w:t>Akali</w:t>
+                            </w:r>
+                          </w:p>
+                        </w:tc>
+                        <w:tc>
+                          <w:tcPr>
+                            <w:tcW w:w="1350" w:type="dxa"/>
+                            <w:shd w:val="clear" w:color="auto" w:fill="auto"/>
+                          </w:tcPr>
+                          <w:p>
+                            <w:pPr>
+                              <w:rPr>
+                                <w:rFonts w:asciiTheme="minorHAnsi" w:hAnsiTheme="minorHAnsi" w:cstheme="minorHAnsi"/>
+                              </w:rPr>
+                            </w:pPr>
+                            <w:r>
+                              <w:rPr>
+                                <w:rFonts w:asciiTheme="minorHAnsi" w:hAnsiTheme="minorHAnsi" w:cstheme="minorHAnsi"/>
+                                <w:szCs w:val="24"/>
+                              </w:rPr>
+                              <w:t>4</w:t>
+                            </w:r>
+                            <w:r>
+                              <w:rPr>
+                                <w:rFonts w:asciiTheme="minorHAnsi" w:hAnsiTheme="minorHAnsi" w:cstheme="minorHAnsi"/>
+                                <w:szCs w:val="24"/>
+                              </w:rPr>
+                              <w:t>7</w:t>
+                            </w:r>
+                            <w:r>
+                              <w:rPr>
+                                <w:rFonts w:asciiTheme="minorHAnsi" w:hAnsiTheme="minorHAnsi" w:cstheme="minorHAnsi"/>
+                                <w:szCs w:val="24"/>
+                              </w:rPr>
+                              <w:t>.</w:t>
+                            </w:r>
+                            <w:r>
+                              <w:rPr>
+                                <w:rFonts w:asciiTheme="minorHAnsi" w:hAnsiTheme="minorHAnsi" w:cstheme="minorHAnsi"/>
+                                <w:szCs w:val="24"/>
+                              </w:rPr>
+                              <w:t>7</w:t>
+                            </w:r>
+                          </w:p>
+                        </w:tc>
+                      </w:tr>
+                      <w:tr>
+                        <w:tc>
+                          <w:tcPr>
+                            <w:tcW w:w="1435" w:type="dxa"/>
+                            <w:shd w:val="clear" w:color="auto" w:fill="auto"/>
+                          </w:tcPr>
+                          <w:p>
+                            <w:pPr>
+                              <w:rPr>
+                                <w:rFonts w:asciiTheme="minorHAnsi" w:hAnsiTheme="minorHAnsi" w:cstheme="minorHAnsi"/>
+                              </w:rPr>
+                            </w:pPr>
+                            <w:r>
+                              <w:rPr>
+                                <w:rStyle w:val="VerbatimChar"/>
+                                <w:rFonts w:asciiTheme="minorHAnsi" w:hAnsiTheme="minorHAnsi" w:cstheme="minorHAnsi"/>
+                                <w:sz w:val="24"/>
+                                <w:szCs w:val="24"/>
+                              </w:rPr>
+                              <w:t>Azir</w:t>
+                            </w:r>
+                          </w:p>
+                        </w:tc>
+                        <w:tc>
+                          <w:tcPr>
+                            <w:tcW w:w="1350" w:type="dxa"/>
+                            <w:shd w:val="clear" w:color="auto" w:fill="auto"/>
+                          </w:tcPr>
+                          <w:p>
+                            <w:pPr>
+                              <w:rPr>
+                                <w:rFonts w:asciiTheme="minorHAnsi" w:hAnsiTheme="minorHAnsi" w:cstheme="minorHAnsi"/>
+                              </w:rPr>
+                            </w:pPr>
+                            <w:r>
+                              <w:rPr>
+                                <w:rFonts w:asciiTheme="minorHAnsi" w:hAnsiTheme="minorHAnsi" w:cstheme="minorHAnsi"/>
+                                <w:szCs w:val="24"/>
+                              </w:rPr>
+                              <w:t>47.5</w:t>
+                            </w:r>
+                          </w:p>
+                        </w:tc>
+                      </w:tr>
+                      <w:tr>
+                        <w:tc>
+                          <w:tcPr>
+                            <w:tcW w:w="1435" w:type="dxa"/>
+                            <w:shd w:val="clear" w:color="auto" w:fill="auto"/>
+                          </w:tcPr>
+                          <w:p>
+                            <w:pPr>
+                              <w:rPr>
+                                <w:rFonts w:asciiTheme="minorHAnsi" w:hAnsiTheme="minorHAnsi" w:cstheme="minorHAnsi"/>
+                              </w:rPr>
+                            </w:pPr>
+                            <w:r>
+                              <w:rPr>
+                                <w:rStyle w:val="VerbatimChar"/>
+                                <w:rFonts w:asciiTheme="minorHAnsi" w:hAnsiTheme="minorHAnsi" w:cstheme="minorHAnsi"/>
+                                <w:sz w:val="24"/>
+                                <w:szCs w:val="24"/>
+                              </w:rPr>
+                              <w:t>Pantheon</w:t>
+                            </w:r>
+                          </w:p>
+                        </w:tc>
+                        <w:tc>
+                          <w:tcPr>
+                            <w:tcW w:w="1350" w:type="dxa"/>
+                            <w:shd w:val="clear" w:color="auto" w:fill="auto"/>
+                          </w:tcPr>
+                          <w:p>
+                            <w:pPr>
+                              <w:rPr>
+                                <w:rFonts w:asciiTheme="minorHAnsi" w:hAnsiTheme="minorHAnsi" w:cstheme="minorHAnsi"/>
+                              </w:rPr>
+                            </w:pPr>
+                            <w:r>
+                              <w:rPr>
+                                <w:rFonts w:asciiTheme="minorHAnsi" w:hAnsiTheme="minorHAnsi" w:cstheme="minorHAnsi"/>
+                                <w:szCs w:val="24"/>
+                              </w:rPr>
+                              <w:t>46.7</w:t>
+                            </w:r>
+                          </w:p>
+                        </w:tc>
+                      </w:tr>
+                      <w:tr>
+                        <w:tc>
+                          <w:tcPr>
+                            <w:tcW w:w="1435" w:type="dxa"/>
+                            <w:shd w:val="clear" w:color="auto" w:fill="auto"/>
                           </w:tcPr>
                           <w:p>
                             <w:pPr>
@@ -4222,7 +4984,7 @@
                                 <w:sz w:val="24"/>
                                 <w:szCs w:val="24"/>
                               </w:rPr>
-                              <w:t>Zeri</w:t>
+                              <w:t>Aphelios</w:t>
                             </w:r>
                             <w:proofErr w:type="spellEnd"/>
                           </w:p>
@@ -4230,181 +4992,7 @@
                         <w:tc>
                           <w:tcPr>
                             <w:tcW w:w="1350" w:type="dxa"/>
-                            <w:tcBorders>
-                              <w:top w:val="single" w:sz="4" w:space="0" w:color="auto"/>
-                            </w:tcBorders>
-                          </w:tcPr>
-                          <w:p>
-                            <w:pPr>
-                              <w:rPr>
-                                <w:rFonts w:asciiTheme="minorHAnsi" w:hAnsiTheme="minorHAnsi" w:cstheme="minorHAnsi"/>
-                              </w:rPr>
-                            </w:pPr>
-                            <w:r>
-                              <w:rPr>
-                                <w:rFonts w:asciiTheme="minorHAnsi" w:hAnsiTheme="minorHAnsi" w:cstheme="minorHAnsi"/>
-                                <w:szCs w:val="24"/>
-                              </w:rPr>
-                              <w:t>51.1</w:t>
-                            </w:r>
-                          </w:p>
-                        </w:tc>
-                      </w:tr>
-                      <w:tr>
-                        <w:tc>
-                          <w:tcPr>
-                            <w:tcW w:w="1435" w:type="dxa"/>
-                          </w:tcPr>
-                          <w:p>
-                            <w:pPr>
-                              <w:rPr>
-                                <w:rFonts w:asciiTheme="minorHAnsi" w:hAnsiTheme="minorHAnsi" w:cstheme="minorHAnsi"/>
-                              </w:rPr>
-                            </w:pPr>
-                            <w:r>
-                              <w:rPr>
-                                <w:rStyle w:val="VerbatimChar"/>
-                                <w:rFonts w:asciiTheme="minorHAnsi" w:hAnsiTheme="minorHAnsi" w:cstheme="minorHAnsi"/>
-                                <w:sz w:val="24"/>
-                                <w:szCs w:val="24"/>
-                              </w:rPr>
-                              <w:t>Sion</w:t>
-                            </w:r>
-                          </w:p>
-                        </w:tc>
-                        <w:tc>
-                          <w:tcPr>
-                            <w:tcW w:w="1350" w:type="dxa"/>
-                          </w:tcPr>
-                          <w:p>
-                            <w:pPr>
-                              <w:rPr>
-                                <w:rFonts w:asciiTheme="minorHAnsi" w:hAnsiTheme="minorHAnsi" w:cstheme="minorHAnsi"/>
-                              </w:rPr>
-                            </w:pPr>
-                            <w:r>
-                              <w:rPr>
-                                <w:rFonts w:asciiTheme="minorHAnsi" w:hAnsiTheme="minorHAnsi" w:cstheme="minorHAnsi"/>
-                                <w:szCs w:val="24"/>
-                              </w:rPr>
-                              <w:t>48.9</w:t>
-                            </w:r>
-                          </w:p>
-                        </w:tc>
-                      </w:tr>
-                      <w:tr>
-                        <w:tc>
-                          <w:tcPr>
-                            <w:tcW w:w="1435" w:type="dxa"/>
-                          </w:tcPr>
-                          <w:p>
-                            <w:pPr>
-                              <w:rPr>
-                                <w:rFonts w:asciiTheme="minorHAnsi" w:hAnsiTheme="minorHAnsi" w:cstheme="minorHAnsi"/>
-                              </w:rPr>
-                            </w:pPr>
-                            <w:proofErr w:type="spellStart"/>
-                            <w:r>
-                              <w:rPr>
-                                <w:rStyle w:val="VerbatimChar"/>
-                                <w:rFonts w:asciiTheme="minorHAnsi" w:hAnsiTheme="minorHAnsi" w:cstheme="minorHAnsi"/>
-                                <w:sz w:val="24"/>
-                                <w:szCs w:val="24"/>
-                              </w:rPr>
-                              <w:t>Azir</w:t>
-                            </w:r>
-                            <w:proofErr w:type="spellEnd"/>
-                          </w:p>
-                        </w:tc>
-                        <w:tc>
-                          <w:tcPr>
-                            <w:tcW w:w="1350" w:type="dxa"/>
-                          </w:tcPr>
-                          <w:p>
-                            <w:pPr>
-                              <w:rPr>
-                                <w:rFonts w:asciiTheme="minorHAnsi" w:hAnsiTheme="minorHAnsi" w:cstheme="minorHAnsi"/>
-                              </w:rPr>
-                            </w:pPr>
-                            <w:r>
-                              <w:rPr>
-                                <w:rFonts w:asciiTheme="minorHAnsi" w:hAnsiTheme="minorHAnsi" w:cstheme="minorHAnsi"/>
-                                <w:szCs w:val="24"/>
-                              </w:rPr>
-                              <w:t>47.5</w:t>
-                            </w:r>
-                          </w:p>
-                        </w:tc>
-                      </w:tr>
-                      <w:tr>
-                        <w:tc>
-                          <w:tcPr>
-                            <w:tcW w:w="1435" w:type="dxa"/>
-                          </w:tcPr>
-                          <w:p>
-                            <w:pPr>
-                              <w:rPr>
-                                <w:rFonts w:asciiTheme="minorHAnsi" w:hAnsiTheme="minorHAnsi" w:cstheme="minorHAnsi"/>
-                              </w:rPr>
-                            </w:pPr>
-                            <w:r>
-                              <w:rPr>
-                                <w:rStyle w:val="VerbatimChar"/>
-                                <w:rFonts w:asciiTheme="minorHAnsi" w:hAnsiTheme="minorHAnsi" w:cstheme="minorHAnsi"/>
-                                <w:sz w:val="24"/>
-                                <w:szCs w:val="24"/>
-                              </w:rPr>
-                              <w:t>Pantheon</w:t>
-                            </w:r>
-                          </w:p>
-                        </w:tc>
-                        <w:tc>
-                          <w:tcPr>
-                            <w:tcW w:w="1350" w:type="dxa"/>
-                          </w:tcPr>
-                          <w:p>
-                            <w:pPr>
-                              <w:rPr>
-                                <w:rFonts w:asciiTheme="minorHAnsi" w:hAnsiTheme="minorHAnsi" w:cstheme="minorHAnsi"/>
-                              </w:rPr>
-                            </w:pPr>
-                            <w:r>
-                              <w:rPr>
-                                <w:rFonts w:asciiTheme="minorHAnsi" w:hAnsiTheme="minorHAnsi" w:cstheme="minorHAnsi"/>
-                                <w:szCs w:val="24"/>
-                              </w:rPr>
-                              <w:t>46.7</w:t>
-                            </w:r>
-                          </w:p>
-                        </w:tc>
-                      </w:tr>
-                      <w:tr>
-                        <w:tc>
-                          <w:tcPr>
-                            <w:tcW w:w="1435" w:type="dxa"/>
-                          </w:tcPr>
-                          <w:p>
-                            <w:pPr>
-                              <w:rPr>
-                                <w:rFonts w:asciiTheme="minorHAnsi" w:hAnsiTheme="minorHAnsi" w:cstheme="minorHAnsi"/>
-                              </w:rPr>
-                            </w:pPr>
-                            <w:proofErr w:type="spellStart"/>
-                            <w:r>
-                              <w:rPr>
-                                <w:rStyle w:val="VerbatimChar"/>
-                                <w:rFonts w:asciiTheme="minorHAnsi" w:hAnsiTheme="minorHAnsi" w:cstheme="minorHAnsi"/>
-                                <w:sz w:val="24"/>
-                                <w:szCs w:val="24"/>
-                              </w:rPr>
-                              <w:t>Aphelios</w:t>
-                            </w:r>
-                            <w:proofErr w:type="spellEnd"/>
-                          </w:p>
-                        </w:tc>
-                        <w:tc>
-                          <w:tcPr>
-                            <w:tcW w:w="1350" w:type="dxa"/>
+                            <w:shd w:val="clear" w:color="auto" w:fill="auto"/>
                           </w:tcPr>
                           <w:p>
                             <w:pPr>
@@ -4554,8 +5142,6 @@
           <w:szCs w:val="24"/>
         </w:rPr>
       </w:pPr>
-      <w:bookmarkStart w:id="0" w:name="_GoBack"/>
-      <w:bookmarkEnd w:id="0"/>
     </w:p>
     <w:p>
       <w:pPr>
@@ -4610,7 +5196,7 @@
 </file>
 
 <file path=word/endnotes.xml><?xml version="1.0" encoding="utf-8"?>
-<w:endnotes xmlns:wpc="http://schemas.microsoft.com/office/word/2010/wordprocessingCanvas" xmlns:cx="http://schemas.microsoft.com/office/drawing/2014/chartex" xmlns:cx1="http://schemas.microsoft.com/office/drawing/2015/9/8/chartex" xmlns:mc="http://schemas.openxmlformats.org/markup-compatibility/2006" xmlns:o="urn:schemas-microsoft-com:office:office" xmlns:r="http://schemas.openxmlformats.org/officeDocument/2006/relationships" xmlns:m="http://schemas.openxmlformats.org/officeDocument/2006/math" xmlns:v="urn:schemas-microsoft-com:vml" xmlns:wp14="http://schemas.microsoft.com/office/word/2010/wordprocessingDrawing" xmlns:wp="http://schemas.openxmlformats.org/drawingml/2006/wordprocessingDrawing" xmlns:w10="urn:schemas-microsoft-com:office:word" xmlns:w="http://schemas.openxmlformats.org/wordprocessingml/2006/main" xmlns:w14="http://schemas.microsoft.com/office/word/2010/wordml" xmlns:w15="http://schemas.microsoft.com/office/word/2012/wordml" xmlns:w16se="http://schemas.microsoft.com/office/word/2015/wordml/symex" xmlns:wpg="http://schemas.microsoft.com/office/word/2010/wordprocessingGroup" xmlns:wpi="http://schemas.microsoft.com/office/word/2010/wordprocessingInk" xmlns:wne="http://schemas.microsoft.com/office/word/2006/wordml" xmlns:wps="http://schemas.microsoft.com/office/word/2010/wordprocessingShape" mc:Ignorable="w14 w15 w16se wp14">
+<w:endnotes xmlns:wpc="http://schemas.microsoft.com/office/word/2010/wordprocessingCanvas" xmlns:cx="http://schemas.microsoft.com/office/drawing/2014/chartex" xmlns:cx1="http://schemas.microsoft.com/office/drawing/2015/9/8/chartex" xmlns:cx2="http://schemas.microsoft.com/office/drawing/2015/10/21/chartex" xmlns:cx3="http://schemas.microsoft.com/office/drawing/2016/5/9/chartex" xmlns:cx4="http://schemas.microsoft.com/office/drawing/2016/5/10/chartex" xmlns:cx5="http://schemas.microsoft.com/office/drawing/2016/5/11/chartex" xmlns:cx6="http://schemas.microsoft.com/office/drawing/2016/5/12/chartex" xmlns:cx7="http://schemas.microsoft.com/office/drawing/2016/5/13/chartex" xmlns:cx8="http://schemas.microsoft.com/office/drawing/2016/5/14/chartex" xmlns:mc="http://schemas.openxmlformats.org/markup-compatibility/2006" xmlns:aink="http://schemas.microsoft.com/office/drawing/2016/ink" xmlns:am3d="http://schemas.microsoft.com/office/drawing/2017/model3d" xmlns:o="urn:schemas-microsoft-com:office:office" xmlns:oel="http://schemas.microsoft.com/office/2019/extlst" xmlns:r="http://schemas.openxmlformats.org/officeDocument/2006/relationships" xmlns:m="http://schemas.openxmlformats.org/officeDocument/2006/math" xmlns:v="urn:schemas-microsoft-com:vml" xmlns:wp14="http://schemas.microsoft.com/office/word/2010/wordprocessingDrawing" xmlns:wp="http://schemas.openxmlformats.org/drawingml/2006/wordprocessingDrawing" xmlns:w10="urn:schemas-microsoft-com:office:word" xmlns:w="http://schemas.openxmlformats.org/wordprocessingml/2006/main" xmlns:w14="http://schemas.microsoft.com/office/word/2010/wordml" xmlns:w15="http://schemas.microsoft.com/office/word/2012/wordml" xmlns:w16cex="http://schemas.microsoft.com/office/word/2018/wordml/cex" xmlns:w16cid="http://schemas.microsoft.com/office/word/2016/wordml/cid" xmlns:w16="http://schemas.microsoft.com/office/word/2018/wordml" xmlns:w16du="http://schemas.microsoft.com/office/word/2023/wordml/word16du" xmlns:w16sdtdh="http://schemas.microsoft.com/office/word/2020/wordml/sdtdatahash" xmlns:w16sdtfl="http://schemas.microsoft.com/office/word/2024/wordml/sdtformatlock" xmlns:w16se="http://schemas.microsoft.com/office/word/2015/wordml/symex" xmlns:wpg="http://schemas.microsoft.com/office/word/2010/wordprocessingGroup" xmlns:wpi="http://schemas.microsoft.com/office/word/2010/wordprocessingInk" xmlns:wne="http://schemas.microsoft.com/office/word/2006/wordml" xmlns:wps="http://schemas.microsoft.com/office/word/2010/wordprocessingShape" mc:Ignorable="w14 w15 w16se w16cid w16 w16cex w16sdtdh w16sdtfl w16du wp14">
   <w:endnote w:type="separator" w:id="-1">
     <w:p>
       <w:pPr>
@@ -4635,7 +5221,7 @@
 </file>
 
 <file path=word/footnotes.xml><?xml version="1.0" encoding="utf-8"?>
-<w:footnotes xmlns:wpc="http://schemas.microsoft.com/office/word/2010/wordprocessingCanvas" xmlns:cx="http://schemas.microsoft.com/office/drawing/2014/chartex" xmlns:cx1="http://schemas.microsoft.com/office/drawing/2015/9/8/chartex" xmlns:mc="http://schemas.openxmlformats.org/markup-compatibility/2006" xmlns:o="urn:schemas-microsoft-com:office:office" xmlns:r="http://schemas.openxmlformats.org/officeDocument/2006/relationships" xmlns:m="http://schemas.openxmlformats.org/officeDocument/2006/math" xmlns:v="urn:schemas-microsoft-com:vml" xmlns:wp14="http://schemas.microsoft.com/office/word/2010/wordprocessingDrawing" xmlns:wp="http://schemas.openxmlformats.org/drawingml/2006/wordprocessingDrawing" xmlns:w10="urn:schemas-microsoft-com:office:word" xmlns:w="http://schemas.openxmlformats.org/wordprocessingml/2006/main" xmlns:w14="http://schemas.microsoft.com/office/word/2010/wordml" xmlns:w15="http://schemas.microsoft.com/office/word/2012/wordml" xmlns:w16se="http://schemas.microsoft.com/office/word/2015/wordml/symex" xmlns:wpg="http://schemas.microsoft.com/office/word/2010/wordprocessingGroup" xmlns:wpi="http://schemas.microsoft.com/office/word/2010/wordprocessingInk" xmlns:wne="http://schemas.microsoft.com/office/word/2006/wordml" xmlns:wps="http://schemas.microsoft.com/office/word/2010/wordprocessingShape" mc:Ignorable="w14 w15 w16se wp14">
+<w:footnotes xmlns:wpc="http://schemas.microsoft.com/office/word/2010/wordprocessingCanvas" xmlns:cx="http://schemas.microsoft.com/office/drawing/2014/chartex" xmlns:cx1="http://schemas.microsoft.com/office/drawing/2015/9/8/chartex" xmlns:cx2="http://schemas.microsoft.com/office/drawing/2015/10/21/chartex" xmlns:cx3="http://schemas.microsoft.com/office/drawing/2016/5/9/chartex" xmlns:cx4="http://schemas.microsoft.com/office/drawing/2016/5/10/chartex" xmlns:cx5="http://schemas.microsoft.com/office/drawing/2016/5/11/chartex" xmlns:cx6="http://schemas.microsoft.com/office/drawing/2016/5/12/chartex" xmlns:cx7="http://schemas.microsoft.com/office/drawing/2016/5/13/chartex" xmlns:cx8="http://schemas.microsoft.com/office/drawing/2016/5/14/chartex" xmlns:mc="http://schemas.openxmlformats.org/markup-compatibility/2006" xmlns:aink="http://schemas.microsoft.com/office/drawing/2016/ink" xmlns:am3d="http://schemas.microsoft.com/office/drawing/2017/model3d" xmlns:o="urn:schemas-microsoft-com:office:office" xmlns:oel="http://schemas.microsoft.com/office/2019/extlst" xmlns:r="http://schemas.openxmlformats.org/officeDocument/2006/relationships" xmlns:m="http://schemas.openxmlformats.org/officeDocument/2006/math" xmlns:v="urn:schemas-microsoft-com:vml" xmlns:wp14="http://schemas.microsoft.com/office/word/2010/wordprocessingDrawing" xmlns:wp="http://schemas.openxmlformats.org/drawingml/2006/wordprocessingDrawing" xmlns:w10="urn:schemas-microsoft-com:office:word" xmlns:w="http://schemas.openxmlformats.org/wordprocessingml/2006/main" xmlns:w14="http://schemas.microsoft.com/office/word/2010/wordml" xmlns:w15="http://schemas.microsoft.com/office/word/2012/wordml" xmlns:w16cex="http://schemas.microsoft.com/office/word/2018/wordml/cex" xmlns:w16cid="http://schemas.microsoft.com/office/word/2016/wordml/cid" xmlns:w16="http://schemas.microsoft.com/office/word/2018/wordml" xmlns:w16du="http://schemas.microsoft.com/office/word/2023/wordml/word16du" xmlns:w16sdtdh="http://schemas.microsoft.com/office/word/2020/wordml/sdtdatahash" xmlns:w16sdtfl="http://schemas.microsoft.com/office/word/2024/wordml/sdtformatlock" xmlns:w16se="http://schemas.microsoft.com/office/word/2015/wordml/symex" xmlns:wpg="http://schemas.microsoft.com/office/word/2010/wordprocessingGroup" xmlns:wpi="http://schemas.microsoft.com/office/word/2010/wordprocessingInk" xmlns:wne="http://schemas.microsoft.com/office/word/2006/wordml" xmlns:wps="http://schemas.microsoft.com/office/word/2010/wordprocessingShape" mc:Ignorable="w14 w15 w16se w16cid w16 w16cex w16sdtdh w16sdtfl w16du wp14">
   <w:footnote w:type="separator" w:id="-1">
     <w:p>
       <w:pPr>
@@ -4660,7 +5246,7 @@
 </file>
 
 <file path=word/header1.xml><?xml version="1.0" encoding="utf-8"?>
-<w:hdr xmlns:wpc="http://schemas.microsoft.com/office/word/2010/wordprocessingCanvas" xmlns:cx="http://schemas.microsoft.com/office/drawing/2014/chartex" xmlns:cx1="http://schemas.microsoft.com/office/drawing/2015/9/8/chartex" xmlns:mc="http://schemas.openxmlformats.org/markup-compatibility/2006" xmlns:o="urn:schemas-microsoft-com:office:office" xmlns:r="http://schemas.openxmlformats.org/officeDocument/2006/relationships" xmlns:m="http://schemas.openxmlformats.org/officeDocument/2006/math" xmlns:v="urn:schemas-microsoft-com:vml" xmlns:wp14="http://schemas.microsoft.com/office/word/2010/wordprocessingDrawing" xmlns:wp="http://schemas.openxmlformats.org/drawingml/2006/wordprocessingDrawing" xmlns:w10="urn:schemas-microsoft-com:office:word" xmlns:w="http://schemas.openxmlformats.org/wordprocessingml/2006/main" xmlns:w14="http://schemas.microsoft.com/office/word/2010/wordml" xmlns:w15="http://schemas.microsoft.com/office/word/2012/wordml" xmlns:w16se="http://schemas.microsoft.com/office/word/2015/wordml/symex" xmlns:wpg="http://schemas.microsoft.com/office/word/2010/wordprocessingGroup" xmlns:wpi="http://schemas.microsoft.com/office/word/2010/wordprocessingInk" xmlns:wne="http://schemas.microsoft.com/office/word/2006/wordml" xmlns:wps="http://schemas.microsoft.com/office/word/2010/wordprocessingShape" mc:Ignorable="w14 w15 w16se wp14">
+<w:hdr xmlns:wpc="http://schemas.microsoft.com/office/word/2010/wordprocessingCanvas" xmlns:cx="http://schemas.microsoft.com/office/drawing/2014/chartex" xmlns:cx1="http://schemas.microsoft.com/office/drawing/2015/9/8/chartex" xmlns:cx2="http://schemas.microsoft.com/office/drawing/2015/10/21/chartex" xmlns:cx3="http://schemas.microsoft.com/office/drawing/2016/5/9/chartex" xmlns:cx4="http://schemas.microsoft.com/office/drawing/2016/5/10/chartex" xmlns:cx5="http://schemas.microsoft.com/office/drawing/2016/5/11/chartex" xmlns:cx6="http://schemas.microsoft.com/office/drawing/2016/5/12/chartex" xmlns:cx7="http://schemas.microsoft.com/office/drawing/2016/5/13/chartex" xmlns:cx8="http://schemas.microsoft.com/office/drawing/2016/5/14/chartex" xmlns:mc="http://schemas.openxmlformats.org/markup-compatibility/2006" xmlns:aink="http://schemas.microsoft.com/office/drawing/2016/ink" xmlns:am3d="http://schemas.microsoft.com/office/drawing/2017/model3d" xmlns:o="urn:schemas-microsoft-com:office:office" xmlns:oel="http://schemas.microsoft.com/office/2019/extlst" xmlns:r="http://schemas.openxmlformats.org/officeDocument/2006/relationships" xmlns:m="http://schemas.openxmlformats.org/officeDocument/2006/math" xmlns:v="urn:schemas-microsoft-com:vml" xmlns:wp14="http://schemas.microsoft.com/office/word/2010/wordprocessingDrawing" xmlns:wp="http://schemas.openxmlformats.org/drawingml/2006/wordprocessingDrawing" xmlns:w10="urn:schemas-microsoft-com:office:word" xmlns:w="http://schemas.openxmlformats.org/wordprocessingml/2006/main" xmlns:w14="http://schemas.microsoft.com/office/word/2010/wordml" xmlns:w15="http://schemas.microsoft.com/office/word/2012/wordml" xmlns:w16cex="http://schemas.microsoft.com/office/word/2018/wordml/cex" xmlns:w16cid="http://schemas.microsoft.com/office/word/2016/wordml/cid" xmlns:w16="http://schemas.microsoft.com/office/word/2018/wordml" xmlns:w16du="http://schemas.microsoft.com/office/word/2023/wordml/word16du" xmlns:w16sdtdh="http://schemas.microsoft.com/office/word/2020/wordml/sdtdatahash" xmlns:w16sdtfl="http://schemas.microsoft.com/office/word/2024/wordml/sdtformatlock" xmlns:w16se="http://schemas.microsoft.com/office/word/2015/wordml/symex" xmlns:wpg="http://schemas.microsoft.com/office/word/2010/wordprocessingGroup" xmlns:wpi="http://schemas.microsoft.com/office/word/2010/wordprocessingInk" xmlns:wne="http://schemas.microsoft.com/office/word/2006/wordml" xmlns:wps="http://schemas.microsoft.com/office/word/2010/wordprocessingShape" mc:Ignorable="w14 w15 w16se w16cid w16 w16cex w16sdtdh w16sdtfl w16du wp14">
   <w:p>
     <w:pPr>
       <w:pStyle w:val="Header"/>
@@ -4698,7 +5284,7 @@
 </file>
 
 <file path=word/numbering.xml><?xml version="1.0" encoding="utf-8"?>
-<w:numbering xmlns:wpc="http://schemas.microsoft.com/office/word/2010/wordprocessingCanvas" xmlns:cx="http://schemas.microsoft.com/office/drawing/2014/chartex" xmlns:cx1="http://schemas.microsoft.com/office/drawing/2015/9/8/chartex" xmlns:mc="http://schemas.openxmlformats.org/markup-compatibility/2006" xmlns:o="urn:schemas-microsoft-com:office:office" xmlns:r="http://schemas.openxmlformats.org/officeDocument/2006/relationships" xmlns:m="http://schemas.openxmlformats.org/officeDocument/2006/math" xmlns:v="urn:schemas-microsoft-com:vml" xmlns:wp14="http://schemas.microsoft.com/office/word/2010/wordprocessingDrawing" xmlns:wp="http://schemas.openxmlformats.org/drawingml/2006/wordprocessingDrawing" xmlns:w10="urn:schemas-microsoft-com:office:word" xmlns:w="http://schemas.openxmlformats.org/wordprocessingml/2006/main" xmlns:w14="http://schemas.microsoft.com/office/word/2010/wordml" xmlns:w15="http://schemas.microsoft.com/office/word/2012/wordml" xmlns:w16se="http://schemas.microsoft.com/office/word/2015/wordml/symex" xmlns:wpg="http://schemas.microsoft.com/office/word/2010/wordprocessingGroup" xmlns:wpi="http://schemas.microsoft.com/office/word/2010/wordprocessingInk" xmlns:wne="http://schemas.microsoft.com/office/word/2006/wordml" xmlns:wps="http://schemas.microsoft.com/office/word/2010/wordprocessingShape" mc:Ignorable="w14 w15 w16se wp14">
+<w:numbering xmlns:wpc="http://schemas.microsoft.com/office/word/2010/wordprocessingCanvas" xmlns:cx="http://schemas.microsoft.com/office/drawing/2014/chartex" xmlns:cx1="http://schemas.microsoft.com/office/drawing/2015/9/8/chartex" xmlns:cx2="http://schemas.microsoft.com/office/drawing/2015/10/21/chartex" xmlns:cx3="http://schemas.microsoft.com/office/drawing/2016/5/9/chartex" xmlns:cx4="http://schemas.microsoft.com/office/drawing/2016/5/10/chartex" xmlns:cx5="http://schemas.microsoft.com/office/drawing/2016/5/11/chartex" xmlns:cx6="http://schemas.microsoft.com/office/drawing/2016/5/12/chartex" xmlns:cx7="http://schemas.microsoft.com/office/drawing/2016/5/13/chartex" xmlns:cx8="http://schemas.microsoft.com/office/drawing/2016/5/14/chartex" xmlns:mc="http://schemas.openxmlformats.org/markup-compatibility/2006" xmlns:aink="http://schemas.microsoft.com/office/drawing/2016/ink" xmlns:am3d="http://schemas.microsoft.com/office/drawing/2017/model3d" xmlns:o="urn:schemas-microsoft-com:office:office" xmlns:oel="http://schemas.microsoft.com/office/2019/extlst" xmlns:r="http://schemas.openxmlformats.org/officeDocument/2006/relationships" xmlns:m="http://schemas.openxmlformats.org/officeDocument/2006/math" xmlns:v="urn:schemas-microsoft-com:vml" xmlns:wp14="http://schemas.microsoft.com/office/word/2010/wordprocessingDrawing" xmlns:wp="http://schemas.openxmlformats.org/drawingml/2006/wordprocessingDrawing" xmlns:w10="urn:schemas-microsoft-com:office:word" xmlns:w="http://schemas.openxmlformats.org/wordprocessingml/2006/main" xmlns:w14="http://schemas.microsoft.com/office/word/2010/wordml" xmlns:w15="http://schemas.microsoft.com/office/word/2012/wordml" xmlns:w16cex="http://schemas.microsoft.com/office/word/2018/wordml/cex" xmlns:w16cid="http://schemas.microsoft.com/office/word/2016/wordml/cid" xmlns:w16="http://schemas.microsoft.com/office/word/2018/wordml" xmlns:w16du="http://schemas.microsoft.com/office/word/2023/wordml/word16du" xmlns:w16sdtdh="http://schemas.microsoft.com/office/word/2020/wordml/sdtdatahash" xmlns:w16sdtfl="http://schemas.microsoft.com/office/word/2024/wordml/sdtformatlock" xmlns:w16se="http://schemas.microsoft.com/office/word/2015/wordml/symex" xmlns:wpg="http://schemas.microsoft.com/office/word/2010/wordprocessingGroup" xmlns:wpi="http://schemas.microsoft.com/office/word/2010/wordprocessingInk" xmlns:wne="http://schemas.microsoft.com/office/word/2006/wordml" xmlns:wps="http://schemas.microsoft.com/office/word/2010/wordprocessingShape" mc:Ignorable="w14 w15 w16se w16cid w16 w16cex w16sdtdh w16sdtfl w16du wp14">
   <w:abstractNum w:abstractNumId="0" w15:restartNumberingAfterBreak="0">
     <w:nsid w:val="2A0B23AD"/>
     <w:multiLevelType w:val="hybridMultilevel"/>
@@ -5682,44 +6268,44 @@
       </w:pPr>
     </w:lvl>
   </w:abstractNum>
-  <w:num w:numId="1">
+  <w:num w:numId="1" w16cid:durableId="359860836">
     <w:abstractNumId w:val="3"/>
   </w:num>
-  <w:num w:numId="2">
+  <w:num w:numId="2" w16cid:durableId="1511991175">
     <w:abstractNumId w:val="9"/>
   </w:num>
-  <w:num w:numId="3">
+  <w:num w:numId="3" w16cid:durableId="974875046">
     <w:abstractNumId w:val="4"/>
   </w:num>
-  <w:num w:numId="4">
+  <w:num w:numId="4" w16cid:durableId="1491827338">
     <w:abstractNumId w:val="7"/>
   </w:num>
-  <w:num w:numId="5">
+  <w:num w:numId="5" w16cid:durableId="411201952">
     <w:abstractNumId w:val="1"/>
   </w:num>
-  <w:num w:numId="6">
+  <w:num w:numId="6" w16cid:durableId="2105374883">
     <w:abstractNumId w:val="0"/>
   </w:num>
-  <w:num w:numId="7">
+  <w:num w:numId="7" w16cid:durableId="1376739606">
     <w:abstractNumId w:val="10"/>
   </w:num>
-  <w:num w:numId="8">
+  <w:num w:numId="8" w16cid:durableId="1146816704">
     <w:abstractNumId w:val="2"/>
   </w:num>
-  <w:num w:numId="9">
+  <w:num w:numId="9" w16cid:durableId="74861422">
     <w:abstractNumId w:val="8"/>
   </w:num>
-  <w:num w:numId="10">
+  <w:num w:numId="10" w16cid:durableId="1599292388">
     <w:abstractNumId w:val="5"/>
   </w:num>
-  <w:num w:numId="11">
+  <w:num w:numId="11" w16cid:durableId="899364219">
     <w:abstractNumId w:val="6"/>
   </w:num>
 </w:numbering>
 </file>
 
 <file path=word/styles.xml><?xml version="1.0" encoding="utf-8"?>
-<w:styles xmlns:mc="http://schemas.openxmlformats.org/markup-compatibility/2006" xmlns:r="http://schemas.openxmlformats.org/officeDocument/2006/relationships" xmlns:w="http://schemas.openxmlformats.org/wordprocessingml/2006/main" xmlns:w14="http://schemas.microsoft.com/office/word/2010/wordml" xmlns:w15="http://schemas.microsoft.com/office/word/2012/wordml" xmlns:w16se="http://schemas.microsoft.com/office/word/2015/wordml/symex" mc:Ignorable="w14 w15 w16se">
+<w:styles xmlns:mc="http://schemas.openxmlformats.org/markup-compatibility/2006" xmlns:r="http://schemas.openxmlformats.org/officeDocument/2006/relationships" xmlns:w="http://schemas.openxmlformats.org/wordprocessingml/2006/main" xmlns:w14="http://schemas.microsoft.com/office/word/2010/wordml" xmlns:w15="http://schemas.microsoft.com/office/word/2012/wordml" xmlns:w16cex="http://schemas.microsoft.com/office/word/2018/wordml/cex" xmlns:w16cid="http://schemas.microsoft.com/office/word/2016/wordml/cid" xmlns:w16="http://schemas.microsoft.com/office/word/2018/wordml" xmlns:w16du="http://schemas.microsoft.com/office/word/2023/wordml/word16du" xmlns:w16sdtdh="http://schemas.microsoft.com/office/word/2020/wordml/sdtdatahash" xmlns:w16sdtfl="http://schemas.microsoft.com/office/word/2024/wordml/sdtformatlock" xmlns:w16se="http://schemas.microsoft.com/office/word/2015/wordml/symex" mc:Ignorable="w14 w15 w16se w16cid w16 w16cex w16sdtdh w16sdtfl w16du">
   <w:docDefaults>
     <w:rPrDefault>
       <w:rPr>
@@ -5735,7 +6321,7 @@
       </w:pPr>
     </w:pPrDefault>
   </w:docDefaults>
-  <w:latentStyles w:defLockedState="0" w:defUIPriority="99" w:defSemiHidden="0" w:defUnhideWhenUsed="0" w:defQFormat="0" w:count="371">
+  <w:latentStyles w:defLockedState="0" w:defUIPriority="99" w:defSemiHidden="0" w:defUnhideWhenUsed="0" w:defQFormat="0" w:count="376">
     <w:lsdException w:name="Normal" w:uiPriority="0" w:qFormat="1"/>
     <w:lsdException w:name="heading 1" w:uiPriority="9" w:qFormat="1"/>
     <w:lsdException w:name="heading 2" w:semiHidden="1" w:uiPriority="9" w:unhideWhenUsed="1" w:qFormat="1"/>
@@ -6107,6 +6693,11 @@
     <w:lsdException w:name="List Table 5 Dark Accent 6" w:uiPriority="50"/>
     <w:lsdException w:name="List Table 6 Colorful Accent 6" w:uiPriority="51"/>
     <w:lsdException w:name="List Table 7 Colorful Accent 6" w:uiPriority="52"/>
+    <w:lsdException w:name="Mention" w:semiHidden="1" w:unhideWhenUsed="1"/>
+    <w:lsdException w:name="Smart Hyperlink" w:semiHidden="1" w:unhideWhenUsed="1"/>
+    <w:lsdException w:name="Hashtag" w:semiHidden="1" w:unhideWhenUsed="1"/>
+    <w:lsdException w:name="Unresolved Mention" w:semiHidden="1" w:unhideWhenUsed="1"/>
+    <w:lsdException w:name="Smart Link" w:semiHidden="1" w:unhideWhenUsed="1"/>
   </w:latentStyles>
   <w:style w:type="paragraph" w:default="1" w:styleId="Normal">
     <w:name w:val="Normal"/>
@@ -6310,6 +6901,16 @@
     <w:rPr>
       <w:rFonts w:ascii="Consolas" w:hAnsi="Consolas"/>
       <w:sz w:val="22"/>
+    </w:rPr>
+  </w:style>
+  <w:style w:type="character" w:styleId="PlaceholderText">
+    <w:name w:val="Placeholder Text"/>
+    <w:basedOn w:val="DefaultParagraphFont"/>
+    <w:uiPriority w:val="99"/>
+    <w:semiHidden/>
+    <w:rsid w:val="00AD16C3"/>
+    <w:rPr>
+      <w:color w:val="666666"/>
     </w:rPr>
   </w:style>
 </w:styles>

</xml_diff>

<commit_message>
updating DOIs and authors (#5)
Added a "How to Cite" component to modules with DOIs. Also tweaked author formats for consistency across modules. (Last, fixed an error in a pair of worksheets for the LoL module.)
</commit_message>
<xml_diff>
--- a/esports/league-of-legends-buffing-nerfing/LoL_Worksheet.docx
+++ b/esports/league-of-legends-buffing-nerfing/LoL_Worksheet.docx
@@ -1,6 +1,6 @@
 
 <file path=word/document.xml><?xml version="1.0" encoding="utf-8"?>
-<w:document xmlns:wpc="http://schemas.microsoft.com/office/word/2010/wordprocessingCanvas" xmlns:cx="http://schemas.microsoft.com/office/drawing/2014/chartex" xmlns:cx1="http://schemas.microsoft.com/office/drawing/2015/9/8/chartex" xmlns:mc="http://schemas.openxmlformats.org/markup-compatibility/2006" xmlns:o="urn:schemas-microsoft-com:office:office" xmlns:r="http://schemas.openxmlformats.org/officeDocument/2006/relationships" xmlns:m="http://schemas.openxmlformats.org/officeDocument/2006/math" xmlns:v="urn:schemas-microsoft-com:vml" xmlns:wp14="http://schemas.microsoft.com/office/word/2010/wordprocessingDrawing" xmlns:wp="http://schemas.openxmlformats.org/drawingml/2006/wordprocessingDrawing" xmlns:w10="urn:schemas-microsoft-com:office:word" xmlns:w="http://schemas.openxmlformats.org/wordprocessingml/2006/main" xmlns:w14="http://schemas.microsoft.com/office/word/2010/wordml" xmlns:w15="http://schemas.microsoft.com/office/word/2012/wordml" xmlns:w16se="http://schemas.microsoft.com/office/word/2015/wordml/symex" xmlns:wpg="http://schemas.microsoft.com/office/word/2010/wordprocessingGroup" xmlns:wpi="http://schemas.microsoft.com/office/word/2010/wordprocessingInk" xmlns:wne="http://schemas.microsoft.com/office/word/2006/wordml" xmlns:wps="http://schemas.microsoft.com/office/word/2010/wordprocessingShape" mc:Ignorable="w14 w15 w16se wp14">
+<w:document xmlns:wpc="http://schemas.microsoft.com/office/word/2010/wordprocessingCanvas" xmlns:cx="http://schemas.microsoft.com/office/drawing/2014/chartex" xmlns:cx1="http://schemas.microsoft.com/office/drawing/2015/9/8/chartex" xmlns:cx2="http://schemas.microsoft.com/office/drawing/2015/10/21/chartex" xmlns:cx3="http://schemas.microsoft.com/office/drawing/2016/5/9/chartex" xmlns:cx4="http://schemas.microsoft.com/office/drawing/2016/5/10/chartex" xmlns:cx5="http://schemas.microsoft.com/office/drawing/2016/5/11/chartex" xmlns:cx6="http://schemas.microsoft.com/office/drawing/2016/5/12/chartex" xmlns:cx7="http://schemas.microsoft.com/office/drawing/2016/5/13/chartex" xmlns:cx8="http://schemas.microsoft.com/office/drawing/2016/5/14/chartex" xmlns:mc="http://schemas.openxmlformats.org/markup-compatibility/2006" xmlns:aink="http://schemas.microsoft.com/office/drawing/2016/ink" xmlns:am3d="http://schemas.microsoft.com/office/drawing/2017/model3d" xmlns:o="urn:schemas-microsoft-com:office:office" xmlns:oel="http://schemas.microsoft.com/office/2019/extlst" xmlns:r="http://schemas.openxmlformats.org/officeDocument/2006/relationships" xmlns:m="http://schemas.openxmlformats.org/officeDocument/2006/math" xmlns:v="urn:schemas-microsoft-com:vml" xmlns:wp14="http://schemas.microsoft.com/office/word/2010/wordprocessingDrawing" xmlns:wp="http://schemas.openxmlformats.org/drawingml/2006/wordprocessingDrawing" xmlns:w10="urn:schemas-microsoft-com:office:word" xmlns:w="http://schemas.openxmlformats.org/wordprocessingml/2006/main" xmlns:w14="http://schemas.microsoft.com/office/word/2010/wordml" xmlns:w15="http://schemas.microsoft.com/office/word/2012/wordml" xmlns:w16cex="http://schemas.microsoft.com/office/word/2018/wordml/cex" xmlns:w16cid="http://schemas.microsoft.com/office/word/2016/wordml/cid" xmlns:w16="http://schemas.microsoft.com/office/word/2018/wordml" xmlns:w16du="http://schemas.microsoft.com/office/word/2023/wordml/word16du" xmlns:w16sdtdh="http://schemas.microsoft.com/office/word/2020/wordml/sdtdatahash" xmlns:w16sdtfl="http://schemas.microsoft.com/office/word/2024/wordml/sdtformatlock" xmlns:w16se="http://schemas.microsoft.com/office/word/2015/wordml/symex" xmlns:wpg="http://schemas.microsoft.com/office/word/2010/wordprocessingGroup" xmlns:wpi="http://schemas.microsoft.com/office/word/2010/wordprocessingInk" xmlns:wne="http://schemas.microsoft.com/office/word/2006/wordml" xmlns:wps="http://schemas.microsoft.com/office/word/2010/wordprocessingShape" mc:Ignorable="w14 w15 w16se w16cid w16 w16cex w16sdtdh w16sdtfl w16du wp14">
   <w:body>
     <w:p>
       <w:pPr>
@@ -323,19 +323,7 @@
         <w:rPr>
           <w:rFonts w:asciiTheme="minorHAnsi" w:hAnsiTheme="minorHAnsi"/>
         </w:rPr>
-        <w:t xml:space="preserve">of </w:t>
-      </w:r>
-      <w:r>
-        <w:rPr>
-          <w:rFonts w:asciiTheme="minorHAnsi" w:hAnsiTheme="minorHAnsi"/>
-        </w:rPr>
-        <w:t>Win Rates</w:t>
-      </w:r>
-      <w:r>
-        <w:rPr>
-          <w:rFonts w:asciiTheme="minorHAnsi" w:hAnsiTheme="minorHAnsi"/>
-        </w:rPr>
-        <w:t xml:space="preserve"> in patch 12.22.</w:t>
+        <w:t>of Win Rates in patch 12.22.</w:t>
       </w:r>
     </w:p>
     <w:p>
@@ -542,7 +530,11 @@
           </mc:Choice>
           <mc:Fallback>
             <w:pict>
-              <v:shape w14:anchorId="29B46977" id="Text Box 2" o:spid="_x0000_s1027" type="#_x0000_t202" style="position:absolute;left:0;text-align:left;margin-left:200.55pt;margin-top:40pt;width:104.3pt;height:48.45pt;z-index:251660288;visibility:visible;mso-wrap-style:square;mso-width-percent:0;mso-height-percent:0;mso-wrap-distance-left:9pt;mso-wrap-distance-top:0;mso-wrap-distance-right:9pt;mso-wrap-distance-bottom:0;mso-position-horizontal:absolute;mso-position-horizontal-relative:text;mso-position-vertical:absolute;mso-position-vertical-relative:text;mso-width-percent:0;mso-height-percent:0;mso-width-relative:margin;mso-height-relative:margin;v-text-anchor:top" o:gfxdata="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" fillcolor="white [3201]" stroked="f" strokeweight=".5pt">
+              <v:shapetype w14:anchorId="29B46977" id="_x0000_t202" coordsize="21600,21600" o:spt="202" path="m,l,21600r21600,l21600,xe">
+                <v:stroke joinstyle="miter"/>
+                <v:path gradientshapeok="t" o:connecttype="rect"/>
+              </v:shapetype>
+              <v:shape id="Text Box 2" o:spid="_x0000_s1027" type="#_x0000_t202" style="position:absolute;left:0;text-align:left;margin-left:200.55pt;margin-top:40pt;width:104.3pt;height:48.45pt;z-index:251660288;visibility:visible;mso-wrap-style:square;mso-width-percent:0;mso-height-percent:0;mso-wrap-distance-left:9pt;mso-wrap-distance-top:0;mso-wrap-distance-right:9pt;mso-wrap-distance-bottom:0;mso-position-horizontal:absolute;mso-position-horizontal-relative:text;mso-position-vertical:absolute;mso-position-vertical-relative:text;mso-width-percent:0;mso-height-percent:0;mso-width-relative:margin;mso-height-relative:margin;v-text-anchor:top" o:gfxdata="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" fillcolor="white [3201]" stroked="f" strokeweight=".5pt">
                 <v:textbox>
                   <w:txbxContent>
                     <w:tbl>
@@ -942,7 +934,7 @@
           </mc:Choice>
           <mc:Fallback>
             <w:pict>
-              <v:shape w14:anchorId="7499B1C0" id="_x0000_s1028" type="#_x0000_t202" style="position:absolute;left:0;text-align:left;margin-left:293.8pt;margin-top:40pt;width:247.6pt;height:44.8pt;z-index:251662336;visibility:visible;mso-wrap-style:square;mso-width-percent:0;mso-height-percent:0;mso-wrap-distance-left:9pt;mso-wrap-distance-top:0;mso-wrap-distance-right:9pt;mso-wrap-distance-bottom:0;mso-position-horizontal:absolute;mso-position-horizontal-relative:text;mso-position-vertical:absolute;mso-position-vertical-relative:text;mso-width-percent:0;mso-height-percent:0;mso-width-relative:margin;mso-height-relative:margin;v-text-anchor:top" o:gfxdata="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" fillcolor="white [3201]" stroked="f" strokeweight=".5pt">
+              <v:shape w14:anchorId="7499B1C0" id="_x0000_s1028" type="#_x0000_t202" style="position:absolute;left:0;text-align:left;margin-left:293.8pt;margin-top:40pt;width:247.6pt;height:44.8pt;z-index:251662336;visibility:visible;mso-wrap-style:square;mso-width-percent:0;mso-height-percent:0;mso-wrap-distance-left:9pt;mso-wrap-distance-top:0;mso-wrap-distance-right:9pt;mso-wrap-distance-bottom:0;mso-position-horizontal:absolute;mso-position-horizontal-relative:text;mso-position-vertical:absolute;mso-position-vertical-relative:text;mso-width-percent:0;mso-height-percent:0;mso-width-relative:margin;mso-height-relative:margin;v-text-anchor:top" o:gfxdata="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" fillcolor="white [3201]" stroked="f" strokeweight=".5pt">
                 <v:textbox>
                   <w:txbxContent>
                     <w:tbl>
@@ -1469,9 +1461,6 @@
                               <w:tc>
                                 <w:tcPr>
                                   <w:tcW w:w="1435" w:type="dxa"/>
-                                  <w:tcBorders>
-                                    <w:bottom w:val="single" w:sz="4" w:space="0" w:color="auto"/>
-                                  </w:tcBorders>
                                 </w:tcPr>
                                 <w:p>
                                   <w:r>
@@ -1488,9 +1477,6 @@
                               <w:tc>
                                 <w:tcPr>
                                   <w:tcW w:w="1350" w:type="dxa"/>
-                                  <w:tcBorders>
-                                    <w:bottom w:val="single" w:sz="4" w:space="0" w:color="auto"/>
-                                  </w:tcBorders>
                                 </w:tcPr>
                                 <w:p>
                                   <w:r>
@@ -1507,38 +1493,62 @@
                               <w:tc>
                                 <w:tcPr>
                                   <w:tcW w:w="1435" w:type="dxa"/>
-                                  <w:tcBorders>
-                                    <w:top w:val="single" w:sz="4" w:space="0" w:color="auto"/>
-                                  </w:tcBorders>
-                                </w:tcPr>
-                                <w:p>
-                                  <w:proofErr w:type="spellStart"/>
-                                  <w:r>
+                                </w:tcPr>
+                                <w:p>
+                                  <w:pPr>
                                     <w:rPr>
                                       <w:rStyle w:val="VerbatimChar"/>
                                       <w:rFonts w:asciiTheme="minorHAnsi" w:hAnsiTheme="minorHAnsi" w:cstheme="minorHAnsi"/>
                                       <w:sz w:val="24"/>
                                       <w:szCs w:val="24"/>
                                     </w:rPr>
-                                    <w:t>Aphelios</w:t>
-                                  </w:r>
-                                  <w:proofErr w:type="spellEnd"/>
+                                  </w:pPr>
+                                  <m:oMath>
+                                    <m:r>
+                                      <w:rPr>
+                                        <w:rStyle w:val="VerbatimChar"/>
+                                        <w:rFonts w:ascii="Cambria Math" w:hAnsi="Cambria Math"/>
+                                        <w:szCs w:val="24"/>
+                                      </w:rPr>
+                                      <m:t>⋮</m:t>
+                                    </m:r>
+                                  </m:oMath>
+                                  <w:r>
+                                    <w:rPr>
+                                      <w:rStyle w:val="VerbatimChar"/>
+                                      <w:szCs w:val="24"/>
+                                    </w:rPr>
+                                    <w:t xml:space="preserve"> </w:t>
+                                  </w:r>
                                 </w:p>
                               </w:tc>
                               <w:tc>
                                 <w:tcPr>
                                   <w:tcW w:w="1350" w:type="dxa"/>
-                                  <w:tcBorders>
-                                    <w:top w:val="single" w:sz="4" w:space="0" w:color="auto"/>
-                                  </w:tcBorders>
-                                </w:tcPr>
-                                <w:p>
-                                  <w:r>
-                                    <w:rPr>
-                                      <w:rFonts w:asciiTheme="minorHAnsi" w:hAnsiTheme="minorHAnsi" w:cstheme="minorHAnsi"/>
-                                      <w:szCs w:val="24"/>
-                                    </w:rPr>
-                                    <w:t>47.5</w:t>
+                                </w:tcPr>
+                                <w:p>
+                                  <w:pPr>
+                                    <w:rPr>
+                                      <w:rFonts w:asciiTheme="minorHAnsi" w:hAnsiTheme="minorHAnsi" w:cstheme="minorHAnsi"/>
+                                      <w:szCs w:val="24"/>
+                                    </w:rPr>
+                                  </w:pPr>
+                                  <m:oMath>
+                                    <m:r>
+                                      <w:rPr>
+                                        <w:rStyle w:val="VerbatimChar"/>
+                                        <w:rFonts w:ascii="Cambria Math" w:hAnsi="Cambria Math"/>
+                                        <w:szCs w:val="24"/>
+                                      </w:rPr>
+                                      <m:t>⋮</m:t>
+                                    </m:r>
+                                  </m:oMath>
+                                  <w:r>
+                                    <w:rPr>
+                                      <w:rFonts w:asciiTheme="minorHAnsi" w:hAnsiTheme="minorHAnsi" w:cstheme="minorHAnsi"/>
+                                      <w:szCs w:val="24"/>
+                                    </w:rPr>
+                                    <w:t xml:space="preserve"> </w:t>
                                   </w:r>
                                 </w:p>
                               </w:tc>
@@ -1557,7 +1567,7 @@
                                       <w:sz w:val="24"/>
                                       <w:szCs w:val="24"/>
                                     </w:rPr>
-                                    <w:t>Azir</w:t>
+                                    <w:t>Aphelios</w:t>
                                   </w:r>
                                   <w:proofErr w:type="spellEnd"/>
                                 </w:p>
@@ -1572,7 +1582,7 @@
                                       <w:rFonts w:asciiTheme="minorHAnsi" w:hAnsiTheme="minorHAnsi" w:cstheme="minorHAnsi"/>
                                       <w:szCs w:val="24"/>
                                     </w:rPr>
-                                    <w:t>47.3</w:t>
+                                    <w:t>47.5</w:t>
                                   </w:r>
                                 </w:p>
                               </w:tc>
@@ -1583,7 +1593,6 @@
                                   <w:tcW w:w="1435" w:type="dxa"/>
                                 </w:tcPr>
                                 <w:p>
-                                  <w:proofErr w:type="spellStart"/>
                                   <w:r>
                                     <w:rPr>
                                       <w:rStyle w:val="VerbatimChar"/>
@@ -1591,9 +1600,40 @@
                                       <w:sz w:val="24"/>
                                       <w:szCs w:val="24"/>
                                     </w:rPr>
+                                    <w:t>Azir</w:t>
+                                  </w:r>
+                                </w:p>
+                              </w:tc>
+                              <w:tc>
+                                <w:tcPr>
+                                  <w:tcW w:w="1350" w:type="dxa"/>
+                                </w:tcPr>
+                                <w:p>
+                                  <w:r>
+                                    <w:rPr>
+                                      <w:rFonts w:asciiTheme="minorHAnsi" w:hAnsiTheme="minorHAnsi" w:cstheme="minorHAnsi"/>
+                                      <w:szCs w:val="24"/>
+                                    </w:rPr>
+                                    <w:t>47.3</w:t>
+                                  </w:r>
+                                </w:p>
+                              </w:tc>
+                            </w:tr>
+                            <w:tr>
+                              <w:tc>
+                                <w:tcPr>
+                                  <w:tcW w:w="1435" w:type="dxa"/>
+                                </w:tcPr>
+                                <w:p>
+                                  <w:r>
+                                    <w:rPr>
+                                      <w:rStyle w:val="VerbatimChar"/>
+                                      <w:rFonts w:asciiTheme="minorHAnsi" w:hAnsiTheme="minorHAnsi" w:cstheme="minorHAnsi"/>
+                                      <w:sz w:val="24"/>
+                                      <w:szCs w:val="24"/>
+                                    </w:rPr>
                                     <w:t>Zeri</w:t>
                                   </w:r>
-                                  <w:proofErr w:type="spellEnd"/>
                                 </w:p>
                               </w:tc>
                               <w:tc>
@@ -1699,7 +1739,7 @@
           </mc:Choice>
           <mc:Fallback>
             <w:pict>
-              <v:shape w14:anchorId="5CEE6DE8" id="Text Box 4" o:spid="_x0000_s1029" type="#_x0000_t202" style="position:absolute;margin-left:386.35pt;margin-top:12.75pt;width:155pt;height:180.7pt;z-index:251664384;visibility:visible;mso-wrap-style:square;mso-width-percent:0;mso-height-percent:0;mso-wrap-distance-left:9pt;mso-wrap-distance-top:0;mso-wrap-distance-right:9pt;mso-wrap-distance-bottom:0;mso-position-horizontal:absolute;mso-position-horizontal-relative:text;mso-position-vertical:absolute;mso-position-vertical-relative:text;mso-width-percent:0;mso-height-percent:0;mso-width-relative:margin;mso-height-relative:margin;v-text-anchor:top" o:gfxdata="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" fillcolor="white [3201]" stroked="f" strokeweight=".5pt">
+              <v:shape w14:anchorId="5CEE6DE8" id="Text Box 4" o:spid="_x0000_s1029" type="#_x0000_t202" style="position:absolute;margin-left:386.35pt;margin-top:12.75pt;width:155pt;height:180.7pt;z-index:251664384;visibility:visible;mso-wrap-style:square;mso-width-percent:0;mso-height-percent:0;mso-wrap-distance-left:9pt;mso-wrap-distance-top:0;mso-wrap-distance-right:9pt;mso-wrap-distance-bottom:0;mso-position-horizontal:absolute;mso-position-horizontal-relative:text;mso-position-vertical:absolute;mso-position-vertical-relative:text;mso-width-percent:0;mso-height-percent:0;mso-width-relative:margin;mso-height-relative:margin;v-text-anchor:top" o:gfxdata="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" fillcolor="white [3201]" stroked="f" strokeweight=".5pt">
                 <v:textbox>
                   <w:txbxContent>
                     <w:tbl>
@@ -1898,9 +1938,6 @@
                         <w:tc>
                           <w:tcPr>
                             <w:tcW w:w="1435" w:type="dxa"/>
-                            <w:tcBorders>
-                              <w:bottom w:val="single" w:sz="4" w:space="0" w:color="auto"/>
-                            </w:tcBorders>
                           </w:tcPr>
                           <w:p>
                             <w:r>
@@ -1917,9 +1954,6 @@
                         <w:tc>
                           <w:tcPr>
                             <w:tcW w:w="1350" w:type="dxa"/>
-                            <w:tcBorders>
-                              <w:bottom w:val="single" w:sz="4" w:space="0" w:color="auto"/>
-                            </w:tcBorders>
                           </w:tcPr>
                           <w:p>
                             <w:r>
@@ -1936,38 +1970,62 @@
                         <w:tc>
                           <w:tcPr>
                             <w:tcW w:w="1435" w:type="dxa"/>
-                            <w:tcBorders>
-                              <w:top w:val="single" w:sz="4" w:space="0" w:color="auto"/>
-                            </w:tcBorders>
-                          </w:tcPr>
-                          <w:p>
-                            <w:proofErr w:type="spellStart"/>
-                            <w:r>
+                          </w:tcPr>
+                          <w:p>
+                            <w:pPr>
                               <w:rPr>
                                 <w:rStyle w:val="VerbatimChar"/>
                                 <w:rFonts w:asciiTheme="minorHAnsi" w:hAnsiTheme="minorHAnsi" w:cstheme="minorHAnsi"/>
                                 <w:sz w:val="24"/>
                                 <w:szCs w:val="24"/>
                               </w:rPr>
-                              <w:t>Aphelios</w:t>
-                            </w:r>
-                            <w:proofErr w:type="spellEnd"/>
+                            </w:pPr>
+                            <m:oMath>
+                              <m:r>
+                                <w:rPr>
+                                  <w:rStyle w:val="VerbatimChar"/>
+                                  <w:rFonts w:ascii="Cambria Math" w:hAnsi="Cambria Math"/>
+                                  <w:szCs w:val="24"/>
+                                </w:rPr>
+                                <m:t>⋮</m:t>
+                              </m:r>
+                            </m:oMath>
+                            <w:r>
+                              <w:rPr>
+                                <w:rStyle w:val="VerbatimChar"/>
+                                <w:szCs w:val="24"/>
+                              </w:rPr>
+                              <w:t xml:space="preserve"> </w:t>
+                            </w:r>
                           </w:p>
                         </w:tc>
                         <w:tc>
                           <w:tcPr>
                             <w:tcW w:w="1350" w:type="dxa"/>
-                            <w:tcBorders>
-                              <w:top w:val="single" w:sz="4" w:space="0" w:color="auto"/>
-                            </w:tcBorders>
-                          </w:tcPr>
-                          <w:p>
-                            <w:r>
-                              <w:rPr>
-                                <w:rFonts w:asciiTheme="minorHAnsi" w:hAnsiTheme="minorHAnsi" w:cstheme="minorHAnsi"/>
-                                <w:szCs w:val="24"/>
-                              </w:rPr>
-                              <w:t>47.5</w:t>
+                          </w:tcPr>
+                          <w:p>
+                            <w:pPr>
+                              <w:rPr>
+                                <w:rFonts w:asciiTheme="minorHAnsi" w:hAnsiTheme="minorHAnsi" w:cstheme="minorHAnsi"/>
+                                <w:szCs w:val="24"/>
+                              </w:rPr>
+                            </w:pPr>
+                            <m:oMath>
+                              <m:r>
+                                <w:rPr>
+                                  <w:rStyle w:val="VerbatimChar"/>
+                                  <w:rFonts w:ascii="Cambria Math" w:hAnsi="Cambria Math"/>
+                                  <w:szCs w:val="24"/>
+                                </w:rPr>
+                                <m:t>⋮</m:t>
+                              </m:r>
+                            </m:oMath>
+                            <w:r>
+                              <w:rPr>
+                                <w:rFonts w:asciiTheme="minorHAnsi" w:hAnsiTheme="minorHAnsi" w:cstheme="minorHAnsi"/>
+                                <w:szCs w:val="24"/>
+                              </w:rPr>
+                              <w:t xml:space="preserve"> </w:t>
                             </w:r>
                           </w:p>
                         </w:tc>
@@ -1986,7 +2044,7 @@
                                 <w:sz w:val="24"/>
                                 <w:szCs w:val="24"/>
                               </w:rPr>
-                              <w:t>Azir</w:t>
+                              <w:t>Aphelios</w:t>
                             </w:r>
                             <w:proofErr w:type="spellEnd"/>
                           </w:p>
@@ -2001,7 +2059,7 @@
                                 <w:rFonts w:asciiTheme="minorHAnsi" w:hAnsiTheme="minorHAnsi" w:cstheme="minorHAnsi"/>
                                 <w:szCs w:val="24"/>
                               </w:rPr>
-                              <w:t>47.3</w:t>
+                              <w:t>47.5</w:t>
                             </w:r>
                           </w:p>
                         </w:tc>
@@ -2012,7 +2070,6 @@
                             <w:tcW w:w="1435" w:type="dxa"/>
                           </w:tcPr>
                           <w:p>
-                            <w:proofErr w:type="spellStart"/>
                             <w:r>
                               <w:rPr>
                                 <w:rStyle w:val="VerbatimChar"/>
@@ -2020,9 +2077,40 @@
                                 <w:sz w:val="24"/>
                                 <w:szCs w:val="24"/>
                               </w:rPr>
+                              <w:t>Azir</w:t>
+                            </w:r>
+                          </w:p>
+                        </w:tc>
+                        <w:tc>
+                          <w:tcPr>
+                            <w:tcW w:w="1350" w:type="dxa"/>
+                          </w:tcPr>
+                          <w:p>
+                            <w:r>
+                              <w:rPr>
+                                <w:rFonts w:asciiTheme="minorHAnsi" w:hAnsiTheme="minorHAnsi" w:cstheme="minorHAnsi"/>
+                                <w:szCs w:val="24"/>
+                              </w:rPr>
+                              <w:t>47.3</w:t>
+                            </w:r>
+                          </w:p>
+                        </w:tc>
+                      </w:tr>
+                      <w:tr>
+                        <w:tc>
+                          <w:tcPr>
+                            <w:tcW w:w="1435" w:type="dxa"/>
+                          </w:tcPr>
+                          <w:p>
+                            <w:r>
+                              <w:rPr>
+                                <w:rStyle w:val="VerbatimChar"/>
+                                <w:rFonts w:asciiTheme="minorHAnsi" w:hAnsiTheme="minorHAnsi" w:cstheme="minorHAnsi"/>
+                                <w:sz w:val="24"/>
+                                <w:szCs w:val="24"/>
+                              </w:rPr>
                               <w:t>Zeri</w:t>
                             </w:r>
-                            <w:proofErr w:type="spellEnd"/>
                           </w:p>
                         </w:tc>
                         <w:tc>
@@ -2769,7 +2857,7 @@
           </mc:Choice>
           <mc:Fallback>
             <w:pict>
-              <v:shape w14:anchorId="5B9A585E" id="_x0000_s1031" type="#_x0000_t202" style="position:absolute;left:0;text-align:left;margin-left:293.8pt;margin-top:41.9pt;width:247.55pt;height:44.8pt;z-index:251670528;visibility:visible;mso-wrap-style:square;mso-width-percent:0;mso-height-percent:0;mso-wrap-distance-left:9pt;mso-wrap-distance-top:0;mso-wrap-distance-right:9pt;mso-wrap-distance-bottom:0;mso-position-horizontal:absolute;mso-position-horizontal-relative:text;mso-position-vertical:absolute;mso-position-vertical-relative:text;mso-width-percent:0;mso-height-percent:0;mso-width-relative:margin;mso-height-relative:margin;v-text-anchor:top" o:gfxdata="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" fillcolor="white [3201]" stroked="f" strokeweight=".5pt">
+              <v:shape w14:anchorId="5B9A585E" id="_x0000_s1031" type="#_x0000_t202" style="position:absolute;left:0;text-align:left;margin-left:293.8pt;margin-top:41.9pt;width:247.55pt;height:44.8pt;z-index:251670528;visibility:visible;mso-wrap-style:square;mso-width-percent:0;mso-height-percent:0;mso-wrap-distance-left:9pt;mso-wrap-distance-top:0;mso-wrap-distance-right:9pt;mso-wrap-distance-bottom:0;mso-position-horizontal:absolute;mso-position-horizontal-relative:text;mso-position-vertical:absolute;mso-position-vertical-relative:text;mso-width-percent:0;mso-height-percent:0;mso-width-relative:margin;mso-height-relative:margin;v-text-anchor:top" o:gfxdata="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" fillcolor="white [3201]" stroked="f" strokeweight=".5pt">
                 <v:textbox>
                   <w:txbxContent>
                     <w:tbl>
@@ -3171,7 +3259,7 @@
           </mc:Choice>
           <mc:Fallback>
             <w:pict>
-              <v:shape w14:anchorId="43B5B7D0" id="_x0000_s1032" type="#_x0000_t202" style="position:absolute;left:0;text-align:left;margin-left:200.55pt;margin-top:41.95pt;width:104.3pt;height:48.45pt;z-index:251669504;visibility:visible;mso-wrap-style:square;mso-width-percent:0;mso-height-percent:0;mso-wrap-distance-left:9pt;mso-wrap-distance-top:0;mso-wrap-distance-right:9pt;mso-wrap-distance-bottom:0;mso-position-horizontal:absolute;mso-position-horizontal-relative:text;mso-position-vertical:absolute;mso-position-vertical-relative:text;mso-width-percent:0;mso-height-percent:0;mso-width-relative:margin;mso-height-relative:margin;v-text-anchor:top" o:gfxdata="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" fillcolor="white [3201]" stroked="f" strokeweight=".5pt">
+              <v:shape w14:anchorId="43B5B7D0" id="_x0000_s1032" type="#_x0000_t202" style="position:absolute;left:0;text-align:left;margin-left:200.55pt;margin-top:41.95pt;width:104.3pt;height:48.45pt;z-index:251669504;visibility:visible;mso-wrap-style:square;mso-width-percent:0;mso-height-percent:0;mso-wrap-distance-left:9pt;mso-wrap-distance-top:0;mso-wrap-distance-right:9pt;mso-wrap-distance-bottom:0;mso-position-horizontal:absolute;mso-position-horizontal-relative:text;mso-position-vertical:absolute;mso-position-vertical-relative:text;mso-width-percent:0;mso-height-percent:0;mso-width-relative:margin;mso-height-relative:margin;v-text-anchor:top" o:gfxdata="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" fillcolor="white [3201]" stroked="f" strokeweight=".5pt">
                 <v:textbox>
                   <w:txbxContent>
                     <w:tbl>
@@ -3329,6 +3417,12 @@
         <w:rPr>
           <w:rFonts w:asciiTheme="minorHAnsi" w:hAnsiTheme="minorHAnsi"/>
         </w:rPr>
+        <w:t xml:space="preserve"> (plus Sion)</w:t>
+      </w:r>
+      <w:r>
+        <w:rPr>
+          <w:rFonts w:asciiTheme="minorHAnsi" w:hAnsiTheme="minorHAnsi"/>
+        </w:rPr>
         <w:t xml:space="preserve"> from Patch 12.23.</w:t>
       </w:r>
     </w:p>
@@ -3357,16 +3451,16 @@
         <mc:AlternateContent>
           <mc:Choice Requires="wps">
             <w:drawing>
-              <wp:anchor distT="0" distB="0" distL="114300" distR="114300" simplePos="0" relativeHeight="251672576" behindDoc="0" locked="0" layoutInCell="1" allowOverlap="1" wp14:anchorId="530B9B81" wp14:editId="42F227B8">
+              <wp:anchor distT="0" distB="0" distL="114300" distR="114300" simplePos="0" relativeHeight="251672576" behindDoc="0" locked="0" layoutInCell="1" allowOverlap="1" wp14:anchorId="530B9B81" wp14:editId="5A695D70">
                 <wp:simplePos x="0" y="0"/>
                 <wp:positionH relativeFrom="column">
-                  <wp:posOffset>4954270</wp:posOffset>
+                  <wp:posOffset>4955528</wp:posOffset>
                 </wp:positionH>
                 <wp:positionV relativeFrom="paragraph">
-                  <wp:posOffset>246380</wp:posOffset>
+                  <wp:posOffset>247975</wp:posOffset>
                 </wp:positionV>
-                <wp:extent cx="1968500" cy="2136140"/>
-                <wp:effectExtent l="0" t="0" r="0" b="0"/>
+                <wp:extent cx="1968500" cy="2721532"/>
+                <wp:effectExtent l="0" t="0" r="0" b="3175"/>
                 <wp:wrapNone/>
                 <wp:docPr id="1697901318" name="Text Box 4"/>
                 <wp:cNvGraphicFramePr/>
@@ -3377,7 +3471,7 @@
                       <wps:spPr>
                         <a:xfrm>
                           <a:off x="0" y="0"/>
-                          <a:ext cx="1968500" cy="2136140"/>
+                          <a:ext cx="1968500" cy="2721532"/>
                         </a:xfrm>
                         <a:prstGeom prst="rect">
                           <a:avLst/>
@@ -3452,6 +3546,7 @@
                                   <w:tcBorders>
                                     <w:top w:val="single" w:sz="4" w:space="0" w:color="auto"/>
                                   </w:tcBorders>
+                                  <w:shd w:val="clear" w:color="auto" w:fill="auto"/>
                                 </w:tcPr>
                                 <w:p>
                                   <w:pPr>
@@ -3476,6 +3571,7 @@
                                   <w:tcBorders>
                                     <w:top w:val="single" w:sz="4" w:space="0" w:color="auto"/>
                                   </w:tcBorders>
+                                  <w:shd w:val="clear" w:color="auto" w:fill="auto"/>
                                 </w:tcPr>
                                 <w:p>
                                   <w:pPr>
@@ -3497,6 +3593,7 @@
                               <w:tc>
                                 <w:tcPr>
                                   <w:tcW w:w="1435" w:type="dxa"/>
+                                  <w:shd w:val="clear" w:color="auto" w:fill="auto"/>
                                 </w:tcPr>
                                 <w:p>
                                   <w:pPr>
@@ -3507,17 +3604,16 @@
                                   <w:r>
                                     <w:rPr>
                                       <w:rStyle w:val="VerbatimChar"/>
-                                      <w:rFonts w:asciiTheme="minorHAnsi" w:hAnsiTheme="minorHAnsi" w:cstheme="minorHAnsi"/>
-                                      <w:sz w:val="24"/>
-                                      <w:szCs w:val="24"/>
-                                    </w:rPr>
-                                    <w:t>Elise</w:t>
+                                      <w:szCs w:val="24"/>
+                                    </w:rPr>
+                                    <w:t>Maoki</w:t>
                                   </w:r>
                                 </w:p>
                               </w:tc>
                               <w:tc>
                                 <w:tcPr>
                                   <w:tcW w:w="1350" w:type="dxa"/>
+                                  <w:shd w:val="clear" w:color="auto" w:fill="auto"/>
                                 </w:tcPr>
                                 <w:p>
                                   <w:pPr>
@@ -3530,7 +3626,7 @@
                                       <w:rFonts w:asciiTheme="minorHAnsi" w:hAnsiTheme="minorHAnsi" w:cstheme="minorHAnsi"/>
                                       <w:szCs w:val="24"/>
                                     </w:rPr>
-                                    <w:t>53.5</w:t>
+                                    <w:t>54.7</w:t>
                                   </w:r>
                                 </w:p>
                               </w:tc>
@@ -3539,6 +3635,7 @@
                               <w:tc>
                                 <w:tcPr>
                                   <w:tcW w:w="1435" w:type="dxa"/>
+                                  <w:shd w:val="clear" w:color="auto" w:fill="auto"/>
                                 </w:tcPr>
                                 <w:p>
                                   <w:pPr>
@@ -3549,17 +3646,16 @@
                                   <w:r>
                                     <w:rPr>
                                       <w:rStyle w:val="VerbatimChar"/>
-                                      <w:rFonts w:asciiTheme="minorHAnsi" w:hAnsiTheme="minorHAnsi" w:cstheme="minorHAnsi"/>
-                                      <w:sz w:val="24"/>
-                                      <w:szCs w:val="24"/>
-                                    </w:rPr>
-                                    <w:t>Fiddlesticks</w:t>
+                                      <w:szCs w:val="24"/>
+                                    </w:rPr>
+                                    <w:t>Dr. Mundo</w:t>
                                   </w:r>
                                 </w:p>
                               </w:tc>
                               <w:tc>
                                 <w:tcPr>
                                   <w:tcW w:w="1350" w:type="dxa"/>
+                                  <w:shd w:val="clear" w:color="auto" w:fill="auto"/>
                                 </w:tcPr>
                                 <w:p>
                                   <w:pPr>
@@ -3572,7 +3668,28 @@
                                       <w:rFonts w:asciiTheme="minorHAnsi" w:hAnsiTheme="minorHAnsi" w:cstheme="minorHAnsi"/>
                                       <w:szCs w:val="24"/>
                                     </w:rPr>
-                                    <w:t>52.8</w:t>
+                                    <w:t>5</w:t>
+                                  </w:r>
+                                  <w:r>
+                                    <w:rPr>
+                                      <w:rFonts w:asciiTheme="minorHAnsi" w:hAnsiTheme="minorHAnsi" w:cstheme="minorHAnsi"/>
+                                      <w:szCs w:val="24"/>
+                                    </w:rPr>
+                                    <w:t>4</w:t>
+                                  </w:r>
+                                  <w:r>
+                                    <w:rPr>
+                                      <w:rFonts w:asciiTheme="minorHAnsi" w:hAnsiTheme="minorHAnsi" w:cstheme="minorHAnsi"/>
+                                      <w:szCs w:val="24"/>
+                                    </w:rPr>
+                                    <w:t>.</w:t>
+                                  </w:r>
+                                  <w:r>
+                                    <w:rPr>
+                                      <w:rFonts w:asciiTheme="minorHAnsi" w:hAnsiTheme="minorHAnsi" w:cstheme="minorHAnsi"/>
+                                      <w:szCs w:val="24"/>
+                                    </w:rPr>
+                                    <w:t>3</w:t>
                                   </w:r>
                                 </w:p>
                               </w:tc>
@@ -3581,6 +3698,70 @@
                               <w:tc>
                                 <w:tcPr>
                                   <w:tcW w:w="1435" w:type="dxa"/>
+                                  <w:shd w:val="clear" w:color="auto" w:fill="auto"/>
+                                </w:tcPr>
+                                <w:p>
+                                  <w:pPr>
+                                    <w:rPr>
+                                      <w:rFonts w:asciiTheme="minorHAnsi" w:hAnsiTheme="minorHAnsi" w:cstheme="minorHAnsi"/>
+                                    </w:rPr>
+                                  </w:pPr>
+                                  <w:r>
+                                    <w:rPr>
+                                      <w:rStyle w:val="VerbatimChar"/>
+                                      <w:szCs w:val="24"/>
+                                    </w:rPr>
+                                    <w:t>Taliyah</w:t>
+                                  </w:r>
+                                </w:p>
+                              </w:tc>
+                              <w:tc>
+                                <w:tcPr>
+                                  <w:tcW w:w="1350" w:type="dxa"/>
+                                  <w:shd w:val="clear" w:color="auto" w:fill="auto"/>
+                                </w:tcPr>
+                                <w:p>
+                                  <w:pPr>
+                                    <w:rPr>
+                                      <w:rFonts w:asciiTheme="minorHAnsi" w:hAnsiTheme="minorHAnsi" w:cstheme="minorHAnsi"/>
+                                    </w:rPr>
+                                  </w:pPr>
+                                  <w:r>
+                                    <w:rPr>
+                                      <w:rFonts w:asciiTheme="minorHAnsi" w:hAnsiTheme="minorHAnsi" w:cstheme="minorHAnsi"/>
+                                      <w:szCs w:val="24"/>
+                                    </w:rPr>
+                                    <w:t>5</w:t>
+                                  </w:r>
+                                  <w:r>
+                                    <w:rPr>
+                                      <w:rFonts w:asciiTheme="minorHAnsi" w:hAnsiTheme="minorHAnsi" w:cstheme="minorHAnsi"/>
+                                      <w:szCs w:val="24"/>
+                                    </w:rPr>
+                                    <w:t>4</w:t>
+                                  </w:r>
+                                  <w:r>
+                                    <w:rPr>
+                                      <w:rFonts w:asciiTheme="minorHAnsi" w:hAnsiTheme="minorHAnsi" w:cstheme="minorHAnsi"/>
+                                      <w:szCs w:val="24"/>
+                                    </w:rPr>
+                                    <w:t>.</w:t>
+                                  </w:r>
+                                  <w:r>
+                                    <w:rPr>
+                                      <w:rFonts w:asciiTheme="minorHAnsi" w:hAnsiTheme="minorHAnsi" w:cstheme="minorHAnsi"/>
+                                      <w:szCs w:val="24"/>
+                                    </w:rPr>
+                                    <w:t>2</w:t>
+                                  </w:r>
+                                </w:p>
+                              </w:tc>
+                            </w:tr>
+                            <w:tr>
+                              <w:tc>
+                                <w:tcPr>
+                                  <w:tcW w:w="1435" w:type="dxa"/>
+                                  <w:shd w:val="clear" w:color="auto" w:fill="auto"/>
                                 </w:tcPr>
                                 <w:p>
                                   <w:pPr>
@@ -3592,11 +3773,9 @@
                                   <w:r>
                                     <w:rPr>
                                       <w:rStyle w:val="VerbatimChar"/>
-                                      <w:rFonts w:asciiTheme="minorHAnsi" w:hAnsiTheme="minorHAnsi" w:cstheme="minorHAnsi"/>
-                                      <w:sz w:val="24"/>
-                                      <w:szCs w:val="24"/>
-                                    </w:rPr>
-                                    <w:t>Kled</w:t>
+                                      <w:szCs w:val="24"/>
+                                    </w:rPr>
+                                    <w:t>Kassadin</w:t>
                                   </w:r>
                                   <w:proofErr w:type="spellEnd"/>
                                 </w:p>
@@ -3604,6 +3783,7 @@
                               <w:tc>
                                 <w:tcPr>
                                   <w:tcW w:w="1350" w:type="dxa"/>
+                                  <w:shd w:val="clear" w:color="auto" w:fill="auto"/>
                                 </w:tcPr>
                                 <w:p>
                                   <w:pPr>
@@ -3616,7 +3796,13 @@
                                       <w:rFonts w:asciiTheme="minorHAnsi" w:hAnsiTheme="minorHAnsi" w:cstheme="minorHAnsi"/>
                                       <w:szCs w:val="24"/>
                                     </w:rPr>
-                                    <w:t>52.8</w:t>
+                                    <w:t>5</w:t>
+                                  </w:r>
+                                  <w:r>
+                                    <w:rPr>
+                                      <w:rFonts w:asciiTheme="minorHAnsi" w:hAnsiTheme="minorHAnsi" w:cstheme="minorHAnsi"/>
+                                    </w:rPr>
+                                    <w:t>4.0</w:t>
                                   </w:r>
                                 </w:p>
                               </w:tc>
@@ -3625,9 +3811,187 @@
                               <w:tc>
                                 <w:tcPr>
                                   <w:tcW w:w="1435" w:type="dxa"/>
-                                  <w:tcBorders>
-                                    <w:bottom w:val="single" w:sz="4" w:space="0" w:color="auto"/>
-                                  </w:tcBorders>
+                                  <w:shd w:val="clear" w:color="auto" w:fill="auto"/>
+                                </w:tcPr>
+                                <w:p>
+                                  <w:pPr>
+                                    <w:rPr>
+                                      <w:rStyle w:val="VerbatimChar"/>
+                                      <w:szCs w:val="24"/>
+                                    </w:rPr>
+                                  </w:pPr>
+                                  <m:oMath>
+                                    <m:r>
+                                      <w:rPr>
+                                        <w:rStyle w:val="VerbatimChar"/>
+                                        <w:rFonts w:ascii="Cambria Math" w:hAnsi="Cambria Math"/>
+                                        <w:szCs w:val="24"/>
+                                      </w:rPr>
+                                      <m:t>⋮</m:t>
+                                    </m:r>
+                                  </m:oMath>
+                                  <w:r>
+                                    <w:rPr>
+                                      <w:rStyle w:val="VerbatimChar"/>
+                                      <w:szCs w:val="24"/>
+                                    </w:rPr>
+                                    <w:t xml:space="preserve"> </w:t>
+                                  </w:r>
+                                </w:p>
+                              </w:tc>
+                              <w:tc>
+                                <w:tcPr>
+                                  <w:tcW w:w="1350" w:type="dxa"/>
+                                  <w:shd w:val="clear" w:color="auto" w:fill="auto"/>
+                                </w:tcPr>
+                                <w:p>
+                                  <w:pPr>
+                                    <w:rPr>
+                                      <w:rFonts w:asciiTheme="minorHAnsi" w:hAnsiTheme="minorHAnsi" w:cstheme="minorHAnsi"/>
+                                      <w:szCs w:val="24"/>
+                                    </w:rPr>
+                                  </w:pPr>
+                                  <m:oMath>
+                                    <m:r>
+                                      <w:rPr>
+                                        <w:rStyle w:val="VerbatimChar"/>
+                                        <w:rFonts w:ascii="Cambria Math" w:hAnsi="Cambria Math"/>
+                                        <w:szCs w:val="24"/>
+                                      </w:rPr>
+                                      <m:t>⋮</m:t>
+                                    </m:r>
+                                  </m:oMath>
+                                  <w:r>
+                                    <w:rPr>
+                                      <w:rFonts w:asciiTheme="minorHAnsi" w:hAnsiTheme="minorHAnsi" w:cstheme="minorHAnsi"/>
+                                      <w:szCs w:val="24"/>
+                                    </w:rPr>
+                                    <w:t xml:space="preserve"> </w:t>
+                                  </w:r>
+                                </w:p>
+                              </w:tc>
+                            </w:tr>
+                            <w:tr>
+                              <w:tc>
+                                <w:tcPr>
+                                  <w:tcW w:w="1435" w:type="dxa"/>
+                                  <w:shd w:val="clear" w:color="auto" w:fill="auto"/>
+                                </w:tcPr>
+                                <w:p>
+                                  <w:pPr>
+                                    <w:rPr>
+                                      <w:rStyle w:val="VerbatimChar"/>
+                                      <w:szCs w:val="24"/>
+                                    </w:rPr>
+                                  </w:pPr>
+                                  <w:r>
+                                    <w:rPr>
+                                      <w:rStyle w:val="VerbatimChar"/>
+                                      <w:szCs w:val="24"/>
+                                    </w:rPr>
+                                    <w:t>Sion</w:t>
+                                  </w:r>
+                                </w:p>
+                              </w:tc>
+                              <w:tc>
+                                <w:tcPr>
+                                  <w:tcW w:w="1350" w:type="dxa"/>
+                                  <w:shd w:val="clear" w:color="auto" w:fill="auto"/>
+                                </w:tcPr>
+                                <w:p>
+                                  <w:pPr>
+                                    <w:rPr>
+                                      <w:rFonts w:asciiTheme="minorHAnsi" w:hAnsiTheme="minorHAnsi" w:cstheme="minorHAnsi"/>
+                                      <w:szCs w:val="24"/>
+                                    </w:rPr>
+                                  </w:pPr>
+                                  <w:r>
+                                    <w:rPr>
+                                      <w:rFonts w:asciiTheme="minorHAnsi" w:hAnsiTheme="minorHAnsi" w:cstheme="minorHAnsi"/>
+                                      <w:szCs w:val="24"/>
+                                    </w:rPr>
+                                    <w:t>4</w:t>
+                                  </w:r>
+                                  <w:r>
+                                    <w:rPr>
+                                      <w:rFonts w:asciiTheme="minorHAnsi" w:hAnsiTheme="minorHAnsi" w:cstheme="minorHAnsi"/>
+                                    </w:rPr>
+                                    <w:t>8.9</w:t>
+                                  </w:r>
+                                </w:p>
+                              </w:tc>
+                            </w:tr>
+                            <w:tr>
+                              <w:tc>
+                                <w:tcPr>
+                                  <w:tcW w:w="1435" w:type="dxa"/>
+                                  <w:shd w:val="clear" w:color="auto" w:fill="auto"/>
+                                </w:tcPr>
+                                <w:p>
+                                  <w:pPr>
+                                    <w:jc w:val="both"/>
+                                    <w:rPr>
+                                      <w:rStyle w:val="VerbatimChar"/>
+                                      <w:szCs w:val="24"/>
+                                    </w:rPr>
+                                  </w:pPr>
+                                  <m:oMath>
+                                    <m:r>
+                                      <w:rPr>
+                                        <w:rStyle w:val="VerbatimChar"/>
+                                        <w:rFonts w:ascii="Cambria Math" w:hAnsi="Cambria Math"/>
+                                        <w:szCs w:val="24"/>
+                                      </w:rPr>
+                                      <m:t>⋮</m:t>
+                                    </m:r>
+                                  </m:oMath>
+                                  <w:r>
+                                    <w:rPr>
+                                      <w:rStyle w:val="VerbatimChar"/>
+                                      <w:szCs w:val="24"/>
+                                    </w:rPr>
+                                    <w:t xml:space="preserve"> </w:t>
+                                  </w:r>
+                                </w:p>
+                              </w:tc>
+                              <w:tc>
+                                <w:tcPr>
+                                  <w:tcW w:w="1350" w:type="dxa"/>
+                                  <w:shd w:val="clear" w:color="auto" w:fill="auto"/>
+                                </w:tcPr>
+                                <w:p>
+                                  <w:pPr>
+                                    <w:jc w:val="both"/>
+                                    <w:rPr>
+                                      <w:rFonts w:asciiTheme="minorHAnsi" w:hAnsiTheme="minorHAnsi" w:cstheme="minorHAnsi"/>
+                                      <w:szCs w:val="24"/>
+                                    </w:rPr>
+                                  </w:pPr>
+                                  <m:oMath>
+                                    <m:r>
+                                      <w:rPr>
+                                        <w:rStyle w:val="VerbatimChar"/>
+                                        <w:rFonts w:ascii="Cambria Math" w:hAnsi="Cambria Math"/>
+                                        <w:szCs w:val="24"/>
+                                      </w:rPr>
+                                      <m:t>⋮</m:t>
+                                    </m:r>
+                                  </m:oMath>
+                                  <w:r>
+                                    <w:rPr>
+                                      <w:rFonts w:asciiTheme="minorHAnsi" w:hAnsiTheme="minorHAnsi" w:cstheme="minorHAnsi"/>
+                                      <w:szCs w:val="24"/>
+                                    </w:rPr>
+                                    <w:t xml:space="preserve"> </w:t>
+                                  </w:r>
+                                </w:p>
+                              </w:tc>
+                            </w:tr>
+                            <w:tr>
+                              <w:tc>
+                                <w:tcPr>
+                                  <w:tcW w:w="1435" w:type="dxa"/>
+                                  <w:shd w:val="clear" w:color="auto" w:fill="auto"/>
                                 </w:tcPr>
                                 <w:p>
                                   <w:pPr>
@@ -3638,12 +4002,9 @@
                                   <w:proofErr w:type="spellStart"/>
                                   <w:r>
                                     <w:rPr>
-                                      <w:rStyle w:val="VerbatimChar"/>
-                                      <w:rFonts w:asciiTheme="minorHAnsi" w:hAnsiTheme="minorHAnsi" w:cstheme="minorHAnsi"/>
-                                      <w:sz w:val="24"/>
-                                      <w:szCs w:val="24"/>
-                                    </w:rPr>
-                                    <w:t>Kog'Maw</w:t>
+                                      <w:rFonts w:asciiTheme="minorHAnsi" w:hAnsiTheme="minorHAnsi" w:cstheme="minorHAnsi"/>
+                                    </w:rPr>
+                                    <w:t>Kathus</w:t>
                                   </w:r>
                                   <w:proofErr w:type="spellEnd"/>
                                 </w:p>
@@ -3651,9 +4012,7 @@
                               <w:tc>
                                 <w:tcPr>
                                   <w:tcW w:w="1350" w:type="dxa"/>
-                                  <w:tcBorders>
-                                    <w:bottom w:val="single" w:sz="4" w:space="0" w:color="auto"/>
-                                  </w:tcBorders>
+                                  <w:shd w:val="clear" w:color="auto" w:fill="auto"/>
                                 </w:tcPr>
                                 <w:p>
                                   <w:pPr>
@@ -3666,7 +4025,14 @@
                                       <w:rFonts w:asciiTheme="minorHAnsi" w:hAnsiTheme="minorHAnsi" w:cstheme="minorHAnsi"/>
                                       <w:szCs w:val="24"/>
                                     </w:rPr>
-                                    <w:t>52.2</w:t>
+                                    <w:t>48</w:t>
+                                  </w:r>
+                                  <w:r>
+                                    <w:rPr>
+                                      <w:rFonts w:asciiTheme="minorHAnsi" w:hAnsiTheme="minorHAnsi" w:cstheme="minorHAnsi"/>
+                                      <w:szCs w:val="24"/>
+                                    </w:rPr>
+                                    <w:t>.1</w:t>
                                   </w:r>
                                 </w:p>
                               </w:tc>
@@ -3675,9 +4041,158 @@
                               <w:tc>
                                 <w:tcPr>
                                   <w:tcW w:w="1435" w:type="dxa"/>
-                                  <w:tcBorders>
-                                    <w:top w:val="single" w:sz="4" w:space="0" w:color="auto"/>
-                                  </w:tcBorders>
+                                  <w:shd w:val="clear" w:color="auto" w:fill="auto"/>
+                                </w:tcPr>
+                                <w:p>
+                                  <w:pPr>
+                                    <w:rPr>
+                                      <w:rFonts w:asciiTheme="minorHAnsi" w:hAnsiTheme="minorHAnsi" w:cstheme="minorHAnsi"/>
+                                    </w:rPr>
+                                  </w:pPr>
+                                  <w:r>
+                                    <w:rPr>
+                                      <w:rStyle w:val="VerbatimChar"/>
+                                      <w:szCs w:val="24"/>
+                                    </w:rPr>
+                                    <w:t>Akali</w:t>
+                                  </w:r>
+                                </w:p>
+                              </w:tc>
+                              <w:tc>
+                                <w:tcPr>
+                                  <w:tcW w:w="1350" w:type="dxa"/>
+                                  <w:shd w:val="clear" w:color="auto" w:fill="auto"/>
+                                </w:tcPr>
+                                <w:p>
+                                  <w:pPr>
+                                    <w:rPr>
+                                      <w:rFonts w:asciiTheme="minorHAnsi" w:hAnsiTheme="minorHAnsi" w:cstheme="minorHAnsi"/>
+                                    </w:rPr>
+                                  </w:pPr>
+                                  <w:r>
+                                    <w:rPr>
+                                      <w:rFonts w:asciiTheme="minorHAnsi" w:hAnsiTheme="minorHAnsi" w:cstheme="minorHAnsi"/>
+                                      <w:szCs w:val="24"/>
+                                    </w:rPr>
+                                    <w:t>4</w:t>
+                                  </w:r>
+                                  <w:r>
+                                    <w:rPr>
+                                      <w:rFonts w:asciiTheme="minorHAnsi" w:hAnsiTheme="minorHAnsi" w:cstheme="minorHAnsi"/>
+                                      <w:szCs w:val="24"/>
+                                    </w:rPr>
+                                    <w:t>7</w:t>
+                                  </w:r>
+                                  <w:r>
+                                    <w:rPr>
+                                      <w:rFonts w:asciiTheme="minorHAnsi" w:hAnsiTheme="minorHAnsi" w:cstheme="minorHAnsi"/>
+                                      <w:szCs w:val="24"/>
+                                    </w:rPr>
+                                    <w:t>.</w:t>
+                                  </w:r>
+                                  <w:r>
+                                    <w:rPr>
+                                      <w:rFonts w:asciiTheme="minorHAnsi" w:hAnsiTheme="minorHAnsi" w:cstheme="minorHAnsi"/>
+                                      <w:szCs w:val="24"/>
+                                    </w:rPr>
+                                    <w:t>7</w:t>
+                                  </w:r>
+                                </w:p>
+                              </w:tc>
+                            </w:tr>
+                            <w:tr>
+                              <w:tc>
+                                <w:tcPr>
+                                  <w:tcW w:w="1435" w:type="dxa"/>
+                                  <w:shd w:val="clear" w:color="auto" w:fill="auto"/>
+                                </w:tcPr>
+                                <w:p>
+                                  <w:pPr>
+                                    <w:rPr>
+                                      <w:rFonts w:asciiTheme="minorHAnsi" w:hAnsiTheme="minorHAnsi" w:cstheme="minorHAnsi"/>
+                                    </w:rPr>
+                                  </w:pPr>
+                                  <w:r>
+                                    <w:rPr>
+                                      <w:rStyle w:val="VerbatimChar"/>
+                                      <w:rFonts w:asciiTheme="minorHAnsi" w:hAnsiTheme="minorHAnsi" w:cstheme="minorHAnsi"/>
+                                      <w:sz w:val="24"/>
+                                      <w:szCs w:val="24"/>
+                                    </w:rPr>
+                                    <w:t>Azir</w:t>
+                                  </w:r>
+                                </w:p>
+                              </w:tc>
+                              <w:tc>
+                                <w:tcPr>
+                                  <w:tcW w:w="1350" w:type="dxa"/>
+                                  <w:shd w:val="clear" w:color="auto" w:fill="auto"/>
+                                </w:tcPr>
+                                <w:p>
+                                  <w:pPr>
+                                    <w:rPr>
+                                      <w:rFonts w:asciiTheme="minorHAnsi" w:hAnsiTheme="minorHAnsi" w:cstheme="minorHAnsi"/>
+                                    </w:rPr>
+                                  </w:pPr>
+                                  <w:r>
+                                    <w:rPr>
+                                      <w:rFonts w:asciiTheme="minorHAnsi" w:hAnsiTheme="minorHAnsi" w:cstheme="minorHAnsi"/>
+                                      <w:szCs w:val="24"/>
+                                    </w:rPr>
+                                    <w:t>47.5</w:t>
+                                  </w:r>
+                                </w:p>
+                              </w:tc>
+                            </w:tr>
+                            <w:tr>
+                              <w:tc>
+                                <w:tcPr>
+                                  <w:tcW w:w="1435" w:type="dxa"/>
+                                  <w:shd w:val="clear" w:color="auto" w:fill="auto"/>
+                                </w:tcPr>
+                                <w:p>
+                                  <w:pPr>
+                                    <w:rPr>
+                                      <w:rFonts w:asciiTheme="minorHAnsi" w:hAnsiTheme="minorHAnsi" w:cstheme="minorHAnsi"/>
+                                    </w:rPr>
+                                  </w:pPr>
+                                  <w:r>
+                                    <w:rPr>
+                                      <w:rStyle w:val="VerbatimChar"/>
+                                      <w:rFonts w:asciiTheme="minorHAnsi" w:hAnsiTheme="minorHAnsi" w:cstheme="minorHAnsi"/>
+                                      <w:sz w:val="24"/>
+                                      <w:szCs w:val="24"/>
+                                    </w:rPr>
+                                    <w:t>Pantheon</w:t>
+                                  </w:r>
+                                </w:p>
+                              </w:tc>
+                              <w:tc>
+                                <w:tcPr>
+                                  <w:tcW w:w="1350" w:type="dxa"/>
+                                  <w:shd w:val="clear" w:color="auto" w:fill="auto"/>
+                                </w:tcPr>
+                                <w:p>
+                                  <w:pPr>
+                                    <w:rPr>
+                                      <w:rFonts w:asciiTheme="minorHAnsi" w:hAnsiTheme="minorHAnsi" w:cstheme="minorHAnsi"/>
+                                    </w:rPr>
+                                  </w:pPr>
+                                  <w:r>
+                                    <w:rPr>
+                                      <w:rFonts w:asciiTheme="minorHAnsi" w:hAnsiTheme="minorHAnsi" w:cstheme="minorHAnsi"/>
+                                      <w:szCs w:val="24"/>
+                                    </w:rPr>
+                                    <w:t>46.7</w:t>
+                                  </w:r>
+                                </w:p>
+                              </w:tc>
+                            </w:tr>
+                            <w:tr>
+                              <w:tc>
+                                <w:tcPr>
+                                  <w:tcW w:w="1435" w:type="dxa"/>
+                                  <w:shd w:val="clear" w:color="auto" w:fill="auto"/>
                                 </w:tcPr>
                                 <w:p>
                                   <w:pPr>
@@ -3693,7 +4208,7 @@
                                       <w:sz w:val="24"/>
                                       <w:szCs w:val="24"/>
                                     </w:rPr>
-                                    <w:t>Zeri</w:t>
+                                    <w:t>Aphelios</w:t>
                                   </w:r>
                                   <w:proofErr w:type="spellEnd"/>
                                 </w:p>
@@ -3701,181 +4216,7 @@
                               <w:tc>
                                 <w:tcPr>
                                   <w:tcW w:w="1350" w:type="dxa"/>
-                                  <w:tcBorders>
-                                    <w:top w:val="single" w:sz="4" w:space="0" w:color="auto"/>
-                                  </w:tcBorders>
-                                </w:tcPr>
-                                <w:p>
-                                  <w:pPr>
-                                    <w:rPr>
-                                      <w:rFonts w:asciiTheme="minorHAnsi" w:hAnsiTheme="minorHAnsi" w:cstheme="minorHAnsi"/>
-                                    </w:rPr>
-                                  </w:pPr>
-                                  <w:r>
-                                    <w:rPr>
-                                      <w:rFonts w:asciiTheme="minorHAnsi" w:hAnsiTheme="minorHAnsi" w:cstheme="minorHAnsi"/>
-                                      <w:szCs w:val="24"/>
-                                    </w:rPr>
-                                    <w:t>51.1</w:t>
-                                  </w:r>
-                                </w:p>
-                              </w:tc>
-                            </w:tr>
-                            <w:tr>
-                              <w:tc>
-                                <w:tcPr>
-                                  <w:tcW w:w="1435" w:type="dxa"/>
-                                </w:tcPr>
-                                <w:p>
-                                  <w:pPr>
-                                    <w:rPr>
-                                      <w:rFonts w:asciiTheme="minorHAnsi" w:hAnsiTheme="minorHAnsi" w:cstheme="minorHAnsi"/>
-                                    </w:rPr>
-                                  </w:pPr>
-                                  <w:r>
-                                    <w:rPr>
-                                      <w:rStyle w:val="VerbatimChar"/>
-                                      <w:rFonts w:asciiTheme="minorHAnsi" w:hAnsiTheme="minorHAnsi" w:cstheme="minorHAnsi"/>
-                                      <w:sz w:val="24"/>
-                                      <w:szCs w:val="24"/>
-                                    </w:rPr>
-                                    <w:t>Sion</w:t>
-                                  </w:r>
-                                </w:p>
-                              </w:tc>
-                              <w:tc>
-                                <w:tcPr>
-                                  <w:tcW w:w="1350" w:type="dxa"/>
-                                </w:tcPr>
-                                <w:p>
-                                  <w:pPr>
-                                    <w:rPr>
-                                      <w:rFonts w:asciiTheme="minorHAnsi" w:hAnsiTheme="minorHAnsi" w:cstheme="minorHAnsi"/>
-                                    </w:rPr>
-                                  </w:pPr>
-                                  <w:r>
-                                    <w:rPr>
-                                      <w:rFonts w:asciiTheme="minorHAnsi" w:hAnsiTheme="minorHAnsi" w:cstheme="minorHAnsi"/>
-                                      <w:szCs w:val="24"/>
-                                    </w:rPr>
-                                    <w:t>48.9</w:t>
-                                  </w:r>
-                                </w:p>
-                              </w:tc>
-                            </w:tr>
-                            <w:tr>
-                              <w:tc>
-                                <w:tcPr>
-                                  <w:tcW w:w="1435" w:type="dxa"/>
-                                </w:tcPr>
-                                <w:p>
-                                  <w:pPr>
-                                    <w:rPr>
-                                      <w:rFonts w:asciiTheme="minorHAnsi" w:hAnsiTheme="minorHAnsi" w:cstheme="minorHAnsi"/>
-                                    </w:rPr>
-                                  </w:pPr>
-                                  <w:proofErr w:type="spellStart"/>
-                                  <w:r>
-                                    <w:rPr>
-                                      <w:rStyle w:val="VerbatimChar"/>
-                                      <w:rFonts w:asciiTheme="minorHAnsi" w:hAnsiTheme="minorHAnsi" w:cstheme="minorHAnsi"/>
-                                      <w:sz w:val="24"/>
-                                      <w:szCs w:val="24"/>
-                                    </w:rPr>
-                                    <w:t>Azir</w:t>
-                                  </w:r>
-                                  <w:proofErr w:type="spellEnd"/>
-                                </w:p>
-                              </w:tc>
-                              <w:tc>
-                                <w:tcPr>
-                                  <w:tcW w:w="1350" w:type="dxa"/>
-                                </w:tcPr>
-                                <w:p>
-                                  <w:pPr>
-                                    <w:rPr>
-                                      <w:rFonts w:asciiTheme="minorHAnsi" w:hAnsiTheme="minorHAnsi" w:cstheme="minorHAnsi"/>
-                                    </w:rPr>
-                                  </w:pPr>
-                                  <w:r>
-                                    <w:rPr>
-                                      <w:rFonts w:asciiTheme="minorHAnsi" w:hAnsiTheme="minorHAnsi" w:cstheme="minorHAnsi"/>
-                                      <w:szCs w:val="24"/>
-                                    </w:rPr>
-                                    <w:t>47.5</w:t>
-                                  </w:r>
-                                </w:p>
-                              </w:tc>
-                            </w:tr>
-                            <w:tr>
-                              <w:tc>
-                                <w:tcPr>
-                                  <w:tcW w:w="1435" w:type="dxa"/>
-                                </w:tcPr>
-                                <w:p>
-                                  <w:pPr>
-                                    <w:rPr>
-                                      <w:rFonts w:asciiTheme="minorHAnsi" w:hAnsiTheme="minorHAnsi" w:cstheme="minorHAnsi"/>
-                                    </w:rPr>
-                                  </w:pPr>
-                                  <w:r>
-                                    <w:rPr>
-                                      <w:rStyle w:val="VerbatimChar"/>
-                                      <w:rFonts w:asciiTheme="minorHAnsi" w:hAnsiTheme="minorHAnsi" w:cstheme="minorHAnsi"/>
-                                      <w:sz w:val="24"/>
-                                      <w:szCs w:val="24"/>
-                                    </w:rPr>
-                                    <w:t>Pantheon</w:t>
-                                  </w:r>
-                                </w:p>
-                              </w:tc>
-                              <w:tc>
-                                <w:tcPr>
-                                  <w:tcW w:w="1350" w:type="dxa"/>
-                                </w:tcPr>
-                                <w:p>
-                                  <w:pPr>
-                                    <w:rPr>
-                                      <w:rFonts w:asciiTheme="minorHAnsi" w:hAnsiTheme="minorHAnsi" w:cstheme="minorHAnsi"/>
-                                    </w:rPr>
-                                  </w:pPr>
-                                  <w:r>
-                                    <w:rPr>
-                                      <w:rFonts w:asciiTheme="minorHAnsi" w:hAnsiTheme="minorHAnsi" w:cstheme="minorHAnsi"/>
-                                      <w:szCs w:val="24"/>
-                                    </w:rPr>
-                                    <w:t>46.7</w:t>
-                                  </w:r>
-                                </w:p>
-                              </w:tc>
-                            </w:tr>
-                            <w:tr>
-                              <w:tc>
-                                <w:tcPr>
-                                  <w:tcW w:w="1435" w:type="dxa"/>
-                                </w:tcPr>
-                                <w:p>
-                                  <w:pPr>
-                                    <w:rPr>
-                                      <w:rFonts w:asciiTheme="minorHAnsi" w:hAnsiTheme="minorHAnsi" w:cstheme="minorHAnsi"/>
-                                    </w:rPr>
-                                  </w:pPr>
-                                  <w:proofErr w:type="spellStart"/>
-                                  <w:r>
-                                    <w:rPr>
-                                      <w:rStyle w:val="VerbatimChar"/>
-                                      <w:rFonts w:asciiTheme="minorHAnsi" w:hAnsiTheme="minorHAnsi" w:cstheme="minorHAnsi"/>
-                                      <w:sz w:val="24"/>
-                                      <w:szCs w:val="24"/>
-                                    </w:rPr>
-                                    <w:t>Aphelios</w:t>
-                                  </w:r>
-                                  <w:proofErr w:type="spellEnd"/>
-                                </w:p>
-                              </w:tc>
-                              <w:tc>
-                                <w:tcPr>
-                                  <w:tcW w:w="1350" w:type="dxa"/>
+                                  <w:shd w:val="clear" w:color="auto" w:fill="auto"/>
                                 </w:tcPr>
                                 <w:p>
                                   <w:pPr>
@@ -3917,7 +4258,7 @@
           </mc:Choice>
           <mc:Fallback>
             <w:pict>
-              <v:shape w14:anchorId="530B9B81" id="_x0000_s1033" type="#_x0000_t202" style="position:absolute;left:0;text-align:left;margin-left:390.1pt;margin-top:19.4pt;width:155pt;height:168.2pt;z-index:251672576;visibility:visible;mso-wrap-style:square;mso-width-percent:0;mso-height-percent:0;mso-wrap-distance-left:9pt;mso-wrap-distance-top:0;mso-wrap-distance-right:9pt;mso-wrap-distance-bottom:0;mso-position-horizontal:absolute;mso-position-horizontal-relative:text;mso-position-vertical:absolute;mso-position-vertical-relative:text;mso-width-percent:0;mso-height-percent:0;mso-width-relative:margin;mso-height-relative:margin;v-text-anchor:top" o:gfxdata="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" fillcolor="white [3201]" stroked="f" strokeweight=".5pt">
+              <v:shape w14:anchorId="530B9B81" id="_x0000_s1033" type="#_x0000_t202" style="position:absolute;left:0;text-align:left;margin-left:390.2pt;margin-top:19.55pt;width:155pt;height:214.3pt;z-index:251672576;visibility:visible;mso-wrap-style:square;mso-width-percent:0;mso-height-percent:0;mso-wrap-distance-left:9pt;mso-wrap-distance-top:0;mso-wrap-distance-right:9pt;mso-wrap-distance-bottom:0;mso-position-horizontal:absolute;mso-position-horizontal-relative:text;mso-position-vertical:absolute;mso-position-vertical-relative:text;mso-width-percent:0;mso-height-percent:0;mso-width-relative:margin;mso-height-relative:margin;v-text-anchor:top" o:gfxdata="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" fillcolor="white [3201]" stroked="f" strokeweight=".5pt">
                 <v:textbox>
                   <w:txbxContent>
                     <w:tbl>
@@ -3981,6 +4322,7 @@
                             <w:tcBorders>
                               <w:top w:val="single" w:sz="4" w:space="0" w:color="auto"/>
                             </w:tcBorders>
+                            <w:shd w:val="clear" w:color="auto" w:fill="auto"/>
                           </w:tcPr>
                           <w:p>
                             <w:pPr>
@@ -4005,6 +4347,7 @@
                             <w:tcBorders>
                               <w:top w:val="single" w:sz="4" w:space="0" w:color="auto"/>
                             </w:tcBorders>
+                            <w:shd w:val="clear" w:color="auto" w:fill="auto"/>
                           </w:tcPr>
                           <w:p>
                             <w:pPr>
@@ -4026,6 +4369,7 @@
                         <w:tc>
                           <w:tcPr>
                             <w:tcW w:w="1435" w:type="dxa"/>
+                            <w:shd w:val="clear" w:color="auto" w:fill="auto"/>
                           </w:tcPr>
                           <w:p>
                             <w:pPr>
@@ -4036,17 +4380,16 @@
                             <w:r>
                               <w:rPr>
                                 <w:rStyle w:val="VerbatimChar"/>
-                                <w:rFonts w:asciiTheme="minorHAnsi" w:hAnsiTheme="minorHAnsi" w:cstheme="minorHAnsi"/>
-                                <w:sz w:val="24"/>
-                                <w:szCs w:val="24"/>
-                              </w:rPr>
-                              <w:t>Elise</w:t>
+                                <w:szCs w:val="24"/>
+                              </w:rPr>
+                              <w:t>Maoki</w:t>
                             </w:r>
                           </w:p>
                         </w:tc>
                         <w:tc>
                           <w:tcPr>
                             <w:tcW w:w="1350" w:type="dxa"/>
+                            <w:shd w:val="clear" w:color="auto" w:fill="auto"/>
                           </w:tcPr>
                           <w:p>
                             <w:pPr>
@@ -4059,7 +4402,7 @@
                                 <w:rFonts w:asciiTheme="minorHAnsi" w:hAnsiTheme="minorHAnsi" w:cstheme="minorHAnsi"/>
                                 <w:szCs w:val="24"/>
                               </w:rPr>
-                              <w:t>53.5</w:t>
+                              <w:t>54.7</w:t>
                             </w:r>
                           </w:p>
                         </w:tc>
@@ -4068,6 +4411,7 @@
                         <w:tc>
                           <w:tcPr>
                             <w:tcW w:w="1435" w:type="dxa"/>
+                            <w:shd w:val="clear" w:color="auto" w:fill="auto"/>
                           </w:tcPr>
                           <w:p>
                             <w:pPr>
@@ -4078,17 +4422,16 @@
                             <w:r>
                               <w:rPr>
                                 <w:rStyle w:val="VerbatimChar"/>
-                                <w:rFonts w:asciiTheme="minorHAnsi" w:hAnsiTheme="minorHAnsi" w:cstheme="minorHAnsi"/>
-                                <w:sz w:val="24"/>
-                                <w:szCs w:val="24"/>
-                              </w:rPr>
-                              <w:t>Fiddlesticks</w:t>
+                                <w:szCs w:val="24"/>
+                              </w:rPr>
+                              <w:t>Dr. Mundo</w:t>
                             </w:r>
                           </w:p>
                         </w:tc>
                         <w:tc>
                           <w:tcPr>
                             <w:tcW w:w="1350" w:type="dxa"/>
+                            <w:shd w:val="clear" w:color="auto" w:fill="auto"/>
                           </w:tcPr>
                           <w:p>
                             <w:pPr>
@@ -4101,7 +4444,28 @@
                                 <w:rFonts w:asciiTheme="minorHAnsi" w:hAnsiTheme="minorHAnsi" w:cstheme="minorHAnsi"/>
                                 <w:szCs w:val="24"/>
                               </w:rPr>
-                              <w:t>52.8</w:t>
+                              <w:t>5</w:t>
+                            </w:r>
+                            <w:r>
+                              <w:rPr>
+                                <w:rFonts w:asciiTheme="minorHAnsi" w:hAnsiTheme="minorHAnsi" w:cstheme="minorHAnsi"/>
+                                <w:szCs w:val="24"/>
+                              </w:rPr>
+                              <w:t>4</w:t>
+                            </w:r>
+                            <w:r>
+                              <w:rPr>
+                                <w:rFonts w:asciiTheme="minorHAnsi" w:hAnsiTheme="minorHAnsi" w:cstheme="minorHAnsi"/>
+                                <w:szCs w:val="24"/>
+                              </w:rPr>
+                              <w:t>.</w:t>
+                            </w:r>
+                            <w:r>
+                              <w:rPr>
+                                <w:rFonts w:asciiTheme="minorHAnsi" w:hAnsiTheme="minorHAnsi" w:cstheme="minorHAnsi"/>
+                                <w:szCs w:val="24"/>
+                              </w:rPr>
+                              <w:t>3</w:t>
                             </w:r>
                           </w:p>
                         </w:tc>
@@ -4110,6 +4474,70 @@
                         <w:tc>
                           <w:tcPr>
                             <w:tcW w:w="1435" w:type="dxa"/>
+                            <w:shd w:val="clear" w:color="auto" w:fill="auto"/>
+                          </w:tcPr>
+                          <w:p>
+                            <w:pPr>
+                              <w:rPr>
+                                <w:rFonts w:asciiTheme="minorHAnsi" w:hAnsiTheme="minorHAnsi" w:cstheme="minorHAnsi"/>
+                              </w:rPr>
+                            </w:pPr>
+                            <w:r>
+                              <w:rPr>
+                                <w:rStyle w:val="VerbatimChar"/>
+                                <w:szCs w:val="24"/>
+                              </w:rPr>
+                              <w:t>Taliyah</w:t>
+                            </w:r>
+                          </w:p>
+                        </w:tc>
+                        <w:tc>
+                          <w:tcPr>
+                            <w:tcW w:w="1350" w:type="dxa"/>
+                            <w:shd w:val="clear" w:color="auto" w:fill="auto"/>
+                          </w:tcPr>
+                          <w:p>
+                            <w:pPr>
+                              <w:rPr>
+                                <w:rFonts w:asciiTheme="minorHAnsi" w:hAnsiTheme="minorHAnsi" w:cstheme="minorHAnsi"/>
+                              </w:rPr>
+                            </w:pPr>
+                            <w:r>
+                              <w:rPr>
+                                <w:rFonts w:asciiTheme="minorHAnsi" w:hAnsiTheme="minorHAnsi" w:cstheme="minorHAnsi"/>
+                                <w:szCs w:val="24"/>
+                              </w:rPr>
+                              <w:t>5</w:t>
+                            </w:r>
+                            <w:r>
+                              <w:rPr>
+                                <w:rFonts w:asciiTheme="minorHAnsi" w:hAnsiTheme="minorHAnsi" w:cstheme="minorHAnsi"/>
+                                <w:szCs w:val="24"/>
+                              </w:rPr>
+                              <w:t>4</w:t>
+                            </w:r>
+                            <w:r>
+                              <w:rPr>
+                                <w:rFonts w:asciiTheme="minorHAnsi" w:hAnsiTheme="minorHAnsi" w:cstheme="minorHAnsi"/>
+                                <w:szCs w:val="24"/>
+                              </w:rPr>
+                              <w:t>.</w:t>
+                            </w:r>
+                            <w:r>
+                              <w:rPr>
+                                <w:rFonts w:asciiTheme="minorHAnsi" w:hAnsiTheme="minorHAnsi" w:cstheme="minorHAnsi"/>
+                                <w:szCs w:val="24"/>
+                              </w:rPr>
+                              <w:t>2</w:t>
+                            </w:r>
+                          </w:p>
+                        </w:tc>
+                      </w:tr>
+                      <w:tr>
+                        <w:tc>
+                          <w:tcPr>
+                            <w:tcW w:w="1435" w:type="dxa"/>
+                            <w:shd w:val="clear" w:color="auto" w:fill="auto"/>
                           </w:tcPr>
                           <w:p>
                             <w:pPr>
@@ -4121,11 +4549,9 @@
                             <w:r>
                               <w:rPr>
                                 <w:rStyle w:val="VerbatimChar"/>
-                                <w:rFonts w:asciiTheme="minorHAnsi" w:hAnsiTheme="minorHAnsi" w:cstheme="minorHAnsi"/>
-                                <w:sz w:val="24"/>
-                                <w:szCs w:val="24"/>
-                              </w:rPr>
-                              <w:t>Kled</w:t>
+                                <w:szCs w:val="24"/>
+                              </w:rPr>
+                              <w:t>Kassadin</w:t>
                             </w:r>
                             <w:proofErr w:type="spellEnd"/>
                           </w:p>
@@ -4133,6 +4559,7 @@
                         <w:tc>
                           <w:tcPr>
                             <w:tcW w:w="1350" w:type="dxa"/>
+                            <w:shd w:val="clear" w:color="auto" w:fill="auto"/>
                           </w:tcPr>
                           <w:p>
                             <w:pPr>
@@ -4145,7 +4572,13 @@
                                 <w:rFonts w:asciiTheme="minorHAnsi" w:hAnsiTheme="minorHAnsi" w:cstheme="minorHAnsi"/>
                                 <w:szCs w:val="24"/>
                               </w:rPr>
-                              <w:t>52.8</w:t>
+                              <w:t>5</w:t>
+                            </w:r>
+                            <w:r>
+                              <w:rPr>
+                                <w:rFonts w:asciiTheme="minorHAnsi" w:hAnsiTheme="minorHAnsi" w:cstheme="minorHAnsi"/>
+                              </w:rPr>
+                              <w:t>4.0</w:t>
                             </w:r>
                           </w:p>
                         </w:tc>
@@ -4154,9 +4587,187 @@
                         <w:tc>
                           <w:tcPr>
                             <w:tcW w:w="1435" w:type="dxa"/>
-                            <w:tcBorders>
-                              <w:bottom w:val="single" w:sz="4" w:space="0" w:color="auto"/>
-                            </w:tcBorders>
+                            <w:shd w:val="clear" w:color="auto" w:fill="auto"/>
+                          </w:tcPr>
+                          <w:p>
+                            <w:pPr>
+                              <w:rPr>
+                                <w:rStyle w:val="VerbatimChar"/>
+                                <w:szCs w:val="24"/>
+                              </w:rPr>
+                            </w:pPr>
+                            <m:oMath>
+                              <m:r>
+                                <w:rPr>
+                                  <w:rStyle w:val="VerbatimChar"/>
+                                  <w:rFonts w:ascii="Cambria Math" w:hAnsi="Cambria Math"/>
+                                  <w:szCs w:val="24"/>
+                                </w:rPr>
+                                <m:t>⋮</m:t>
+                              </m:r>
+                            </m:oMath>
+                            <w:r>
+                              <w:rPr>
+                                <w:rStyle w:val="VerbatimChar"/>
+                                <w:szCs w:val="24"/>
+                              </w:rPr>
+                              <w:t xml:space="preserve"> </w:t>
+                            </w:r>
+                          </w:p>
+                        </w:tc>
+                        <w:tc>
+                          <w:tcPr>
+                            <w:tcW w:w="1350" w:type="dxa"/>
+                            <w:shd w:val="clear" w:color="auto" w:fill="auto"/>
+                          </w:tcPr>
+                          <w:p>
+                            <w:pPr>
+                              <w:rPr>
+                                <w:rFonts w:asciiTheme="minorHAnsi" w:hAnsiTheme="minorHAnsi" w:cstheme="minorHAnsi"/>
+                                <w:szCs w:val="24"/>
+                              </w:rPr>
+                            </w:pPr>
+                            <m:oMath>
+                              <m:r>
+                                <w:rPr>
+                                  <w:rStyle w:val="VerbatimChar"/>
+                                  <w:rFonts w:ascii="Cambria Math" w:hAnsi="Cambria Math"/>
+                                  <w:szCs w:val="24"/>
+                                </w:rPr>
+                                <m:t>⋮</m:t>
+                              </m:r>
+                            </m:oMath>
+                            <w:r>
+                              <w:rPr>
+                                <w:rFonts w:asciiTheme="minorHAnsi" w:hAnsiTheme="minorHAnsi" w:cstheme="minorHAnsi"/>
+                                <w:szCs w:val="24"/>
+                              </w:rPr>
+                              <w:t xml:space="preserve"> </w:t>
+                            </w:r>
+                          </w:p>
+                        </w:tc>
+                      </w:tr>
+                      <w:tr>
+                        <w:tc>
+                          <w:tcPr>
+                            <w:tcW w:w="1435" w:type="dxa"/>
+                            <w:shd w:val="clear" w:color="auto" w:fill="auto"/>
+                          </w:tcPr>
+                          <w:p>
+                            <w:pPr>
+                              <w:rPr>
+                                <w:rStyle w:val="VerbatimChar"/>
+                                <w:szCs w:val="24"/>
+                              </w:rPr>
+                            </w:pPr>
+                            <w:r>
+                              <w:rPr>
+                                <w:rStyle w:val="VerbatimChar"/>
+                                <w:szCs w:val="24"/>
+                              </w:rPr>
+                              <w:t>Sion</w:t>
+                            </w:r>
+                          </w:p>
+                        </w:tc>
+                        <w:tc>
+                          <w:tcPr>
+                            <w:tcW w:w="1350" w:type="dxa"/>
+                            <w:shd w:val="clear" w:color="auto" w:fill="auto"/>
+                          </w:tcPr>
+                          <w:p>
+                            <w:pPr>
+                              <w:rPr>
+                                <w:rFonts w:asciiTheme="minorHAnsi" w:hAnsiTheme="minorHAnsi" w:cstheme="minorHAnsi"/>
+                                <w:szCs w:val="24"/>
+                              </w:rPr>
+                            </w:pPr>
+                            <w:r>
+                              <w:rPr>
+                                <w:rFonts w:asciiTheme="minorHAnsi" w:hAnsiTheme="minorHAnsi" w:cstheme="minorHAnsi"/>
+                                <w:szCs w:val="24"/>
+                              </w:rPr>
+                              <w:t>4</w:t>
+                            </w:r>
+                            <w:r>
+                              <w:rPr>
+                                <w:rFonts w:asciiTheme="minorHAnsi" w:hAnsiTheme="minorHAnsi" w:cstheme="minorHAnsi"/>
+                              </w:rPr>
+                              <w:t>8.9</w:t>
+                            </w:r>
+                          </w:p>
+                        </w:tc>
+                      </w:tr>
+                      <w:tr>
+                        <w:tc>
+                          <w:tcPr>
+                            <w:tcW w:w="1435" w:type="dxa"/>
+                            <w:shd w:val="clear" w:color="auto" w:fill="auto"/>
+                          </w:tcPr>
+                          <w:p>
+                            <w:pPr>
+                              <w:jc w:val="both"/>
+                              <w:rPr>
+                                <w:rStyle w:val="VerbatimChar"/>
+                                <w:szCs w:val="24"/>
+                              </w:rPr>
+                            </w:pPr>
+                            <m:oMath>
+                              <m:r>
+                                <w:rPr>
+                                  <w:rStyle w:val="VerbatimChar"/>
+                                  <w:rFonts w:ascii="Cambria Math" w:hAnsi="Cambria Math"/>
+                                  <w:szCs w:val="24"/>
+                                </w:rPr>
+                                <m:t>⋮</m:t>
+                              </m:r>
+                            </m:oMath>
+                            <w:r>
+                              <w:rPr>
+                                <w:rStyle w:val="VerbatimChar"/>
+                                <w:szCs w:val="24"/>
+                              </w:rPr>
+                              <w:t xml:space="preserve"> </w:t>
+                            </w:r>
+                          </w:p>
+                        </w:tc>
+                        <w:tc>
+                          <w:tcPr>
+                            <w:tcW w:w="1350" w:type="dxa"/>
+                            <w:shd w:val="clear" w:color="auto" w:fill="auto"/>
+                          </w:tcPr>
+                          <w:p>
+                            <w:pPr>
+                              <w:jc w:val="both"/>
+                              <w:rPr>
+                                <w:rFonts w:asciiTheme="minorHAnsi" w:hAnsiTheme="minorHAnsi" w:cstheme="minorHAnsi"/>
+                                <w:szCs w:val="24"/>
+                              </w:rPr>
+                            </w:pPr>
+                            <m:oMath>
+                              <m:r>
+                                <w:rPr>
+                                  <w:rStyle w:val="VerbatimChar"/>
+                                  <w:rFonts w:ascii="Cambria Math" w:hAnsi="Cambria Math"/>
+                                  <w:szCs w:val="24"/>
+                                </w:rPr>
+                                <m:t>⋮</m:t>
+                              </m:r>
+                            </m:oMath>
+                            <w:r>
+                              <w:rPr>
+                                <w:rFonts w:asciiTheme="minorHAnsi" w:hAnsiTheme="minorHAnsi" w:cstheme="minorHAnsi"/>
+                                <w:szCs w:val="24"/>
+                              </w:rPr>
+                              <w:t xml:space="preserve"> </w:t>
+                            </w:r>
+                          </w:p>
+                        </w:tc>
+                      </w:tr>
+                      <w:tr>
+                        <w:tc>
+                          <w:tcPr>
+                            <w:tcW w:w="1435" w:type="dxa"/>
+                            <w:shd w:val="clear" w:color="auto" w:fill="auto"/>
                           </w:tcPr>
                           <w:p>
                             <w:pPr>
@@ -4167,12 +4778,9 @@
                             <w:proofErr w:type="spellStart"/>
                             <w:r>
                               <w:rPr>
-                                <w:rStyle w:val="VerbatimChar"/>
-                                <w:rFonts w:asciiTheme="minorHAnsi" w:hAnsiTheme="minorHAnsi" w:cstheme="minorHAnsi"/>
-                                <w:sz w:val="24"/>
-                                <w:szCs w:val="24"/>
-                              </w:rPr>
-                              <w:t>Kog'Maw</w:t>
+                                <w:rFonts w:asciiTheme="minorHAnsi" w:hAnsiTheme="minorHAnsi" w:cstheme="minorHAnsi"/>
+                              </w:rPr>
+                              <w:t>Kathus</w:t>
                             </w:r>
                             <w:proofErr w:type="spellEnd"/>
                           </w:p>
@@ -4180,9 +4788,7 @@
                         <w:tc>
                           <w:tcPr>
                             <w:tcW w:w="1350" w:type="dxa"/>
-                            <w:tcBorders>
-                              <w:bottom w:val="single" w:sz="4" w:space="0" w:color="auto"/>
-                            </w:tcBorders>
+                            <w:shd w:val="clear" w:color="auto" w:fill="auto"/>
                           </w:tcPr>
                           <w:p>
                             <w:pPr>
@@ -4195,7 +4801,14 @@
                                 <w:rFonts w:asciiTheme="minorHAnsi" w:hAnsiTheme="minorHAnsi" w:cstheme="minorHAnsi"/>
                                 <w:szCs w:val="24"/>
                               </w:rPr>
-                              <w:t>52.2</w:t>
+                              <w:t>48</w:t>
+                            </w:r>
+                            <w:r>
+                              <w:rPr>
+                                <w:rFonts w:asciiTheme="minorHAnsi" w:hAnsiTheme="minorHAnsi" w:cstheme="minorHAnsi"/>
+                                <w:szCs w:val="24"/>
+                              </w:rPr>
+                              <w:t>.1</w:t>
                             </w:r>
                           </w:p>
                         </w:tc>
@@ -4204,9 +4817,158 @@
                         <w:tc>
                           <w:tcPr>
                             <w:tcW w:w="1435" w:type="dxa"/>
-                            <w:tcBorders>
-                              <w:top w:val="single" w:sz="4" w:space="0" w:color="auto"/>
-                            </w:tcBorders>
+                            <w:shd w:val="clear" w:color="auto" w:fill="auto"/>
+                          </w:tcPr>
+                          <w:p>
+                            <w:pPr>
+                              <w:rPr>
+                                <w:rFonts w:asciiTheme="minorHAnsi" w:hAnsiTheme="minorHAnsi" w:cstheme="minorHAnsi"/>
+                              </w:rPr>
+                            </w:pPr>
+                            <w:r>
+                              <w:rPr>
+                                <w:rStyle w:val="VerbatimChar"/>
+                                <w:szCs w:val="24"/>
+                              </w:rPr>
+                              <w:t>Akali</w:t>
+                            </w:r>
+                          </w:p>
+                        </w:tc>
+                        <w:tc>
+                          <w:tcPr>
+                            <w:tcW w:w="1350" w:type="dxa"/>
+                            <w:shd w:val="clear" w:color="auto" w:fill="auto"/>
+                          </w:tcPr>
+                          <w:p>
+                            <w:pPr>
+                              <w:rPr>
+                                <w:rFonts w:asciiTheme="minorHAnsi" w:hAnsiTheme="minorHAnsi" w:cstheme="minorHAnsi"/>
+                              </w:rPr>
+                            </w:pPr>
+                            <w:r>
+                              <w:rPr>
+                                <w:rFonts w:asciiTheme="minorHAnsi" w:hAnsiTheme="minorHAnsi" w:cstheme="minorHAnsi"/>
+                                <w:szCs w:val="24"/>
+                              </w:rPr>
+                              <w:t>4</w:t>
+                            </w:r>
+                            <w:r>
+                              <w:rPr>
+                                <w:rFonts w:asciiTheme="minorHAnsi" w:hAnsiTheme="minorHAnsi" w:cstheme="minorHAnsi"/>
+                                <w:szCs w:val="24"/>
+                              </w:rPr>
+                              <w:t>7</w:t>
+                            </w:r>
+                            <w:r>
+                              <w:rPr>
+                                <w:rFonts w:asciiTheme="minorHAnsi" w:hAnsiTheme="minorHAnsi" w:cstheme="minorHAnsi"/>
+                                <w:szCs w:val="24"/>
+                              </w:rPr>
+                              <w:t>.</w:t>
+                            </w:r>
+                            <w:r>
+                              <w:rPr>
+                                <w:rFonts w:asciiTheme="minorHAnsi" w:hAnsiTheme="minorHAnsi" w:cstheme="minorHAnsi"/>
+                                <w:szCs w:val="24"/>
+                              </w:rPr>
+                              <w:t>7</w:t>
+                            </w:r>
+                          </w:p>
+                        </w:tc>
+                      </w:tr>
+                      <w:tr>
+                        <w:tc>
+                          <w:tcPr>
+                            <w:tcW w:w="1435" w:type="dxa"/>
+                            <w:shd w:val="clear" w:color="auto" w:fill="auto"/>
+                          </w:tcPr>
+                          <w:p>
+                            <w:pPr>
+                              <w:rPr>
+                                <w:rFonts w:asciiTheme="minorHAnsi" w:hAnsiTheme="minorHAnsi" w:cstheme="minorHAnsi"/>
+                              </w:rPr>
+                            </w:pPr>
+                            <w:r>
+                              <w:rPr>
+                                <w:rStyle w:val="VerbatimChar"/>
+                                <w:rFonts w:asciiTheme="minorHAnsi" w:hAnsiTheme="minorHAnsi" w:cstheme="minorHAnsi"/>
+                                <w:sz w:val="24"/>
+                                <w:szCs w:val="24"/>
+                              </w:rPr>
+                              <w:t>Azir</w:t>
+                            </w:r>
+                          </w:p>
+                        </w:tc>
+                        <w:tc>
+                          <w:tcPr>
+                            <w:tcW w:w="1350" w:type="dxa"/>
+                            <w:shd w:val="clear" w:color="auto" w:fill="auto"/>
+                          </w:tcPr>
+                          <w:p>
+                            <w:pPr>
+                              <w:rPr>
+                                <w:rFonts w:asciiTheme="minorHAnsi" w:hAnsiTheme="minorHAnsi" w:cstheme="minorHAnsi"/>
+                              </w:rPr>
+                            </w:pPr>
+                            <w:r>
+                              <w:rPr>
+                                <w:rFonts w:asciiTheme="minorHAnsi" w:hAnsiTheme="minorHAnsi" w:cstheme="minorHAnsi"/>
+                                <w:szCs w:val="24"/>
+                              </w:rPr>
+                              <w:t>47.5</w:t>
+                            </w:r>
+                          </w:p>
+                        </w:tc>
+                      </w:tr>
+                      <w:tr>
+                        <w:tc>
+                          <w:tcPr>
+                            <w:tcW w:w="1435" w:type="dxa"/>
+                            <w:shd w:val="clear" w:color="auto" w:fill="auto"/>
+                          </w:tcPr>
+                          <w:p>
+                            <w:pPr>
+                              <w:rPr>
+                                <w:rFonts w:asciiTheme="minorHAnsi" w:hAnsiTheme="minorHAnsi" w:cstheme="minorHAnsi"/>
+                              </w:rPr>
+                            </w:pPr>
+                            <w:r>
+                              <w:rPr>
+                                <w:rStyle w:val="VerbatimChar"/>
+                                <w:rFonts w:asciiTheme="minorHAnsi" w:hAnsiTheme="minorHAnsi" w:cstheme="minorHAnsi"/>
+                                <w:sz w:val="24"/>
+                                <w:szCs w:val="24"/>
+                              </w:rPr>
+                              <w:t>Pantheon</w:t>
+                            </w:r>
+                          </w:p>
+                        </w:tc>
+                        <w:tc>
+                          <w:tcPr>
+                            <w:tcW w:w="1350" w:type="dxa"/>
+                            <w:shd w:val="clear" w:color="auto" w:fill="auto"/>
+                          </w:tcPr>
+                          <w:p>
+                            <w:pPr>
+                              <w:rPr>
+                                <w:rFonts w:asciiTheme="minorHAnsi" w:hAnsiTheme="minorHAnsi" w:cstheme="minorHAnsi"/>
+                              </w:rPr>
+                            </w:pPr>
+                            <w:r>
+                              <w:rPr>
+                                <w:rFonts w:asciiTheme="minorHAnsi" w:hAnsiTheme="minorHAnsi" w:cstheme="minorHAnsi"/>
+                                <w:szCs w:val="24"/>
+                              </w:rPr>
+                              <w:t>46.7</w:t>
+                            </w:r>
+                          </w:p>
+                        </w:tc>
+                      </w:tr>
+                      <w:tr>
+                        <w:tc>
+                          <w:tcPr>
+                            <w:tcW w:w="1435" w:type="dxa"/>
+                            <w:shd w:val="clear" w:color="auto" w:fill="auto"/>
                           </w:tcPr>
                           <w:p>
                             <w:pPr>
@@ -4222,7 +4984,7 @@
                                 <w:sz w:val="24"/>
                                 <w:szCs w:val="24"/>
                               </w:rPr>
-                              <w:t>Zeri</w:t>
+                              <w:t>Aphelios</w:t>
                             </w:r>
                             <w:proofErr w:type="spellEnd"/>
                           </w:p>
@@ -4230,181 +4992,7 @@
                         <w:tc>
                           <w:tcPr>
                             <w:tcW w:w="1350" w:type="dxa"/>
-                            <w:tcBorders>
-                              <w:top w:val="single" w:sz="4" w:space="0" w:color="auto"/>
-                            </w:tcBorders>
-                          </w:tcPr>
-                          <w:p>
-                            <w:pPr>
-                              <w:rPr>
-                                <w:rFonts w:asciiTheme="minorHAnsi" w:hAnsiTheme="minorHAnsi" w:cstheme="minorHAnsi"/>
-                              </w:rPr>
-                            </w:pPr>
-                            <w:r>
-                              <w:rPr>
-                                <w:rFonts w:asciiTheme="minorHAnsi" w:hAnsiTheme="minorHAnsi" w:cstheme="minorHAnsi"/>
-                                <w:szCs w:val="24"/>
-                              </w:rPr>
-                              <w:t>51.1</w:t>
-                            </w:r>
-                          </w:p>
-                        </w:tc>
-                      </w:tr>
-                      <w:tr>
-                        <w:tc>
-                          <w:tcPr>
-                            <w:tcW w:w="1435" w:type="dxa"/>
-                          </w:tcPr>
-                          <w:p>
-                            <w:pPr>
-                              <w:rPr>
-                                <w:rFonts w:asciiTheme="minorHAnsi" w:hAnsiTheme="minorHAnsi" w:cstheme="minorHAnsi"/>
-                              </w:rPr>
-                            </w:pPr>
-                            <w:r>
-                              <w:rPr>
-                                <w:rStyle w:val="VerbatimChar"/>
-                                <w:rFonts w:asciiTheme="minorHAnsi" w:hAnsiTheme="minorHAnsi" w:cstheme="minorHAnsi"/>
-                                <w:sz w:val="24"/>
-                                <w:szCs w:val="24"/>
-                              </w:rPr>
-                              <w:t>Sion</w:t>
-                            </w:r>
-                          </w:p>
-                        </w:tc>
-                        <w:tc>
-                          <w:tcPr>
-                            <w:tcW w:w="1350" w:type="dxa"/>
-                          </w:tcPr>
-                          <w:p>
-                            <w:pPr>
-                              <w:rPr>
-                                <w:rFonts w:asciiTheme="minorHAnsi" w:hAnsiTheme="minorHAnsi" w:cstheme="minorHAnsi"/>
-                              </w:rPr>
-                            </w:pPr>
-                            <w:r>
-                              <w:rPr>
-                                <w:rFonts w:asciiTheme="minorHAnsi" w:hAnsiTheme="minorHAnsi" w:cstheme="minorHAnsi"/>
-                                <w:szCs w:val="24"/>
-                              </w:rPr>
-                              <w:t>48.9</w:t>
-                            </w:r>
-                          </w:p>
-                        </w:tc>
-                      </w:tr>
-                      <w:tr>
-                        <w:tc>
-                          <w:tcPr>
-                            <w:tcW w:w="1435" w:type="dxa"/>
-                          </w:tcPr>
-                          <w:p>
-                            <w:pPr>
-                              <w:rPr>
-                                <w:rFonts w:asciiTheme="minorHAnsi" w:hAnsiTheme="minorHAnsi" w:cstheme="minorHAnsi"/>
-                              </w:rPr>
-                            </w:pPr>
-                            <w:proofErr w:type="spellStart"/>
-                            <w:r>
-                              <w:rPr>
-                                <w:rStyle w:val="VerbatimChar"/>
-                                <w:rFonts w:asciiTheme="minorHAnsi" w:hAnsiTheme="minorHAnsi" w:cstheme="minorHAnsi"/>
-                                <w:sz w:val="24"/>
-                                <w:szCs w:val="24"/>
-                              </w:rPr>
-                              <w:t>Azir</w:t>
-                            </w:r>
-                            <w:proofErr w:type="spellEnd"/>
-                          </w:p>
-                        </w:tc>
-                        <w:tc>
-                          <w:tcPr>
-                            <w:tcW w:w="1350" w:type="dxa"/>
-                          </w:tcPr>
-                          <w:p>
-                            <w:pPr>
-                              <w:rPr>
-                                <w:rFonts w:asciiTheme="minorHAnsi" w:hAnsiTheme="minorHAnsi" w:cstheme="minorHAnsi"/>
-                              </w:rPr>
-                            </w:pPr>
-                            <w:r>
-                              <w:rPr>
-                                <w:rFonts w:asciiTheme="minorHAnsi" w:hAnsiTheme="minorHAnsi" w:cstheme="minorHAnsi"/>
-                                <w:szCs w:val="24"/>
-                              </w:rPr>
-                              <w:t>47.5</w:t>
-                            </w:r>
-                          </w:p>
-                        </w:tc>
-                      </w:tr>
-                      <w:tr>
-                        <w:tc>
-                          <w:tcPr>
-                            <w:tcW w:w="1435" w:type="dxa"/>
-                          </w:tcPr>
-                          <w:p>
-                            <w:pPr>
-                              <w:rPr>
-                                <w:rFonts w:asciiTheme="minorHAnsi" w:hAnsiTheme="minorHAnsi" w:cstheme="minorHAnsi"/>
-                              </w:rPr>
-                            </w:pPr>
-                            <w:r>
-                              <w:rPr>
-                                <w:rStyle w:val="VerbatimChar"/>
-                                <w:rFonts w:asciiTheme="minorHAnsi" w:hAnsiTheme="minorHAnsi" w:cstheme="minorHAnsi"/>
-                                <w:sz w:val="24"/>
-                                <w:szCs w:val="24"/>
-                              </w:rPr>
-                              <w:t>Pantheon</w:t>
-                            </w:r>
-                          </w:p>
-                        </w:tc>
-                        <w:tc>
-                          <w:tcPr>
-                            <w:tcW w:w="1350" w:type="dxa"/>
-                          </w:tcPr>
-                          <w:p>
-                            <w:pPr>
-                              <w:rPr>
-                                <w:rFonts w:asciiTheme="minorHAnsi" w:hAnsiTheme="minorHAnsi" w:cstheme="minorHAnsi"/>
-                              </w:rPr>
-                            </w:pPr>
-                            <w:r>
-                              <w:rPr>
-                                <w:rFonts w:asciiTheme="minorHAnsi" w:hAnsiTheme="minorHAnsi" w:cstheme="minorHAnsi"/>
-                                <w:szCs w:val="24"/>
-                              </w:rPr>
-                              <w:t>46.7</w:t>
-                            </w:r>
-                          </w:p>
-                        </w:tc>
-                      </w:tr>
-                      <w:tr>
-                        <w:tc>
-                          <w:tcPr>
-                            <w:tcW w:w="1435" w:type="dxa"/>
-                          </w:tcPr>
-                          <w:p>
-                            <w:pPr>
-                              <w:rPr>
-                                <w:rFonts w:asciiTheme="minorHAnsi" w:hAnsiTheme="minorHAnsi" w:cstheme="minorHAnsi"/>
-                              </w:rPr>
-                            </w:pPr>
-                            <w:proofErr w:type="spellStart"/>
-                            <w:r>
-                              <w:rPr>
-                                <w:rStyle w:val="VerbatimChar"/>
-                                <w:rFonts w:asciiTheme="minorHAnsi" w:hAnsiTheme="minorHAnsi" w:cstheme="minorHAnsi"/>
-                                <w:sz w:val="24"/>
-                                <w:szCs w:val="24"/>
-                              </w:rPr>
-                              <w:t>Aphelios</w:t>
-                            </w:r>
-                            <w:proofErr w:type="spellEnd"/>
-                          </w:p>
-                        </w:tc>
-                        <w:tc>
-                          <w:tcPr>
-                            <w:tcW w:w="1350" w:type="dxa"/>
+                            <w:shd w:val="clear" w:color="auto" w:fill="auto"/>
                           </w:tcPr>
                           <w:p>
                             <w:pPr>
@@ -4554,8 +5142,6 @@
           <w:szCs w:val="24"/>
         </w:rPr>
       </w:pPr>
-      <w:bookmarkStart w:id="0" w:name="_GoBack"/>
-      <w:bookmarkEnd w:id="0"/>
     </w:p>
     <w:p>
       <w:pPr>
@@ -4610,7 +5196,7 @@
 </file>
 
 <file path=word/endnotes.xml><?xml version="1.0" encoding="utf-8"?>
-<w:endnotes xmlns:wpc="http://schemas.microsoft.com/office/word/2010/wordprocessingCanvas" xmlns:cx="http://schemas.microsoft.com/office/drawing/2014/chartex" xmlns:cx1="http://schemas.microsoft.com/office/drawing/2015/9/8/chartex" xmlns:mc="http://schemas.openxmlformats.org/markup-compatibility/2006" xmlns:o="urn:schemas-microsoft-com:office:office" xmlns:r="http://schemas.openxmlformats.org/officeDocument/2006/relationships" xmlns:m="http://schemas.openxmlformats.org/officeDocument/2006/math" xmlns:v="urn:schemas-microsoft-com:vml" xmlns:wp14="http://schemas.microsoft.com/office/word/2010/wordprocessingDrawing" xmlns:wp="http://schemas.openxmlformats.org/drawingml/2006/wordprocessingDrawing" xmlns:w10="urn:schemas-microsoft-com:office:word" xmlns:w="http://schemas.openxmlformats.org/wordprocessingml/2006/main" xmlns:w14="http://schemas.microsoft.com/office/word/2010/wordml" xmlns:w15="http://schemas.microsoft.com/office/word/2012/wordml" xmlns:w16se="http://schemas.microsoft.com/office/word/2015/wordml/symex" xmlns:wpg="http://schemas.microsoft.com/office/word/2010/wordprocessingGroup" xmlns:wpi="http://schemas.microsoft.com/office/word/2010/wordprocessingInk" xmlns:wne="http://schemas.microsoft.com/office/word/2006/wordml" xmlns:wps="http://schemas.microsoft.com/office/word/2010/wordprocessingShape" mc:Ignorable="w14 w15 w16se wp14">
+<w:endnotes xmlns:wpc="http://schemas.microsoft.com/office/word/2010/wordprocessingCanvas" xmlns:cx="http://schemas.microsoft.com/office/drawing/2014/chartex" xmlns:cx1="http://schemas.microsoft.com/office/drawing/2015/9/8/chartex" xmlns:cx2="http://schemas.microsoft.com/office/drawing/2015/10/21/chartex" xmlns:cx3="http://schemas.microsoft.com/office/drawing/2016/5/9/chartex" xmlns:cx4="http://schemas.microsoft.com/office/drawing/2016/5/10/chartex" xmlns:cx5="http://schemas.microsoft.com/office/drawing/2016/5/11/chartex" xmlns:cx6="http://schemas.microsoft.com/office/drawing/2016/5/12/chartex" xmlns:cx7="http://schemas.microsoft.com/office/drawing/2016/5/13/chartex" xmlns:cx8="http://schemas.microsoft.com/office/drawing/2016/5/14/chartex" xmlns:mc="http://schemas.openxmlformats.org/markup-compatibility/2006" xmlns:aink="http://schemas.microsoft.com/office/drawing/2016/ink" xmlns:am3d="http://schemas.microsoft.com/office/drawing/2017/model3d" xmlns:o="urn:schemas-microsoft-com:office:office" xmlns:oel="http://schemas.microsoft.com/office/2019/extlst" xmlns:r="http://schemas.openxmlformats.org/officeDocument/2006/relationships" xmlns:m="http://schemas.openxmlformats.org/officeDocument/2006/math" xmlns:v="urn:schemas-microsoft-com:vml" xmlns:wp14="http://schemas.microsoft.com/office/word/2010/wordprocessingDrawing" xmlns:wp="http://schemas.openxmlformats.org/drawingml/2006/wordprocessingDrawing" xmlns:w10="urn:schemas-microsoft-com:office:word" xmlns:w="http://schemas.openxmlformats.org/wordprocessingml/2006/main" xmlns:w14="http://schemas.microsoft.com/office/word/2010/wordml" xmlns:w15="http://schemas.microsoft.com/office/word/2012/wordml" xmlns:w16cex="http://schemas.microsoft.com/office/word/2018/wordml/cex" xmlns:w16cid="http://schemas.microsoft.com/office/word/2016/wordml/cid" xmlns:w16="http://schemas.microsoft.com/office/word/2018/wordml" xmlns:w16du="http://schemas.microsoft.com/office/word/2023/wordml/word16du" xmlns:w16sdtdh="http://schemas.microsoft.com/office/word/2020/wordml/sdtdatahash" xmlns:w16sdtfl="http://schemas.microsoft.com/office/word/2024/wordml/sdtformatlock" xmlns:w16se="http://schemas.microsoft.com/office/word/2015/wordml/symex" xmlns:wpg="http://schemas.microsoft.com/office/word/2010/wordprocessingGroup" xmlns:wpi="http://schemas.microsoft.com/office/word/2010/wordprocessingInk" xmlns:wne="http://schemas.microsoft.com/office/word/2006/wordml" xmlns:wps="http://schemas.microsoft.com/office/word/2010/wordprocessingShape" mc:Ignorable="w14 w15 w16se w16cid w16 w16cex w16sdtdh w16sdtfl w16du wp14">
   <w:endnote w:type="separator" w:id="-1">
     <w:p>
       <w:pPr>
@@ -4635,7 +5221,7 @@
 </file>
 
 <file path=word/footnotes.xml><?xml version="1.0" encoding="utf-8"?>
-<w:footnotes xmlns:wpc="http://schemas.microsoft.com/office/word/2010/wordprocessingCanvas" xmlns:cx="http://schemas.microsoft.com/office/drawing/2014/chartex" xmlns:cx1="http://schemas.microsoft.com/office/drawing/2015/9/8/chartex" xmlns:mc="http://schemas.openxmlformats.org/markup-compatibility/2006" xmlns:o="urn:schemas-microsoft-com:office:office" xmlns:r="http://schemas.openxmlformats.org/officeDocument/2006/relationships" xmlns:m="http://schemas.openxmlformats.org/officeDocument/2006/math" xmlns:v="urn:schemas-microsoft-com:vml" xmlns:wp14="http://schemas.microsoft.com/office/word/2010/wordprocessingDrawing" xmlns:wp="http://schemas.openxmlformats.org/drawingml/2006/wordprocessingDrawing" xmlns:w10="urn:schemas-microsoft-com:office:word" xmlns:w="http://schemas.openxmlformats.org/wordprocessingml/2006/main" xmlns:w14="http://schemas.microsoft.com/office/word/2010/wordml" xmlns:w15="http://schemas.microsoft.com/office/word/2012/wordml" xmlns:w16se="http://schemas.microsoft.com/office/word/2015/wordml/symex" xmlns:wpg="http://schemas.microsoft.com/office/word/2010/wordprocessingGroup" xmlns:wpi="http://schemas.microsoft.com/office/word/2010/wordprocessingInk" xmlns:wne="http://schemas.microsoft.com/office/word/2006/wordml" xmlns:wps="http://schemas.microsoft.com/office/word/2010/wordprocessingShape" mc:Ignorable="w14 w15 w16se wp14">
+<w:footnotes xmlns:wpc="http://schemas.microsoft.com/office/word/2010/wordprocessingCanvas" xmlns:cx="http://schemas.microsoft.com/office/drawing/2014/chartex" xmlns:cx1="http://schemas.microsoft.com/office/drawing/2015/9/8/chartex" xmlns:cx2="http://schemas.microsoft.com/office/drawing/2015/10/21/chartex" xmlns:cx3="http://schemas.microsoft.com/office/drawing/2016/5/9/chartex" xmlns:cx4="http://schemas.microsoft.com/office/drawing/2016/5/10/chartex" xmlns:cx5="http://schemas.microsoft.com/office/drawing/2016/5/11/chartex" xmlns:cx6="http://schemas.microsoft.com/office/drawing/2016/5/12/chartex" xmlns:cx7="http://schemas.microsoft.com/office/drawing/2016/5/13/chartex" xmlns:cx8="http://schemas.microsoft.com/office/drawing/2016/5/14/chartex" xmlns:mc="http://schemas.openxmlformats.org/markup-compatibility/2006" xmlns:aink="http://schemas.microsoft.com/office/drawing/2016/ink" xmlns:am3d="http://schemas.microsoft.com/office/drawing/2017/model3d" xmlns:o="urn:schemas-microsoft-com:office:office" xmlns:oel="http://schemas.microsoft.com/office/2019/extlst" xmlns:r="http://schemas.openxmlformats.org/officeDocument/2006/relationships" xmlns:m="http://schemas.openxmlformats.org/officeDocument/2006/math" xmlns:v="urn:schemas-microsoft-com:vml" xmlns:wp14="http://schemas.microsoft.com/office/word/2010/wordprocessingDrawing" xmlns:wp="http://schemas.openxmlformats.org/drawingml/2006/wordprocessingDrawing" xmlns:w10="urn:schemas-microsoft-com:office:word" xmlns:w="http://schemas.openxmlformats.org/wordprocessingml/2006/main" xmlns:w14="http://schemas.microsoft.com/office/word/2010/wordml" xmlns:w15="http://schemas.microsoft.com/office/word/2012/wordml" xmlns:w16cex="http://schemas.microsoft.com/office/word/2018/wordml/cex" xmlns:w16cid="http://schemas.microsoft.com/office/word/2016/wordml/cid" xmlns:w16="http://schemas.microsoft.com/office/word/2018/wordml" xmlns:w16du="http://schemas.microsoft.com/office/word/2023/wordml/word16du" xmlns:w16sdtdh="http://schemas.microsoft.com/office/word/2020/wordml/sdtdatahash" xmlns:w16sdtfl="http://schemas.microsoft.com/office/word/2024/wordml/sdtformatlock" xmlns:w16se="http://schemas.microsoft.com/office/word/2015/wordml/symex" xmlns:wpg="http://schemas.microsoft.com/office/word/2010/wordprocessingGroup" xmlns:wpi="http://schemas.microsoft.com/office/word/2010/wordprocessingInk" xmlns:wne="http://schemas.microsoft.com/office/word/2006/wordml" xmlns:wps="http://schemas.microsoft.com/office/word/2010/wordprocessingShape" mc:Ignorable="w14 w15 w16se w16cid w16 w16cex w16sdtdh w16sdtfl w16du wp14">
   <w:footnote w:type="separator" w:id="-1">
     <w:p>
       <w:pPr>
@@ -4660,7 +5246,7 @@
 </file>
 
 <file path=word/header1.xml><?xml version="1.0" encoding="utf-8"?>
-<w:hdr xmlns:wpc="http://schemas.microsoft.com/office/word/2010/wordprocessingCanvas" xmlns:cx="http://schemas.microsoft.com/office/drawing/2014/chartex" xmlns:cx1="http://schemas.microsoft.com/office/drawing/2015/9/8/chartex" xmlns:mc="http://schemas.openxmlformats.org/markup-compatibility/2006" xmlns:o="urn:schemas-microsoft-com:office:office" xmlns:r="http://schemas.openxmlformats.org/officeDocument/2006/relationships" xmlns:m="http://schemas.openxmlformats.org/officeDocument/2006/math" xmlns:v="urn:schemas-microsoft-com:vml" xmlns:wp14="http://schemas.microsoft.com/office/word/2010/wordprocessingDrawing" xmlns:wp="http://schemas.openxmlformats.org/drawingml/2006/wordprocessingDrawing" xmlns:w10="urn:schemas-microsoft-com:office:word" xmlns:w="http://schemas.openxmlformats.org/wordprocessingml/2006/main" xmlns:w14="http://schemas.microsoft.com/office/word/2010/wordml" xmlns:w15="http://schemas.microsoft.com/office/word/2012/wordml" xmlns:w16se="http://schemas.microsoft.com/office/word/2015/wordml/symex" xmlns:wpg="http://schemas.microsoft.com/office/word/2010/wordprocessingGroup" xmlns:wpi="http://schemas.microsoft.com/office/word/2010/wordprocessingInk" xmlns:wne="http://schemas.microsoft.com/office/word/2006/wordml" xmlns:wps="http://schemas.microsoft.com/office/word/2010/wordprocessingShape" mc:Ignorable="w14 w15 w16se wp14">
+<w:hdr xmlns:wpc="http://schemas.microsoft.com/office/word/2010/wordprocessingCanvas" xmlns:cx="http://schemas.microsoft.com/office/drawing/2014/chartex" xmlns:cx1="http://schemas.microsoft.com/office/drawing/2015/9/8/chartex" xmlns:cx2="http://schemas.microsoft.com/office/drawing/2015/10/21/chartex" xmlns:cx3="http://schemas.microsoft.com/office/drawing/2016/5/9/chartex" xmlns:cx4="http://schemas.microsoft.com/office/drawing/2016/5/10/chartex" xmlns:cx5="http://schemas.microsoft.com/office/drawing/2016/5/11/chartex" xmlns:cx6="http://schemas.microsoft.com/office/drawing/2016/5/12/chartex" xmlns:cx7="http://schemas.microsoft.com/office/drawing/2016/5/13/chartex" xmlns:cx8="http://schemas.microsoft.com/office/drawing/2016/5/14/chartex" xmlns:mc="http://schemas.openxmlformats.org/markup-compatibility/2006" xmlns:aink="http://schemas.microsoft.com/office/drawing/2016/ink" xmlns:am3d="http://schemas.microsoft.com/office/drawing/2017/model3d" xmlns:o="urn:schemas-microsoft-com:office:office" xmlns:oel="http://schemas.microsoft.com/office/2019/extlst" xmlns:r="http://schemas.openxmlformats.org/officeDocument/2006/relationships" xmlns:m="http://schemas.openxmlformats.org/officeDocument/2006/math" xmlns:v="urn:schemas-microsoft-com:vml" xmlns:wp14="http://schemas.microsoft.com/office/word/2010/wordprocessingDrawing" xmlns:wp="http://schemas.openxmlformats.org/drawingml/2006/wordprocessingDrawing" xmlns:w10="urn:schemas-microsoft-com:office:word" xmlns:w="http://schemas.openxmlformats.org/wordprocessingml/2006/main" xmlns:w14="http://schemas.microsoft.com/office/word/2010/wordml" xmlns:w15="http://schemas.microsoft.com/office/word/2012/wordml" xmlns:w16cex="http://schemas.microsoft.com/office/word/2018/wordml/cex" xmlns:w16cid="http://schemas.microsoft.com/office/word/2016/wordml/cid" xmlns:w16="http://schemas.microsoft.com/office/word/2018/wordml" xmlns:w16du="http://schemas.microsoft.com/office/word/2023/wordml/word16du" xmlns:w16sdtdh="http://schemas.microsoft.com/office/word/2020/wordml/sdtdatahash" xmlns:w16sdtfl="http://schemas.microsoft.com/office/word/2024/wordml/sdtformatlock" xmlns:w16se="http://schemas.microsoft.com/office/word/2015/wordml/symex" xmlns:wpg="http://schemas.microsoft.com/office/word/2010/wordprocessingGroup" xmlns:wpi="http://schemas.microsoft.com/office/word/2010/wordprocessingInk" xmlns:wne="http://schemas.microsoft.com/office/word/2006/wordml" xmlns:wps="http://schemas.microsoft.com/office/word/2010/wordprocessingShape" mc:Ignorable="w14 w15 w16se w16cid w16 w16cex w16sdtdh w16sdtfl w16du wp14">
   <w:p>
     <w:pPr>
       <w:pStyle w:val="Header"/>
@@ -4698,7 +5284,7 @@
 </file>
 
 <file path=word/numbering.xml><?xml version="1.0" encoding="utf-8"?>
-<w:numbering xmlns:wpc="http://schemas.microsoft.com/office/word/2010/wordprocessingCanvas" xmlns:cx="http://schemas.microsoft.com/office/drawing/2014/chartex" xmlns:cx1="http://schemas.microsoft.com/office/drawing/2015/9/8/chartex" xmlns:mc="http://schemas.openxmlformats.org/markup-compatibility/2006" xmlns:o="urn:schemas-microsoft-com:office:office" xmlns:r="http://schemas.openxmlformats.org/officeDocument/2006/relationships" xmlns:m="http://schemas.openxmlformats.org/officeDocument/2006/math" xmlns:v="urn:schemas-microsoft-com:vml" xmlns:wp14="http://schemas.microsoft.com/office/word/2010/wordprocessingDrawing" xmlns:wp="http://schemas.openxmlformats.org/drawingml/2006/wordprocessingDrawing" xmlns:w10="urn:schemas-microsoft-com:office:word" xmlns:w="http://schemas.openxmlformats.org/wordprocessingml/2006/main" xmlns:w14="http://schemas.microsoft.com/office/word/2010/wordml" xmlns:w15="http://schemas.microsoft.com/office/word/2012/wordml" xmlns:w16se="http://schemas.microsoft.com/office/word/2015/wordml/symex" xmlns:wpg="http://schemas.microsoft.com/office/word/2010/wordprocessingGroup" xmlns:wpi="http://schemas.microsoft.com/office/word/2010/wordprocessingInk" xmlns:wne="http://schemas.microsoft.com/office/word/2006/wordml" xmlns:wps="http://schemas.microsoft.com/office/word/2010/wordprocessingShape" mc:Ignorable="w14 w15 w16se wp14">
+<w:numbering xmlns:wpc="http://schemas.microsoft.com/office/word/2010/wordprocessingCanvas" xmlns:cx="http://schemas.microsoft.com/office/drawing/2014/chartex" xmlns:cx1="http://schemas.microsoft.com/office/drawing/2015/9/8/chartex" xmlns:cx2="http://schemas.microsoft.com/office/drawing/2015/10/21/chartex" xmlns:cx3="http://schemas.microsoft.com/office/drawing/2016/5/9/chartex" xmlns:cx4="http://schemas.microsoft.com/office/drawing/2016/5/10/chartex" xmlns:cx5="http://schemas.microsoft.com/office/drawing/2016/5/11/chartex" xmlns:cx6="http://schemas.microsoft.com/office/drawing/2016/5/12/chartex" xmlns:cx7="http://schemas.microsoft.com/office/drawing/2016/5/13/chartex" xmlns:cx8="http://schemas.microsoft.com/office/drawing/2016/5/14/chartex" xmlns:mc="http://schemas.openxmlformats.org/markup-compatibility/2006" xmlns:aink="http://schemas.microsoft.com/office/drawing/2016/ink" xmlns:am3d="http://schemas.microsoft.com/office/drawing/2017/model3d" xmlns:o="urn:schemas-microsoft-com:office:office" xmlns:oel="http://schemas.microsoft.com/office/2019/extlst" xmlns:r="http://schemas.openxmlformats.org/officeDocument/2006/relationships" xmlns:m="http://schemas.openxmlformats.org/officeDocument/2006/math" xmlns:v="urn:schemas-microsoft-com:vml" xmlns:wp14="http://schemas.microsoft.com/office/word/2010/wordprocessingDrawing" xmlns:wp="http://schemas.openxmlformats.org/drawingml/2006/wordprocessingDrawing" xmlns:w10="urn:schemas-microsoft-com:office:word" xmlns:w="http://schemas.openxmlformats.org/wordprocessingml/2006/main" xmlns:w14="http://schemas.microsoft.com/office/word/2010/wordml" xmlns:w15="http://schemas.microsoft.com/office/word/2012/wordml" xmlns:w16cex="http://schemas.microsoft.com/office/word/2018/wordml/cex" xmlns:w16cid="http://schemas.microsoft.com/office/word/2016/wordml/cid" xmlns:w16="http://schemas.microsoft.com/office/word/2018/wordml" xmlns:w16du="http://schemas.microsoft.com/office/word/2023/wordml/word16du" xmlns:w16sdtdh="http://schemas.microsoft.com/office/word/2020/wordml/sdtdatahash" xmlns:w16sdtfl="http://schemas.microsoft.com/office/word/2024/wordml/sdtformatlock" xmlns:w16se="http://schemas.microsoft.com/office/word/2015/wordml/symex" xmlns:wpg="http://schemas.microsoft.com/office/word/2010/wordprocessingGroup" xmlns:wpi="http://schemas.microsoft.com/office/word/2010/wordprocessingInk" xmlns:wne="http://schemas.microsoft.com/office/word/2006/wordml" xmlns:wps="http://schemas.microsoft.com/office/word/2010/wordprocessingShape" mc:Ignorable="w14 w15 w16se w16cid w16 w16cex w16sdtdh w16sdtfl w16du wp14">
   <w:abstractNum w:abstractNumId="0" w15:restartNumberingAfterBreak="0">
     <w:nsid w:val="2A0B23AD"/>
     <w:multiLevelType w:val="hybridMultilevel"/>
@@ -5682,44 +6268,44 @@
       </w:pPr>
     </w:lvl>
   </w:abstractNum>
-  <w:num w:numId="1">
+  <w:num w:numId="1" w16cid:durableId="359860836">
     <w:abstractNumId w:val="3"/>
   </w:num>
-  <w:num w:numId="2">
+  <w:num w:numId="2" w16cid:durableId="1511991175">
     <w:abstractNumId w:val="9"/>
   </w:num>
-  <w:num w:numId="3">
+  <w:num w:numId="3" w16cid:durableId="974875046">
     <w:abstractNumId w:val="4"/>
   </w:num>
-  <w:num w:numId="4">
+  <w:num w:numId="4" w16cid:durableId="1491827338">
     <w:abstractNumId w:val="7"/>
   </w:num>
-  <w:num w:numId="5">
+  <w:num w:numId="5" w16cid:durableId="411201952">
     <w:abstractNumId w:val="1"/>
   </w:num>
-  <w:num w:numId="6">
+  <w:num w:numId="6" w16cid:durableId="2105374883">
     <w:abstractNumId w:val="0"/>
   </w:num>
-  <w:num w:numId="7">
+  <w:num w:numId="7" w16cid:durableId="1376739606">
     <w:abstractNumId w:val="10"/>
   </w:num>
-  <w:num w:numId="8">
+  <w:num w:numId="8" w16cid:durableId="1146816704">
     <w:abstractNumId w:val="2"/>
   </w:num>
-  <w:num w:numId="9">
+  <w:num w:numId="9" w16cid:durableId="74861422">
     <w:abstractNumId w:val="8"/>
   </w:num>
-  <w:num w:numId="10">
+  <w:num w:numId="10" w16cid:durableId="1599292388">
     <w:abstractNumId w:val="5"/>
   </w:num>
-  <w:num w:numId="11">
+  <w:num w:numId="11" w16cid:durableId="899364219">
     <w:abstractNumId w:val="6"/>
   </w:num>
 </w:numbering>
 </file>
 
 <file path=word/styles.xml><?xml version="1.0" encoding="utf-8"?>
-<w:styles xmlns:mc="http://schemas.openxmlformats.org/markup-compatibility/2006" xmlns:r="http://schemas.openxmlformats.org/officeDocument/2006/relationships" xmlns:w="http://schemas.openxmlformats.org/wordprocessingml/2006/main" xmlns:w14="http://schemas.microsoft.com/office/word/2010/wordml" xmlns:w15="http://schemas.microsoft.com/office/word/2012/wordml" xmlns:w16se="http://schemas.microsoft.com/office/word/2015/wordml/symex" mc:Ignorable="w14 w15 w16se">
+<w:styles xmlns:mc="http://schemas.openxmlformats.org/markup-compatibility/2006" xmlns:r="http://schemas.openxmlformats.org/officeDocument/2006/relationships" xmlns:w="http://schemas.openxmlformats.org/wordprocessingml/2006/main" xmlns:w14="http://schemas.microsoft.com/office/word/2010/wordml" xmlns:w15="http://schemas.microsoft.com/office/word/2012/wordml" xmlns:w16cex="http://schemas.microsoft.com/office/word/2018/wordml/cex" xmlns:w16cid="http://schemas.microsoft.com/office/word/2016/wordml/cid" xmlns:w16="http://schemas.microsoft.com/office/word/2018/wordml" xmlns:w16du="http://schemas.microsoft.com/office/word/2023/wordml/word16du" xmlns:w16sdtdh="http://schemas.microsoft.com/office/word/2020/wordml/sdtdatahash" xmlns:w16sdtfl="http://schemas.microsoft.com/office/word/2024/wordml/sdtformatlock" xmlns:w16se="http://schemas.microsoft.com/office/word/2015/wordml/symex" mc:Ignorable="w14 w15 w16se w16cid w16 w16cex w16sdtdh w16sdtfl w16du">
   <w:docDefaults>
     <w:rPrDefault>
       <w:rPr>
@@ -5735,7 +6321,7 @@
       </w:pPr>
     </w:pPrDefault>
   </w:docDefaults>
-  <w:latentStyles w:defLockedState="0" w:defUIPriority="99" w:defSemiHidden="0" w:defUnhideWhenUsed="0" w:defQFormat="0" w:count="371">
+  <w:latentStyles w:defLockedState="0" w:defUIPriority="99" w:defSemiHidden="0" w:defUnhideWhenUsed="0" w:defQFormat="0" w:count="376">
     <w:lsdException w:name="Normal" w:uiPriority="0" w:qFormat="1"/>
     <w:lsdException w:name="heading 1" w:uiPriority="9" w:qFormat="1"/>
     <w:lsdException w:name="heading 2" w:semiHidden="1" w:uiPriority="9" w:unhideWhenUsed="1" w:qFormat="1"/>
@@ -6107,6 +6693,11 @@
     <w:lsdException w:name="List Table 5 Dark Accent 6" w:uiPriority="50"/>
     <w:lsdException w:name="List Table 6 Colorful Accent 6" w:uiPriority="51"/>
     <w:lsdException w:name="List Table 7 Colorful Accent 6" w:uiPriority="52"/>
+    <w:lsdException w:name="Mention" w:semiHidden="1" w:unhideWhenUsed="1"/>
+    <w:lsdException w:name="Smart Hyperlink" w:semiHidden="1" w:unhideWhenUsed="1"/>
+    <w:lsdException w:name="Hashtag" w:semiHidden="1" w:unhideWhenUsed="1"/>
+    <w:lsdException w:name="Unresolved Mention" w:semiHidden="1" w:unhideWhenUsed="1"/>
+    <w:lsdException w:name="Smart Link" w:semiHidden="1" w:unhideWhenUsed="1"/>
   </w:latentStyles>
   <w:style w:type="paragraph" w:default="1" w:styleId="Normal">
     <w:name w:val="Normal"/>
@@ -6310,6 +6901,16 @@
     <w:rPr>
       <w:rFonts w:ascii="Consolas" w:hAnsi="Consolas"/>
       <w:sz w:val="22"/>
+    </w:rPr>
+  </w:style>
+  <w:style w:type="character" w:styleId="PlaceholderText">
+    <w:name w:val="Placeholder Text"/>
+    <w:basedOn w:val="DefaultParagraphFont"/>
+    <w:uiPriority w:val="99"/>
+    <w:semiHidden/>
+    <w:rsid w:val="00AD16C3"/>
+    <w:rPr>
+      <w:color w:val="666666"/>
     </w:rPr>
   </w:style>
 </w:styles>

</xml_diff>